<commit_message>
Agrega diagrama de despliegue a documento de analisis
</commit_message>
<xml_diff>
--- a/Desarrollo/RSAC/Análisis/RSAC_DA.docx
+++ b/Desarrollo/RSAC/Análisis/RSAC_DA.docx
@@ -1,6 +1,6 @@
 
 <file path=word/document.xml><?xml version="1.0" encoding="utf-8"?>
-<w:document xmlns:wpc="http://schemas.microsoft.com/office/word/2010/wordprocessingCanvas" xmlns:cx="http://schemas.microsoft.com/office/drawing/2014/chartex" xmlns:cx1="http://schemas.microsoft.com/office/drawing/2015/9/8/chartex" xmlns:cx2="http://schemas.microsoft.com/office/drawing/2015/10/21/chartex" xmlns:cx3="http://schemas.microsoft.com/office/drawing/2016/5/9/chartex" xmlns:cx4="http://schemas.microsoft.com/office/drawing/2016/5/10/chartex" xmlns:cx5="http://schemas.microsoft.com/office/drawing/2016/5/11/chartex" xmlns:cx6="http://schemas.microsoft.com/office/drawing/2016/5/12/chartex" xmlns:cx7="http://schemas.microsoft.com/office/drawing/2016/5/13/chartex" xmlns:cx8="http://schemas.microsoft.com/office/drawing/2016/5/14/chartex" xmlns:mc="http://schemas.openxmlformats.org/markup-compatibility/2006" xmlns:aink="http://schemas.microsoft.com/office/drawing/2016/ink" xmlns:am3d="http://schemas.microsoft.com/office/drawing/2017/model3d" xmlns:o="urn:schemas-microsoft-com:office:office" xmlns:r="http://schemas.openxmlformats.org/officeDocument/2006/relationships" xmlns:m="http://schemas.openxmlformats.org/officeDocument/2006/math" xmlns:v="urn:schemas-microsoft-com:vml" xmlns:wp14="http://schemas.microsoft.com/office/word/2010/wordprocessingDrawing" xmlns:wp="http://schemas.openxmlformats.org/drawingml/2006/wordprocessingDrawing" xmlns:w10="urn:schemas-microsoft-com:office:word" xmlns:w="http://schemas.openxmlformats.org/wordprocessingml/2006/main" xmlns:w14="http://schemas.microsoft.com/office/word/2010/wordml" xmlns:w15="http://schemas.microsoft.com/office/word/2012/wordml" xmlns:w16cid="http://schemas.microsoft.com/office/word/2016/wordml/cid" xmlns:w16se="http://schemas.microsoft.com/office/word/2015/wordml/symex" xmlns:wpg="http://schemas.microsoft.com/office/word/2010/wordprocessingGroup" xmlns:wpi="http://schemas.microsoft.com/office/word/2010/wordprocessingInk" xmlns:wne="http://schemas.microsoft.com/office/word/2006/wordml" xmlns:wps="http://schemas.microsoft.com/office/word/2010/wordprocessingShape" mc:Ignorable="w14 w15 w16se w16cid wp14">
+<w:document xmlns:wpc="http://schemas.microsoft.com/office/word/2010/wordprocessingCanvas" xmlns:cx="http://schemas.microsoft.com/office/drawing/2014/chartex" xmlns:cx1="http://schemas.microsoft.com/office/drawing/2015/9/8/chartex" xmlns:mc="http://schemas.openxmlformats.org/markup-compatibility/2006" xmlns:o="urn:schemas-microsoft-com:office:office" xmlns:r="http://schemas.openxmlformats.org/officeDocument/2006/relationships" xmlns:m="http://schemas.openxmlformats.org/officeDocument/2006/math" xmlns:v="urn:schemas-microsoft-com:vml" xmlns:wp14="http://schemas.microsoft.com/office/word/2010/wordprocessingDrawing" xmlns:wp="http://schemas.openxmlformats.org/drawingml/2006/wordprocessingDrawing" xmlns:w10="urn:schemas-microsoft-com:office:word" xmlns:w="http://schemas.openxmlformats.org/wordprocessingml/2006/main" xmlns:w14="http://schemas.microsoft.com/office/word/2010/wordml" xmlns:w15="http://schemas.microsoft.com/office/word/2012/wordml" xmlns:w16se="http://schemas.microsoft.com/office/word/2015/wordml/symex" xmlns:wpg="http://schemas.microsoft.com/office/word/2010/wordprocessingGroup" xmlns:wpi="http://schemas.microsoft.com/office/word/2010/wordprocessingInk" xmlns:wne="http://schemas.microsoft.com/office/word/2006/wordml" xmlns:wps="http://schemas.microsoft.com/office/word/2010/wordprocessingShape" mc:Ignorable="w14 w15 w16se wp14">
   <w:body>
     <w:sdt>
       <w:sdtPr>
@@ -25,13 +25,13 @@
         </w:rPr>
       </w:sdtEndPr>
       <w:sdtContent>
-        <w:bookmarkStart w:id="0" w:name="_Toc391325453" w:displacedByCustomXml="prev"/>
+        <w:bookmarkStart w:id="0" w:name="_Toc391715346" w:displacedByCustomXml="prev"/>
         <w:bookmarkEnd w:id="0" w:displacedByCustomXml="prev"/>
-        <w:bookmarkStart w:id="1" w:name="_Toc391714464" w:displacedByCustomXml="prev"/>
+        <w:bookmarkStart w:id="1" w:name="_Toc391714504" w:displacedByCustomXml="prev"/>
         <w:bookmarkEnd w:id="1" w:displacedByCustomXml="prev"/>
-        <w:bookmarkStart w:id="2" w:name="_Toc391714504" w:displacedByCustomXml="prev"/>
+        <w:bookmarkStart w:id="2" w:name="_Toc391714464" w:displacedByCustomXml="prev"/>
         <w:bookmarkEnd w:id="2" w:displacedByCustomXml="prev"/>
-        <w:bookmarkStart w:id="3" w:name="_Toc391715346" w:displacedByCustomXml="prev"/>
+        <w:bookmarkStart w:id="3" w:name="_Toc391325453" w:displacedByCustomXml="prev"/>
         <w:bookmarkEnd w:id="3" w:displacedByCustomXml="prev"/>
         <w:p>
           <w:pPr>
@@ -52,7 +52,7 @@
             <w:rPr>
               <w:rFonts w:ascii="NewsGotT" w:hAnsi="NewsGotT"/>
               <w:noProof/>
-              <w:lang w:val="en-US"/>
+              <w:lang w:val="es-ES" w:eastAsia="es-ES"/>
             </w:rPr>
             <mc:AlternateContent>
               <mc:Choice Requires="wps">
@@ -129,7 +129,7 @@
                   </wp:anchor>
                 </w:drawing>
               </mc:Choice>
-              <mc:Fallback>
+              <mc:Fallback xmlns:w16cid="http://schemas.microsoft.com/office/word/2016/wordml/cid" xmlns:am3d="http://schemas.microsoft.com/office/drawing/2017/model3d" xmlns:aink="http://schemas.microsoft.com/office/drawing/2016/ink" xmlns:cx8="http://schemas.microsoft.com/office/drawing/2016/5/14/chartex" xmlns:cx7="http://schemas.microsoft.com/office/drawing/2016/5/13/chartex" xmlns:cx6="http://schemas.microsoft.com/office/drawing/2016/5/12/chartex" xmlns:cx5="http://schemas.microsoft.com/office/drawing/2016/5/11/chartex" xmlns:cx4="http://schemas.microsoft.com/office/drawing/2016/5/10/chartex" xmlns:cx3="http://schemas.microsoft.com/office/drawing/2016/5/9/chartex" xmlns:cx2="http://schemas.microsoft.com/office/drawing/2015/10/21/chartex">
                 <w:pict>
                   <v:rect w14:anchorId="68B51299" id="4 Rectángulo" o:spid="_x0000_s1026" style="position:absolute;left:0;text-align:left;margin-left:0;margin-top:-42.3pt;width:549.8pt;height:732pt;z-index:-251667968;visibility:visible;mso-wrap-style:square;mso-width-percent:0;mso-height-percent:0;mso-wrap-distance-left:9pt;mso-wrap-distance-top:0;mso-wrap-distance-right:9pt;mso-wrap-distance-bottom:0;mso-position-horizontal:center;mso-position-horizontal-relative:margin;mso-position-vertical:absolute;mso-position-vertical-relative:text;mso-width-percent:0;mso-height-percent:0;mso-width-relative:margin;mso-height-relative:margin;v-text-anchor:middle" o:gfxdata="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" fillcolor="white [3201]" strokecolor="#1f497d [3215]" strokeweight="2pt">
                     <v:textbox>
@@ -151,7 +151,7 @@
             <w:rPr>
               <w:rFonts w:ascii="NewsGotT" w:hAnsi="NewsGotT"/>
               <w:noProof/>
-              <w:lang w:val="en-US"/>
+              <w:lang w:val="es-ES" w:eastAsia="es-ES"/>
             </w:rPr>
             <mc:AlternateContent>
               <mc:Choice Requires="wps">
@@ -219,7 +219,7 @@
                   </wp:anchor>
                 </w:drawing>
               </mc:Choice>
-              <mc:Fallback>
+              <mc:Fallback xmlns:w16cid="http://schemas.microsoft.com/office/word/2016/wordml/cid" xmlns:am3d="http://schemas.microsoft.com/office/drawing/2017/model3d" xmlns:aink="http://schemas.microsoft.com/office/drawing/2016/ink" xmlns:cx8="http://schemas.microsoft.com/office/drawing/2016/5/14/chartex" xmlns:cx7="http://schemas.microsoft.com/office/drawing/2016/5/13/chartex" xmlns:cx6="http://schemas.microsoft.com/office/drawing/2016/5/12/chartex" xmlns:cx5="http://schemas.microsoft.com/office/drawing/2016/5/11/chartex" xmlns:cx4="http://schemas.microsoft.com/office/drawing/2016/5/10/chartex" xmlns:cx3="http://schemas.microsoft.com/office/drawing/2016/5/9/chartex" xmlns:cx2="http://schemas.microsoft.com/office/drawing/2015/10/21/chartex">
                 <w:pict>
                   <v:rect w14:anchorId="3015866F" id="3 Rectángulo" o:spid="_x0000_s1026" style="position:absolute;margin-left:-86pt;margin-top:-70.85pt;width:614.35pt;height:11in;z-index:-251668992;visibility:visible;mso-wrap-style:square;mso-width-percent:0;mso-wrap-distance-left:9pt;mso-wrap-distance-top:0;mso-wrap-distance-right:9pt;mso-wrap-distance-bottom:0;mso-position-horizontal:absolute;mso-position-horizontal-relative:text;mso-position-vertical:absolute;mso-position-vertical-relative:text;mso-width-percent:0;mso-width-relative:margin;v-text-anchor:middle" o:gfxdata="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" fillcolor="#1f497d [3215]" stroked="f" strokeweight="2pt"/>
                 </w:pict>
@@ -311,7 +311,7 @@
           <w:r>
             <w:rPr>
               <w:noProof/>
-              <w:lang w:val="en-US"/>
+              <w:lang w:val="es-ES" w:eastAsia="es-ES"/>
             </w:rPr>
             <w:drawing>
               <wp:anchor distT="0" distB="0" distL="114300" distR="114300" simplePos="0" relativeHeight="251664384" behindDoc="1" locked="0" layoutInCell="1" allowOverlap="1" wp14:anchorId="1A0E1DBC" wp14:editId="160C74B5">
@@ -467,7 +467,7 @@
             <w:rPr>
               <w:rFonts w:ascii="NewsGotT" w:hAnsi="NewsGotT"/>
               <w:noProof/>
-              <w:lang w:val="en-US"/>
+              <w:lang w:val="es-ES" w:eastAsia="es-ES"/>
             </w:rPr>
             <mc:AlternateContent>
               <mc:Choice Requires="wps">
@@ -557,7 +557,7 @@
                   </wp:anchor>
                 </w:drawing>
               </mc:Choice>
-              <mc:Fallback>
+              <mc:Fallback xmlns:w16cid="http://schemas.microsoft.com/office/word/2016/wordml/cid" xmlns:am3d="http://schemas.microsoft.com/office/drawing/2017/model3d" xmlns:aink="http://schemas.microsoft.com/office/drawing/2016/ink" xmlns:cx8="http://schemas.microsoft.com/office/drawing/2016/5/14/chartex" xmlns:cx7="http://schemas.microsoft.com/office/drawing/2016/5/13/chartex" xmlns:cx6="http://schemas.microsoft.com/office/drawing/2016/5/12/chartex" xmlns:cx5="http://schemas.microsoft.com/office/drawing/2016/5/11/chartex" xmlns:cx4="http://schemas.microsoft.com/office/drawing/2016/5/10/chartex" xmlns:cx3="http://schemas.microsoft.com/office/drawing/2016/5/9/chartex" xmlns:cx2="http://schemas.microsoft.com/office/drawing/2015/10/21/chartex">
                 <w:pict>
                   <v:rect w14:anchorId="11725960" id="Rectángulo 16" o:spid="_x0000_s1027" style="position:absolute;margin-left:0;margin-top:340.95pt;width:548.45pt;height:59.85pt;z-index:251646464;visibility:visible;mso-wrap-style:square;mso-width-percent:0;mso-height-percent:0;mso-wrap-distance-left:9pt;mso-wrap-distance-top:0;mso-wrap-distance-right:9pt;mso-wrap-distance-bottom:0;mso-position-horizontal:center;mso-position-horizontal-relative:margin;mso-position-vertical:absolute;mso-position-vertical-relative:page;mso-width-percent:0;mso-height-percent:0;mso-width-relative:page;mso-height-relative:page;v-text-anchor:middle" o:gfxdata="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" o:allowincell="f" fillcolor="#272727 [2749]" stroked="f" strokeweight="1pt">
                     <v:textbox inset="14.4pt,,14.4pt">
@@ -658,7 +658,7 @@
               <w:noProof/>
               <w:sz w:val="40"/>
               <w:szCs w:val="40"/>
-              <w:lang w:val="en-US"/>
+              <w:lang w:val="es-ES" w:eastAsia="es-ES"/>
             </w:rPr>
             <mc:AlternateContent>
               <mc:Choice Requires="wps">
@@ -774,7 +774,7 @@
                                     <w:szCs w:val="28"/>
                                     <w:lang w:eastAsia="es-PE"/>
                                   </w:rPr>
-                                  <w:t>4</w:t>
+                                  <w:t>6</w:t>
                                 </w:r>
                               </w:p>
                             </w:txbxContent>
@@ -873,7 +873,7 @@
                               <w:szCs w:val="28"/>
                               <w:lang w:eastAsia="es-PE"/>
                             </w:rPr>
-                            <w:t>4</w:t>
+                            <w:t>6</w:t>
                           </w:r>
                         </w:p>
                       </w:txbxContent>
@@ -1074,7 +1074,7 @@
               <w:noProof/>
               <w:sz w:val="40"/>
               <w:szCs w:val="40"/>
-              <w:lang w:val="en-US"/>
+              <w:lang w:val="es-ES" w:eastAsia="es-ES"/>
             </w:rPr>
             <mc:AlternateContent>
               <mc:Choice Requires="wps">
@@ -1176,7 +1176,7 @@
                   </wp:anchor>
                 </w:drawing>
               </mc:Choice>
-              <mc:Fallback>
+              <mc:Fallback xmlns:w16cid="http://schemas.microsoft.com/office/word/2016/wordml/cid" xmlns:am3d="http://schemas.microsoft.com/office/drawing/2017/model3d" xmlns:aink="http://schemas.microsoft.com/office/drawing/2016/ink" xmlns:cx8="http://schemas.microsoft.com/office/drawing/2016/5/14/chartex" xmlns:cx7="http://schemas.microsoft.com/office/drawing/2016/5/13/chartex" xmlns:cx6="http://schemas.microsoft.com/office/drawing/2016/5/12/chartex" xmlns:cx5="http://schemas.microsoft.com/office/drawing/2016/5/11/chartex" xmlns:cx4="http://schemas.microsoft.com/office/drawing/2016/5/10/chartex" xmlns:cx3="http://schemas.microsoft.com/office/drawing/2016/5/9/chartex" xmlns:cx2="http://schemas.microsoft.com/office/drawing/2015/10/21/chartex">
                 <w:pict>
                   <v:shape w14:anchorId="31B07E0E" id="_x0000_s1029" type="#_x0000_t202" style="position:absolute;left:0;text-align:left;margin-left:0;margin-top:15.2pt;width:309.75pt;height:39.45pt;z-index:251663360;visibility:visible;mso-wrap-style:square;mso-width-percent:0;mso-height-percent:200;mso-wrap-distance-left:9pt;mso-wrap-distance-top:3.6pt;mso-wrap-distance-right:9pt;mso-wrap-distance-bottom:3.6pt;mso-position-horizontal:center;mso-position-horizontal-relative:margin;mso-position-vertical:absolute;mso-position-vertical-relative:text;mso-width-percent:0;mso-height-percent:200;mso-width-relative:margin;mso-height-relative:margin;v-text-anchor:top" o:gfxdata="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" stroked="f">
                     <v:textbox style="mso-fit-shape-to-text:t">
@@ -1721,7 +1721,7 @@
                     <w:szCs w:val="22"/>
                     <w:lang w:val="es-PE"/>
                   </w:rPr>
-                  <w:t>4</w:t>
+                  <w:t>6</w:t>
                 </w:r>
               </w:p>
             </w:tc>
@@ -3380,6 +3380,142 @@
               </w:p>
             </w:tc>
           </w:tr>
+          <w:tr>
+            <w:tc>
+              <w:tcPr>
+                <w:tcW w:w="893" w:type="dxa"/>
+                <w:tcMar>
+                  <w:top w:w="55" w:type="dxa"/>
+                  <w:left w:w="55" w:type="dxa"/>
+                  <w:bottom w:w="55" w:type="dxa"/>
+                  <w:right w:w="55" w:type="dxa"/>
+                </w:tcMar>
+                <w:vAlign w:val="center"/>
+              </w:tcPr>
+              <w:p>
+                <w:pPr>
+                  <w:pStyle w:val="TableContents"/>
+                  <w:jc w:val="center"/>
+                  <w:rPr>
+                    <w:sz w:val="22"/>
+                    <w:szCs w:val="22"/>
+                    <w:lang w:val="es-PE"/>
+                  </w:rPr>
+                </w:pPr>
+                <w:r>
+                  <w:rPr>
+                    <w:sz w:val="22"/>
+                    <w:szCs w:val="22"/>
+                    <w:lang w:val="es-PE"/>
+                  </w:rPr>
+                  <w:t>1.7</w:t>
+                </w:r>
+              </w:p>
+            </w:tc>
+            <w:tc>
+              <w:tcPr>
+                <w:tcW w:w="2863" w:type="dxa"/>
+                <w:tcMar>
+                  <w:top w:w="55" w:type="dxa"/>
+                  <w:left w:w="55" w:type="dxa"/>
+                  <w:bottom w:w="55" w:type="dxa"/>
+                  <w:right w:w="55" w:type="dxa"/>
+                </w:tcMar>
+                <w:vAlign w:val="center"/>
+              </w:tcPr>
+              <w:p>
+                <w:pPr>
+                  <w:pStyle w:val="TableContents"/>
+                  <w:jc w:val="center"/>
+                  <w:rPr>
+                    <w:sz w:val="22"/>
+                    <w:szCs w:val="22"/>
+                    <w:lang w:val="es-PE"/>
+                  </w:rPr>
+                </w:pPr>
+                <w:r>
+                  <w:rPr>
+                    <w:sz w:val="22"/>
+                    <w:szCs w:val="22"/>
+                    <w:lang w:val="es-PE"/>
+                  </w:rPr>
+                  <w:t>Añadido diagrama de despliegue</w:t>
+                </w:r>
+              </w:p>
+            </w:tc>
+            <w:tc>
+              <w:tcPr>
+                <w:tcW w:w="3332" w:type="dxa"/>
+                <w:tcMar>
+                  <w:top w:w="55" w:type="dxa"/>
+                  <w:left w:w="55" w:type="dxa"/>
+                  <w:bottom w:w="55" w:type="dxa"/>
+                  <w:right w:w="55" w:type="dxa"/>
+                </w:tcMar>
+                <w:vAlign w:val="center"/>
+              </w:tcPr>
+              <w:p>
+                <w:pPr>
+                  <w:pStyle w:val="TableContents"/>
+                  <w:jc w:val="center"/>
+                  <w:rPr>
+                    <w:sz w:val="22"/>
+                    <w:szCs w:val="22"/>
+                    <w:lang w:val="es-PE"/>
+                  </w:rPr>
+                </w:pPr>
+                <w:r>
+                  <w:rPr>
+                    <w:sz w:val="22"/>
+                    <w:szCs w:val="22"/>
+                    <w:lang w:val="es-PE"/>
+                  </w:rPr>
+                  <w:t xml:space="preserve">Luis Arce </w:t>
+                </w:r>
+                <w:proofErr w:type="spellStart"/>
+                <w:r>
+                  <w:rPr>
+                    <w:sz w:val="22"/>
+                    <w:szCs w:val="22"/>
+                    <w:lang w:val="es-PE"/>
+                  </w:rPr>
+                  <w:t>Llantoy</w:t>
+                </w:r>
+                <w:proofErr w:type="spellEnd"/>
+              </w:p>
+            </w:tc>
+            <w:tc>
+              <w:tcPr>
+                <w:tcW w:w="1843" w:type="dxa"/>
+                <w:tcMar>
+                  <w:top w:w="55" w:type="dxa"/>
+                  <w:left w:w="55" w:type="dxa"/>
+                  <w:bottom w:w="55" w:type="dxa"/>
+                  <w:right w:w="55" w:type="dxa"/>
+                </w:tcMar>
+                <w:vAlign w:val="center"/>
+              </w:tcPr>
+              <w:p>
+                <w:pPr>
+                  <w:pStyle w:val="TableContents"/>
+                  <w:jc w:val="center"/>
+                  <w:rPr>
+                    <w:sz w:val="22"/>
+                    <w:szCs w:val="22"/>
+                    <w:lang w:val="es-PE"/>
+                  </w:rPr>
+                </w:pPr>
+                <w:r>
+                  <w:rPr>
+                    <w:sz w:val="22"/>
+                    <w:szCs w:val="22"/>
+                    <w:lang w:val="es-PE"/>
+                  </w:rPr>
+                  <w:t>27/05/2018</w:t>
+                </w:r>
+              </w:p>
+            </w:tc>
+          </w:tr>
         </w:tbl>
         <w:p>
           <w:pPr>
@@ -3832,6 +3968,7 @@
                     <w:noProof/>
                     <w:sz w:val="24"/>
                   </w:rPr>
+                  <w:lastRenderedPageBreak/>
                   <w:t>Tiburcio Saldaña, Joselin</w:t>
                 </w:r>
               </w:p>
@@ -3954,8 +4091,6 @@
               <w:r>
                 <w:tab/>
               </w:r>
-              <w:bookmarkStart w:id="4" w:name="_GoBack"/>
-              <w:bookmarkEnd w:id="4"/>
             </w:p>
             <w:p>
               <w:pPr>
@@ -7290,6 +7425,94 @@
                   <w:tab w:val="right" w:leader="dot" w:pos="8828"/>
                 </w:tabs>
                 <w:rPr>
+                  <w:noProof/>
+                </w:rPr>
+              </w:pPr>
+              <w:hyperlink w:anchor="_Toc514999942" w:history="1">
+                <w:r>
+                  <w:rPr>
+                    <w:rStyle w:val="Hipervnculo"/>
+                    <w:noProof/>
+                  </w:rPr>
+                  <w:t>2.13.2.</w:t>
+                </w:r>
+                <w:r>
+                  <w:rPr>
+                    <w:rFonts w:eastAsiaTheme="minorEastAsia"/>
+                    <w:b w:val="0"/>
+                    <w:bCs w:val="0"/>
+                    <w:caps w:val="0"/>
+                    <w:noProof/>
+                    <w:u w:val="none"/>
+                    <w:lang w:val="es-ES" w:eastAsia="es-ES"/>
+                  </w:rPr>
+                  <w:tab/>
+                </w:r>
+                <w:r>
+                  <w:rPr>
+                    <w:rStyle w:val="Hipervnculo"/>
+                    <w:noProof/>
+                  </w:rPr>
+                  <w:t>Diagrama de secuencia</w:t>
+                </w:r>
+                <w:r>
+                  <w:rPr>
+                    <w:noProof/>
+                    <w:webHidden/>
+                  </w:rPr>
+                  <w:tab/>
+                </w:r>
+                <w:r>
+                  <w:rPr>
+                    <w:noProof/>
+                    <w:webHidden/>
+                  </w:rPr>
+                  <w:fldChar w:fldCharType="begin"/>
+                </w:r>
+                <w:r>
+                  <w:rPr>
+                    <w:noProof/>
+                    <w:webHidden/>
+                  </w:rPr>
+                  <w:instrText xml:space="preserve"> PAGEREF _Toc514999942 \h </w:instrText>
+                </w:r>
+                <w:r>
+                  <w:rPr>
+                    <w:noProof/>
+                    <w:webHidden/>
+                  </w:rPr>
+                </w:r>
+                <w:r>
+                  <w:rPr>
+                    <w:noProof/>
+                    <w:webHidden/>
+                  </w:rPr>
+                  <w:fldChar w:fldCharType="separate"/>
+                </w:r>
+                <w:r>
+                  <w:rPr>
+                    <w:noProof/>
+                    <w:webHidden/>
+                  </w:rPr>
+                  <w:t>19</w:t>
+                </w:r>
+                <w:r>
+                  <w:rPr>
+                    <w:noProof/>
+                    <w:webHidden/>
+                  </w:rPr>
+                  <w:fldChar w:fldCharType="end"/>
+                </w:r>
+              </w:hyperlink>
+            </w:p>
+            <w:p>
+              <w:pPr>
+                <w:pStyle w:val="TDC1"/>
+                <w:tabs>
+                  <w:tab w:val="left" w:pos="842"/>
+                  <w:tab w:val="right" w:leader="dot" w:pos="8828"/>
+                </w:tabs>
+                <w:rPr>
                   <w:rFonts w:eastAsiaTheme="minorEastAsia"/>
                   <w:b w:val="0"/>
                   <w:bCs w:val="0"/>
@@ -7299,83 +7522,46 @@
                   <w:lang w:val="es-ES" w:eastAsia="es-ES"/>
                 </w:rPr>
               </w:pPr>
-              <w:hyperlink w:anchor="_Toc514999942" w:history="1">
-                <w:r>
-                  <w:rPr>
-                    <w:rStyle w:val="Hipervnculo"/>
-                    <w:noProof/>
-                  </w:rPr>
-                  <w:t>2.13.2.</w:t>
-                </w:r>
-                <w:r>
-                  <w:rPr>
-                    <w:rFonts w:eastAsiaTheme="minorEastAsia"/>
-                    <w:b w:val="0"/>
-                    <w:bCs w:val="0"/>
-                    <w:caps w:val="0"/>
-                    <w:noProof/>
-                    <w:u w:val="none"/>
-                    <w:lang w:val="es-ES" w:eastAsia="es-ES"/>
-                  </w:rPr>
-                  <w:tab/>
-                </w:r>
-                <w:r>
-                  <w:rPr>
-                    <w:rStyle w:val="Hipervnculo"/>
-                    <w:noProof/>
-                  </w:rPr>
-                  <w:t>Diagrama de secuencia</w:t>
-                </w:r>
-                <w:r>
-                  <w:rPr>
-                    <w:noProof/>
-                    <w:webHidden/>
-                  </w:rPr>
-                  <w:tab/>
-                </w:r>
-                <w:r>
-                  <w:rPr>
-                    <w:noProof/>
-                    <w:webHidden/>
-                  </w:rPr>
-                  <w:fldChar w:fldCharType="begin"/>
-                </w:r>
-                <w:r>
-                  <w:rPr>
-                    <w:noProof/>
-                    <w:webHidden/>
-                  </w:rPr>
-                  <w:instrText xml:space="preserve"> PAGEREF _Toc514999942 \h </w:instrText>
-                </w:r>
-                <w:r>
-                  <w:rPr>
-                    <w:noProof/>
-                    <w:webHidden/>
-                  </w:rPr>
-                </w:r>
-                <w:r>
-                  <w:rPr>
-                    <w:noProof/>
-                    <w:webHidden/>
-                  </w:rPr>
-                  <w:fldChar w:fldCharType="separate"/>
-                </w:r>
-                <w:r>
-                  <w:rPr>
-                    <w:noProof/>
-                    <w:webHidden/>
-                  </w:rPr>
-                  <w:t>19</w:t>
-                </w:r>
-                <w:r>
-                  <w:rPr>
-                    <w:noProof/>
-                    <w:webHidden/>
-                  </w:rPr>
-                  <w:fldChar w:fldCharType="end"/>
-                </w:r>
-              </w:hyperlink>
+              <w:r>
+                <w:rPr>
+                  <w:noProof/>
+                </w:rPr>
+                <w:t>2.13.3.</w:t>
+              </w:r>
+              <w:r>
+                <w:rPr>
+                  <w:rFonts w:eastAsiaTheme="minorEastAsia"/>
+                  <w:b w:val="0"/>
+                  <w:bCs w:val="0"/>
+                  <w:caps w:val="0"/>
+                  <w:noProof/>
+                  <w:u w:val="none"/>
+                  <w:lang w:val="es-ES" w:eastAsia="es-ES"/>
+                </w:rPr>
+                <w:tab/>
+              </w:r>
+              <w:r>
+                <w:rPr>
+                  <w:noProof/>
+                </w:rPr>
+                <w:t>Diagrama de Despliegue</w:t>
+              </w:r>
+              <w:r>
+                <w:rPr>
+                  <w:noProof/>
+                  <w:webHidden/>
+                </w:rPr>
+                <w:tab/>
+              </w:r>
+              <w:r>
+                <w:rPr>
+                  <w:noProof/>
+                  <w:webHidden/>
+                </w:rPr>
+                <w:t>20</w:t>
+              </w:r>
             </w:p>
+            <w:p/>
             <w:p>
               <w:pPr>
                 <w:pStyle w:val="TDC1"/>
@@ -7431,7 +7617,7 @@
           <w:b/>
         </w:rPr>
       </w:pPr>
-      <w:bookmarkStart w:id="5" w:name="_Toc514999907"/>
+      <w:bookmarkStart w:id="4" w:name="_Toc514999907"/>
       <w:r>
         <w:rPr>
           <w:b/>
@@ -7450,7 +7636,7 @@
         </w:rPr>
         <w:t>(CUS)</w:t>
       </w:r>
-      <w:bookmarkEnd w:id="5"/>
+      <w:bookmarkEnd w:id="4"/>
       <w:r>
         <w:rPr>
           <w:b/>
@@ -7470,7 +7656,7 @@
       <w:r>
         <w:rPr>
           <w:noProof/>
-          <w:lang w:val="en-US"/>
+          <w:lang w:val="es-ES" w:eastAsia="es-ES"/>
         </w:rPr>
         <w:drawing>
           <wp:inline distT="0" distB="0" distL="0" distR="0" wp14:anchorId="0B7BD1B1" wp14:editId="4F4FC52A">
@@ -7540,7 +7726,7 @@
           <w:b/>
         </w:rPr>
       </w:pPr>
-      <w:bookmarkStart w:id="6" w:name="_Toc514999908"/>
+      <w:bookmarkStart w:id="5" w:name="_Toc514999908"/>
       <w:r>
         <w:rPr>
           <w:b/>
@@ -7548,7 +7734,7 @@
         <w:lastRenderedPageBreak/>
         <w:t>Análisis de los casos de uso del sistema</w:t>
       </w:r>
-      <w:bookmarkEnd w:id="6"/>
+      <w:bookmarkEnd w:id="5"/>
     </w:p>
     <w:p>
       <w:pPr>
@@ -7573,7 +7759,7 @@
           <w:b/>
         </w:rPr>
       </w:pPr>
-      <w:bookmarkStart w:id="7" w:name="_Toc514999909"/>
+      <w:bookmarkStart w:id="6" w:name="_Toc514999909"/>
       <w:r>
         <w:rPr>
           <w:b/>
@@ -7592,7 +7778,7 @@
         </w:rPr>
         <w:t xml:space="preserve"> (CU01)</w:t>
       </w:r>
-      <w:bookmarkEnd w:id="7"/>
+      <w:bookmarkEnd w:id="6"/>
     </w:p>
     <w:p>
       <w:pPr>
@@ -7617,12 +7803,12 @@
           <w:b/>
         </w:rPr>
       </w:pPr>
-      <w:bookmarkStart w:id="8" w:name="_Toc514999910"/>
+      <w:bookmarkStart w:id="7" w:name="_Toc514999910"/>
       <w:r>
         <w:rPr>
           <w:b/>
           <w:noProof/>
-          <w:lang w:val="en-US"/>
+          <w:lang w:val="es-ES" w:eastAsia="es-ES"/>
         </w:rPr>
         <w:drawing>
           <wp:anchor distT="0" distB="0" distL="114300" distR="114300" simplePos="0" relativeHeight="251670528" behindDoc="0" locked="0" layoutInCell="1" allowOverlap="1" wp14:anchorId="76C078C4" wp14:editId="424BC023">
@@ -7686,7 +7872,7 @@
         </w:rPr>
         <w:t>Modelo de análisis</w:t>
       </w:r>
-      <w:bookmarkEnd w:id="8"/>
+      <w:bookmarkEnd w:id="7"/>
     </w:p>
     <w:p>
       <w:pPr>
@@ -7712,12 +7898,12 @@
           <w:b/>
         </w:rPr>
       </w:pPr>
-      <w:bookmarkStart w:id="9" w:name="_Toc514999911"/>
+      <w:bookmarkStart w:id="8" w:name="_Toc514999911"/>
       <w:r>
         <w:rPr>
           <w:b/>
           <w:noProof/>
-          <w:lang w:val="en-US"/>
+          <w:lang w:val="es-ES" w:eastAsia="es-ES"/>
         </w:rPr>
         <w:drawing>
           <wp:anchor distT="0" distB="0" distL="114300" distR="114300" simplePos="0" relativeHeight="251671552" behindDoc="0" locked="0" layoutInCell="1" allowOverlap="1" wp14:anchorId="36B32CF6" wp14:editId="6F16DD6C">
@@ -7781,7 +7967,7 @@
         </w:rPr>
         <w:t>Diagrama de secuencia</w:t>
       </w:r>
-      <w:bookmarkEnd w:id="9"/>
+      <w:bookmarkEnd w:id="8"/>
     </w:p>
     <w:p>
       <w:pPr>
@@ -7809,7 +7995,7 @@
           <w:b/>
         </w:rPr>
       </w:pPr>
-      <w:bookmarkStart w:id="10" w:name="_Toc514999912"/>
+      <w:bookmarkStart w:id="9" w:name="_Toc514999912"/>
       <w:r>
         <w:rPr>
           <w:b/>
@@ -7829,7 +8015,7 @@
         </w:rPr>
         <w:t xml:space="preserve"> (CU02)</w:t>
       </w:r>
-      <w:bookmarkEnd w:id="10"/>
+      <w:bookmarkEnd w:id="9"/>
     </w:p>
     <w:p>
       <w:pPr>
@@ -7854,20 +8040,20 @@
           <w:b/>
         </w:rPr>
       </w:pPr>
-      <w:bookmarkStart w:id="11" w:name="_Toc514999913"/>
+      <w:bookmarkStart w:id="10" w:name="_Toc514999913"/>
       <w:r>
         <w:rPr>
           <w:b/>
         </w:rPr>
         <w:t>Modelo de análisis</w:t>
       </w:r>
-      <w:bookmarkEnd w:id="11"/>
+      <w:bookmarkEnd w:id="10"/>
     </w:p>
     <w:p>
       <w:r>
         <w:rPr>
           <w:noProof/>
-          <w:lang w:val="en-US"/>
+          <w:lang w:val="es-ES" w:eastAsia="es-ES"/>
         </w:rPr>
         <w:drawing>
           <wp:anchor distT="0" distB="0" distL="114300" distR="114300" simplePos="0" relativeHeight="251673600" behindDoc="0" locked="0" layoutInCell="1" allowOverlap="1" wp14:anchorId="2179CB84" wp14:editId="5B3968DA">
@@ -7946,20 +8132,20 @@
           <w:b/>
         </w:rPr>
       </w:pPr>
-      <w:bookmarkStart w:id="12" w:name="_Toc514999914"/>
+      <w:bookmarkStart w:id="11" w:name="_Toc514999914"/>
       <w:r>
         <w:rPr>
           <w:b/>
         </w:rPr>
         <w:t>Diagrama de secuencia</w:t>
       </w:r>
-      <w:bookmarkEnd w:id="12"/>
+      <w:bookmarkEnd w:id="11"/>
     </w:p>
     <w:p>
       <w:r>
         <w:rPr>
           <w:noProof/>
-          <w:lang w:val="en-US"/>
+          <w:lang w:val="es-ES" w:eastAsia="es-ES"/>
         </w:rPr>
         <w:drawing>
           <wp:anchor distT="0" distB="0" distL="114300" distR="114300" simplePos="0" relativeHeight="251672576" behindDoc="0" locked="0" layoutInCell="1" allowOverlap="1" wp14:anchorId="6D53FEF1" wp14:editId="44784D56">
@@ -8011,7 +8197,7 @@
                         <a14:shadowObscured xmlns:a14="http://schemas.microsoft.com/office/drawing/2010/main"/>
                       </a:ext>
                       <a:ext uri="{FAA26D3D-D897-4be2-8F04-BA451C77F1D7}">
-                        <ma14:placeholderFlag xmlns:ma14="http://schemas.microsoft.com/office/mac/drawingml/2011/main" xmlns:w="http://schemas.openxmlformats.org/wordprocessingml/2006/main" xmlns:w10="urn:schemas-microsoft-com:office:word" xmlns:v="urn:schemas-microsoft-com:vml" xmlns:o="urn:schemas-microsoft-com:office:office" xmlns:mv="urn:schemas-microsoft-com:mac:vml" xmlns:mo="http://schemas.microsoft.com/office/mac/office/2008/main" xmlns=""/>
+                        <ma14:placeholderFlag xmlns="" xmlns:mo="http://schemas.microsoft.com/office/mac/office/2008/main" xmlns:mv="urn:schemas-microsoft-com:mac:vml" xmlns:o="urn:schemas-microsoft-com:office:office" xmlns:v="urn:schemas-microsoft-com:vml" xmlns:w10="urn:schemas-microsoft-com:office:word" xmlns:w="http://schemas.openxmlformats.org/wordprocessingml/2006/main" xmlns:ma14="http://schemas.microsoft.com/office/mac/drawingml/2011/main" xmlns:w16cid="http://schemas.microsoft.com/office/word/2016/wordml/cid" xmlns:am3d="http://schemas.microsoft.com/office/drawing/2017/model3d" xmlns:aink="http://schemas.microsoft.com/office/drawing/2016/ink" xmlns:cx8="http://schemas.microsoft.com/office/drawing/2016/5/14/chartex" xmlns:cx7="http://schemas.microsoft.com/office/drawing/2016/5/13/chartex" xmlns:cx6="http://schemas.microsoft.com/office/drawing/2016/5/12/chartex" xmlns:cx5="http://schemas.microsoft.com/office/drawing/2016/5/11/chartex" xmlns:cx4="http://schemas.microsoft.com/office/drawing/2016/5/10/chartex" xmlns:cx3="http://schemas.microsoft.com/office/drawing/2016/5/9/chartex" xmlns:cx2="http://schemas.microsoft.com/office/drawing/2015/10/21/chartex"/>
                       </a:ext>
                     </a:extLst>
                   </pic:spPr>
@@ -8054,7 +8240,7 @@
           <w:b/>
         </w:rPr>
       </w:pPr>
-      <w:bookmarkStart w:id="13" w:name="_Toc514999915"/>
+      <w:bookmarkStart w:id="12" w:name="_Toc514999915"/>
       <w:r>
         <w:rPr>
           <w:b/>
@@ -8062,7 +8248,7 @@
         <w:lastRenderedPageBreak/>
         <w:t>Editar Perfil del Usuario(CU03)</w:t>
       </w:r>
-      <w:bookmarkEnd w:id="13"/>
+      <w:bookmarkEnd w:id="12"/>
     </w:p>
     <w:p>
       <w:pPr>
@@ -8087,14 +8273,14 @@
           <w:b/>
         </w:rPr>
       </w:pPr>
-      <w:bookmarkStart w:id="14" w:name="_Toc514999916"/>
+      <w:bookmarkStart w:id="13" w:name="_Toc514999916"/>
       <w:r>
         <w:rPr>
           <w:b/>
         </w:rPr>
         <w:t>Modelo de análisis</w:t>
       </w:r>
-      <w:bookmarkEnd w:id="14"/>
+      <w:bookmarkEnd w:id="13"/>
     </w:p>
     <w:p>
       <w:pPr>
@@ -8156,7 +8342,7 @@
             <v:path o:extrusionok="f" gradientshapeok="t" o:connecttype="rect"/>
             <o:lock v:ext="edit" aspectratio="t"/>
           </v:shapetype>
-          <v:shape id="_x0000_i1035" type="#_x0000_t75" style="width:343.15pt;height:55.55pt">
+          <v:shape id="_x0000_i1025" type="#_x0000_t75" style="width:343.15pt;height:55.55pt">
             <v:imagedata r:id="rId15" o:title="Untitled Diagram (1)"/>
           </v:shape>
         </w:pict>
@@ -8195,14 +8381,14 @@
           <w:b/>
         </w:rPr>
       </w:pPr>
-      <w:bookmarkStart w:id="15" w:name="_Toc514999917"/>
+      <w:bookmarkStart w:id="14" w:name="_Toc514999917"/>
       <w:r>
         <w:rPr>
           <w:b/>
         </w:rPr>
         <w:t>Diagrama de secuencia</w:t>
       </w:r>
-      <w:bookmarkEnd w:id="15"/>
+      <w:bookmarkEnd w:id="14"/>
     </w:p>
     <w:p>
       <w:pPr>
@@ -8235,6 +8421,7 @@
         <w:rPr>
           <w:b/>
           <w:noProof/>
+          <w:lang w:val="es-ES" w:eastAsia="es-ES"/>
         </w:rPr>
         <w:drawing>
           <wp:inline distT="0" distB="0" distL="0" distR="0" wp14:anchorId="7F943EE3" wp14:editId="563BA36C">
@@ -8302,7 +8489,7 @@
           <w:b/>
         </w:rPr>
       </w:pPr>
-      <w:bookmarkStart w:id="16" w:name="_Toc514999918"/>
+      <w:bookmarkStart w:id="15" w:name="_Toc514999918"/>
       <w:r>
         <w:rPr>
           <w:b/>
@@ -8316,7 +8503,7 @@
         </w:rPr>
         <w:t xml:space="preserve"> (CU04)</w:t>
       </w:r>
-      <w:bookmarkEnd w:id="16"/>
+      <w:bookmarkEnd w:id="15"/>
     </w:p>
     <w:p>
       <w:pPr>
@@ -8341,14 +8528,14 @@
           <w:b/>
         </w:rPr>
       </w:pPr>
-      <w:bookmarkStart w:id="17" w:name="_Toc514999919"/>
+      <w:bookmarkStart w:id="16" w:name="_Toc514999919"/>
       <w:r>
         <w:rPr>
           <w:b/>
         </w:rPr>
         <w:t>Modelo de análisis</w:t>
       </w:r>
-      <w:bookmarkEnd w:id="17"/>
+      <w:bookmarkEnd w:id="16"/>
     </w:p>
     <w:p>
       <w:pPr>
@@ -8369,7 +8556,7 @@
       <w:r>
         <w:rPr>
           <w:noProof/>
-          <w:lang w:val="en-US"/>
+          <w:lang w:val="es-ES" w:eastAsia="es-ES"/>
         </w:rPr>
         <w:drawing>
           <wp:inline distT="0" distB="0" distL="0" distR="0" wp14:anchorId="0CD605C8" wp14:editId="48F95581">
@@ -8421,14 +8608,14 @@
           <w:b/>
         </w:rPr>
       </w:pPr>
-      <w:bookmarkStart w:id="18" w:name="_Toc514999920"/>
+      <w:bookmarkStart w:id="17" w:name="_Toc514999920"/>
       <w:r>
         <w:rPr>
           <w:b/>
         </w:rPr>
         <w:t>Diagrama de secuencia</w:t>
       </w:r>
-      <w:bookmarkEnd w:id="18"/>
+      <w:bookmarkEnd w:id="17"/>
     </w:p>
     <w:p>
       <w:pPr>
@@ -8455,7 +8642,7 @@
       <w:r>
         <w:rPr>
           <w:noProof/>
-          <w:lang w:val="en-US"/>
+          <w:lang w:val="es-ES" w:eastAsia="es-ES"/>
         </w:rPr>
         <w:drawing>
           <wp:inline distT="0" distB="0" distL="0" distR="0" wp14:anchorId="5CD8CF0F" wp14:editId="20520597">
@@ -8511,7 +8698,7 @@
       <w:r>
         <w:rPr>
           <w:noProof/>
-          <w:lang w:val="en-US"/>
+          <w:lang w:val="es-ES" w:eastAsia="es-ES"/>
         </w:rPr>
         <w:drawing>
           <wp:inline distT="0" distB="0" distL="0" distR="0" wp14:anchorId="6FD1462A" wp14:editId="05AD2F86">
@@ -8584,7 +8771,7 @@
           <w:b/>
         </w:rPr>
       </w:pPr>
-      <w:bookmarkStart w:id="19" w:name="_Toc514999921"/>
+      <w:bookmarkStart w:id="18" w:name="_Toc514999921"/>
       <w:r>
         <w:rPr>
           <w:b/>
@@ -8598,7 +8785,7 @@
         </w:rPr>
         <w:t xml:space="preserve"> (CU05)</w:t>
       </w:r>
-      <w:bookmarkEnd w:id="19"/>
+      <w:bookmarkEnd w:id="18"/>
     </w:p>
     <w:p>
       <w:pPr>
@@ -8623,14 +8810,14 @@
           <w:b/>
         </w:rPr>
       </w:pPr>
-      <w:bookmarkStart w:id="20" w:name="_Toc514999922"/>
+      <w:bookmarkStart w:id="19" w:name="_Toc514999922"/>
       <w:r>
         <w:rPr>
           <w:b/>
         </w:rPr>
         <w:t>Modelo de análisis</w:t>
       </w:r>
-      <w:bookmarkEnd w:id="20"/>
+      <w:bookmarkEnd w:id="19"/>
     </w:p>
     <w:p>
       <w:pPr>
@@ -8651,7 +8838,7 @@
       <w:r>
         <w:rPr>
           <w:noProof/>
-          <w:lang w:val="en-US"/>
+          <w:lang w:val="es-ES" w:eastAsia="es-ES"/>
         </w:rPr>
         <w:drawing>
           <wp:inline distT="0" distB="0" distL="0" distR="0" wp14:anchorId="6176E7D8" wp14:editId="6004EDF6">
@@ -8703,14 +8890,14 @@
           <w:b/>
         </w:rPr>
       </w:pPr>
-      <w:bookmarkStart w:id="21" w:name="_Toc514999923"/>
+      <w:bookmarkStart w:id="20" w:name="_Toc514999923"/>
       <w:r>
         <w:rPr>
           <w:b/>
         </w:rPr>
         <w:t>Diagrama de secuencia</w:t>
       </w:r>
-      <w:bookmarkEnd w:id="21"/>
+      <w:bookmarkEnd w:id="20"/>
     </w:p>
     <w:p>
       <w:pPr>
@@ -8744,7 +8931,7 @@
       <w:r>
         <w:rPr>
           <w:noProof/>
-          <w:lang w:val="en-US"/>
+          <w:lang w:val="es-ES" w:eastAsia="es-ES"/>
         </w:rPr>
         <w:drawing>
           <wp:inline distT="0" distB="0" distL="0" distR="0" wp14:anchorId="6BC0625C" wp14:editId="3829DEBE">
@@ -8817,7 +9004,7 @@
           <w:b/>
         </w:rPr>
       </w:pPr>
-      <w:bookmarkStart w:id="22" w:name="_Toc514999924"/>
+      <w:bookmarkStart w:id="21" w:name="_Toc514999924"/>
       <w:r>
         <w:rPr>
           <w:b/>
@@ -8831,7 +9018,7 @@
         </w:rPr>
         <w:t xml:space="preserve"> (CU06)</w:t>
       </w:r>
-      <w:bookmarkEnd w:id="22"/>
+      <w:bookmarkEnd w:id="21"/>
     </w:p>
     <w:p>
       <w:pPr>
@@ -8856,14 +9043,14 @@
           <w:b/>
         </w:rPr>
       </w:pPr>
-      <w:bookmarkStart w:id="23" w:name="_Toc514999925"/>
+      <w:bookmarkStart w:id="22" w:name="_Toc514999925"/>
       <w:r>
         <w:rPr>
           <w:b/>
         </w:rPr>
         <w:t>Modelo de análisis</w:t>
       </w:r>
-      <w:bookmarkEnd w:id="23"/>
+      <w:bookmarkEnd w:id="22"/>
     </w:p>
     <w:p>
       <w:pPr>
@@ -8884,7 +9071,7 @@
       <w:r>
         <w:rPr>
           <w:noProof/>
-          <w:lang w:val="en-US"/>
+          <w:lang w:val="es-ES" w:eastAsia="es-ES"/>
         </w:rPr>
         <w:drawing>
           <wp:inline distT="0" distB="0" distL="0" distR="0" wp14:anchorId="5EF81C26" wp14:editId="3952F9D6">
@@ -8936,14 +9123,14 @@
           <w:b/>
         </w:rPr>
       </w:pPr>
-      <w:bookmarkStart w:id="24" w:name="_Toc514999926"/>
+      <w:bookmarkStart w:id="23" w:name="_Toc514999926"/>
       <w:r>
         <w:rPr>
           <w:b/>
         </w:rPr>
         <w:t>Diagrama de secuencia</w:t>
       </w:r>
-      <w:bookmarkEnd w:id="24"/>
+      <w:bookmarkEnd w:id="23"/>
     </w:p>
     <w:p>
       <w:pPr>
@@ -8962,7 +9149,7 @@
       <w:r>
         <w:rPr>
           <w:noProof/>
-          <w:lang w:val="en-US"/>
+          <w:lang w:val="es-ES" w:eastAsia="es-ES"/>
         </w:rPr>
         <w:drawing>
           <wp:inline distT="0" distB="0" distL="0" distR="0" wp14:anchorId="4CCC7194" wp14:editId="3F476647">
@@ -9028,7 +9215,7 @@
         </w:rPr>
         <w:br w:type="page"/>
       </w:r>
-      <w:bookmarkStart w:id="25" w:name="_Toc514999927"/>
+      <w:bookmarkStart w:id="24" w:name="_Toc514999927"/>
       <w:r>
         <w:rPr>
           <w:b/>
@@ -9036,7 +9223,7 @@
         <w:lastRenderedPageBreak/>
         <w:t>Valorar Recetas (CU07)</w:t>
       </w:r>
-      <w:bookmarkEnd w:id="25"/>
+      <w:bookmarkEnd w:id="24"/>
     </w:p>
     <w:p>
       <w:pPr>
@@ -9065,14 +9252,14 @@
           <w:b/>
         </w:rPr>
       </w:pPr>
-      <w:bookmarkStart w:id="26" w:name="_Toc514999928"/>
+      <w:bookmarkStart w:id="25" w:name="_Toc514999928"/>
       <w:r>
         <w:rPr>
           <w:b/>
         </w:rPr>
         <w:t>Modelo de análisis</w:t>
       </w:r>
-      <w:bookmarkEnd w:id="26"/>
+      <w:bookmarkEnd w:id="25"/>
     </w:p>
     <w:p>
       <w:pPr>
@@ -9093,7 +9280,7 @@
           <w:lang w:val="es-ES" w:eastAsia="es-ES"/>
         </w:rPr>
         <w:pict w14:anchorId="4E1F0FB0">
-          <v:shape id="_x0000_i1027" type="#_x0000_t75" style="width:441.8pt;height:70.7pt">
+          <v:shape id="_x0000_i1026" type="#_x0000_t75" style="width:441.8pt;height:70.7pt">
             <v:imagedata r:id="rId24" o:title="Untitled Diagram (2)"/>
           </v:shape>
         </w:pict>
@@ -9129,14 +9316,14 @@
           <w:b/>
         </w:rPr>
       </w:pPr>
-      <w:bookmarkStart w:id="27" w:name="_Toc514999929"/>
+      <w:bookmarkStart w:id="26" w:name="_Toc514999929"/>
       <w:r>
         <w:rPr>
           <w:b/>
         </w:rPr>
         <w:t>Diagrama de secuencia</w:t>
       </w:r>
-      <w:bookmarkEnd w:id="27"/>
+      <w:bookmarkEnd w:id="26"/>
     </w:p>
     <w:p>
       <w:pPr>
@@ -9169,7 +9356,7 @@
           <w:szCs w:val="32"/>
         </w:rPr>
         <w:pict w14:anchorId="44C7A8BB">
-          <v:shape id="_x0000_i1028" type="#_x0000_t75" style="width:385.15pt;height:445.5pt">
+          <v:shape id="_x0000_i1027" type="#_x0000_t75" style="width:385.15pt;height:445.5pt">
             <v:imagedata r:id="rId25" o:title="Untitled Diagram (3)"/>
           </v:shape>
         </w:pict>
@@ -9199,7 +9386,7 @@
           <w:b/>
         </w:rPr>
       </w:pPr>
-      <w:bookmarkStart w:id="28" w:name="_Toc514999930"/>
+      <w:bookmarkStart w:id="27" w:name="_Toc514999930"/>
       <w:r>
         <w:rPr>
           <w:b/>
@@ -9207,7 +9394,7 @@
         <w:lastRenderedPageBreak/>
         <w:t>Registrarse como Proveedor (CU08)</w:t>
       </w:r>
-      <w:bookmarkEnd w:id="28"/>
+      <w:bookmarkEnd w:id="27"/>
     </w:p>
     <w:p>
       <w:pPr>
@@ -9232,14 +9419,14 @@
           <w:b/>
         </w:rPr>
       </w:pPr>
-      <w:bookmarkStart w:id="29" w:name="_Toc514999931"/>
+      <w:bookmarkStart w:id="28" w:name="_Toc514999931"/>
       <w:r>
         <w:rPr>
           <w:b/>
         </w:rPr>
         <w:t>Modelo de análisis</w:t>
       </w:r>
-      <w:bookmarkEnd w:id="29"/>
+      <w:bookmarkEnd w:id="28"/>
     </w:p>
     <w:p>
       <w:pPr>
@@ -9265,7 +9452,7 @@
           <w:color w:val="632423" w:themeColor="accent2" w:themeShade="80"/>
           <w:sz w:val="32"/>
           <w:szCs w:val="32"/>
-          <w:lang w:val="en-US"/>
+          <w:lang w:val="es-ES" w:eastAsia="es-ES"/>
         </w:rPr>
         <w:drawing>
           <wp:inline distT="0" distB="0" distL="0" distR="0" wp14:anchorId="45AFD7AC" wp14:editId="312B7BF9">
@@ -9310,6 +9497,7 @@
         </w:drawing>
       </w:r>
     </w:p>
+    <w:bookmarkStart w:id="29" w:name="_Toc514999932"/>
     <w:p>
       <w:pPr>
         <w:pStyle w:val="Prrafodelista"/>
@@ -9323,11 +9511,11 @@
           <w:b/>
         </w:rPr>
       </w:pPr>
-      <w:bookmarkStart w:id="30" w:name="_Toc514999932"/>
       <w:r>
         <w:rPr>
           <w:b/>
           <w:noProof/>
+          <w:lang w:val="es-ES" w:eastAsia="es-ES"/>
         </w:rPr>
         <mc:AlternateContent>
           <mc:Choice Requires="wpg">
@@ -9428,7 +9616,7 @@
               </wp:anchor>
             </w:drawing>
           </mc:Choice>
-          <mc:Fallback>
+          <mc:Fallback xmlns:w16cid="http://schemas.microsoft.com/office/word/2016/wordml/cid" xmlns:am3d="http://schemas.microsoft.com/office/drawing/2017/model3d" xmlns:aink="http://schemas.microsoft.com/office/drawing/2016/ink" xmlns:cx8="http://schemas.microsoft.com/office/drawing/2016/5/14/chartex" xmlns:cx7="http://schemas.microsoft.com/office/drawing/2016/5/13/chartex" xmlns:cx6="http://schemas.microsoft.com/office/drawing/2016/5/12/chartex" xmlns:cx5="http://schemas.microsoft.com/office/drawing/2016/5/11/chartex" xmlns:cx4="http://schemas.microsoft.com/office/drawing/2016/5/10/chartex" xmlns:cx3="http://schemas.microsoft.com/office/drawing/2016/5/9/chartex" xmlns:cx2="http://schemas.microsoft.com/office/drawing/2015/10/21/chartex">
             <w:pict>
               <v:group w14:anchorId="6603A60D" id="Grupo 43" o:spid="_x0000_s1026" style="position:absolute;margin-left:40.55pt;margin-top:22.5pt;width:378.45pt;height:431.15pt;z-index:251676672" coordsize="48063,54753" o:gfxdata="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">
                 <v:shape id="Picture 25" o:spid="_x0000_s1027" type="#_x0000_t75" style="position:absolute;width:48063;height:30403;visibility:visible;mso-wrap-style:square" o:gfxdata="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">
@@ -9449,7 +9637,7 @@
         </w:rPr>
         <w:t>Diagrama de secuencia</w:t>
       </w:r>
-      <w:bookmarkEnd w:id="30"/>
+      <w:bookmarkEnd w:id="29"/>
     </w:p>
     <w:p>
       <w:pPr>
@@ -9511,7 +9699,7 @@
           <w:b/>
         </w:rPr>
       </w:pPr>
-      <w:bookmarkStart w:id="31" w:name="_Toc514999933"/>
+      <w:bookmarkStart w:id="30" w:name="_Toc514999933"/>
       <w:r>
         <w:rPr>
           <w:b/>
@@ -9524,7 +9712,7 @@
         </w:rPr>
         <w:t>(CUS9)</w:t>
       </w:r>
-      <w:bookmarkEnd w:id="31"/>
+      <w:bookmarkEnd w:id="30"/>
       <w:r>
         <w:rPr>
           <w:b/>
@@ -9559,7 +9747,7 @@
       <w:r>
         <w:rPr>
           <w:noProof/>
-          <w:lang w:val="en-US"/>
+          <w:lang w:val="es-ES" w:eastAsia="es-ES"/>
         </w:rPr>
         <w:drawing>
           <wp:inline distT="0" distB="0" distL="0" distR="0" wp14:anchorId="3D6F0615" wp14:editId="52640FAF">
@@ -9638,7 +9826,7 @@
       <w:r>
         <w:rPr>
           <w:noProof/>
-          <w:lang w:val="en-US"/>
+          <w:lang w:val="es-ES" w:eastAsia="es-ES"/>
         </w:rPr>
         <w:drawing>
           <wp:inline distT="0" distB="0" distL="0" distR="0" wp14:anchorId="78A8CF41" wp14:editId="2EA48E51">
@@ -9724,7 +9912,7 @@
           <w:b/>
         </w:rPr>
       </w:pPr>
-      <w:bookmarkStart w:id="32" w:name="_Toc514999934"/>
+      <w:bookmarkStart w:id="31" w:name="_Toc514999934"/>
       <w:r>
         <w:rPr>
           <w:b/>
@@ -9732,7 +9920,7 @@
         <w:lastRenderedPageBreak/>
         <w:t>Atender Pedido (CU10)</w:t>
       </w:r>
-      <w:bookmarkEnd w:id="32"/>
+      <w:bookmarkEnd w:id="31"/>
       <w:r>
         <w:rPr>
           <w:b/>
@@ -9792,7 +9980,7 @@
           <w:color w:val="632423" w:themeColor="accent2" w:themeShade="80"/>
           <w:sz w:val="32"/>
           <w:szCs w:val="32"/>
-          <w:lang w:val="en-US"/>
+          <w:lang w:val="es-ES" w:eastAsia="es-ES"/>
         </w:rPr>
         <w:drawing>
           <wp:inline distT="0" distB="0" distL="0" distR="0" wp14:anchorId="008F8FE5" wp14:editId="7B149F38">
@@ -9874,7 +10062,7 @@
           <w:color w:val="632423" w:themeColor="accent2" w:themeShade="80"/>
           <w:sz w:val="24"/>
           <w:szCs w:val="24"/>
-          <w:lang w:val="en-US"/>
+          <w:lang w:val="es-ES" w:eastAsia="es-ES"/>
         </w:rPr>
         <w:drawing>
           <wp:inline distT="0" distB="0" distL="0" distR="0" wp14:anchorId="0793180A" wp14:editId="43EA210A">
@@ -10035,14 +10223,14 @@
           <w:b/>
         </w:rPr>
       </w:pPr>
-      <w:bookmarkStart w:id="33" w:name="_Toc514999935"/>
+      <w:bookmarkStart w:id="32" w:name="_Toc514999935"/>
       <w:r>
         <w:rPr>
           <w:b/>
         </w:rPr>
         <w:t>Actualizar datos de productos(CUS11)</w:t>
       </w:r>
-      <w:bookmarkEnd w:id="33"/>
+      <w:bookmarkEnd w:id="32"/>
       <w:r>
         <w:rPr>
           <w:b/>
@@ -10078,7 +10266,7 @@
         <w:rPr>
           <w:b/>
           <w:noProof/>
-          <w:lang w:val="en-US"/>
+          <w:lang w:val="es-ES" w:eastAsia="es-ES"/>
         </w:rPr>
         <w:drawing>
           <wp:inline distT="0" distB="0" distL="0" distR="0" wp14:anchorId="59C38D61" wp14:editId="5AB550A3">
@@ -10143,14 +10331,14 @@
           <w:b/>
         </w:rPr>
       </w:pPr>
-      <w:bookmarkStart w:id="34" w:name="_Toc514999936"/>
+      <w:bookmarkStart w:id="33" w:name="_Toc514999936"/>
       <w:r>
         <w:rPr>
           <w:b/>
         </w:rPr>
         <w:t>Diagrama de secuencia</w:t>
       </w:r>
-      <w:bookmarkEnd w:id="34"/>
+      <w:bookmarkEnd w:id="33"/>
     </w:p>
     <w:p>
       <w:pPr>
@@ -10169,7 +10357,7 @@
           <w:color w:val="632423" w:themeColor="accent2" w:themeShade="80"/>
           <w:sz w:val="24"/>
           <w:szCs w:val="24"/>
-          <w:lang w:val="en-US"/>
+          <w:lang w:val="es-ES" w:eastAsia="es-ES"/>
         </w:rPr>
         <w:drawing>
           <wp:inline distT="0" distB="0" distL="0" distR="0" wp14:anchorId="2DB4B591" wp14:editId="3E0E4C57">
@@ -10328,14 +10516,14 @@
           <w:b/>
         </w:rPr>
       </w:pPr>
-      <w:bookmarkStart w:id="35" w:name="_Toc514999937"/>
+      <w:bookmarkStart w:id="34" w:name="_Toc514999937"/>
       <w:r>
         <w:rPr>
           <w:b/>
         </w:rPr>
         <w:t>Aprobar solicitudes de proveedores (CU12)</w:t>
       </w:r>
-      <w:bookmarkEnd w:id="35"/>
+      <w:bookmarkEnd w:id="34"/>
     </w:p>
     <w:p>
       <w:pPr>
@@ -10359,14 +10547,14 @@
           <w:b/>
         </w:rPr>
       </w:pPr>
-      <w:bookmarkStart w:id="36" w:name="_Toc514999938"/>
+      <w:bookmarkStart w:id="35" w:name="_Toc514999938"/>
       <w:r>
         <w:rPr>
           <w:b/>
         </w:rPr>
         <w:t>Modelo de análisis</w:t>
       </w:r>
-      <w:bookmarkEnd w:id="36"/>
+      <w:bookmarkEnd w:id="35"/>
     </w:p>
     <w:p>
       <w:pPr>
@@ -10398,7 +10586,7 @@
       <w:r>
         <w:rPr>
           <w:noProof/>
-          <w:lang w:val="en-US"/>
+          <w:lang w:val="es-ES" w:eastAsia="es-ES"/>
         </w:rPr>
         <w:drawing>
           <wp:inline distT="0" distB="0" distL="0" distR="0" wp14:anchorId="2E61224B" wp14:editId="5F6D62B3">
@@ -10481,14 +10669,14 @@
           <w:b/>
         </w:rPr>
       </w:pPr>
-      <w:bookmarkStart w:id="37" w:name="_Toc514999939"/>
+      <w:bookmarkStart w:id="36" w:name="_Toc514999939"/>
       <w:r>
         <w:rPr>
           <w:b/>
         </w:rPr>
         <w:t>Diagrama de secuencia</w:t>
       </w:r>
-      <w:bookmarkEnd w:id="37"/>
+      <w:bookmarkEnd w:id="36"/>
     </w:p>
     <w:p>
       <w:pPr>
@@ -10515,7 +10703,7 @@
       <w:r>
         <w:rPr>
           <w:noProof/>
-          <w:lang w:val="en-US"/>
+          <w:lang w:val="es-ES" w:eastAsia="es-ES"/>
         </w:rPr>
         <w:drawing>
           <wp:inline distT="0" distB="0" distL="0" distR="0" wp14:anchorId="02704380" wp14:editId="6EB9C9F8">
@@ -10610,14 +10798,14 @@
           <w:b/>
         </w:rPr>
       </w:pPr>
-      <w:bookmarkStart w:id="38" w:name="_Toc514999940"/>
+      <w:bookmarkStart w:id="37" w:name="_Toc514999940"/>
       <w:r>
         <w:rPr>
           <w:b/>
         </w:rPr>
         <w:t>Deshabilitar proveedor (CU13)</w:t>
       </w:r>
-      <w:bookmarkEnd w:id="38"/>
+      <w:bookmarkEnd w:id="37"/>
     </w:p>
     <w:p>
       <w:pPr>
@@ -10642,14 +10830,14 @@
           <w:b/>
         </w:rPr>
       </w:pPr>
-      <w:bookmarkStart w:id="39" w:name="_Toc514999941"/>
+      <w:bookmarkStart w:id="38" w:name="_Toc514999941"/>
       <w:r>
         <w:rPr>
           <w:b/>
         </w:rPr>
         <w:t>Modelo de análisis</w:t>
       </w:r>
-      <w:bookmarkEnd w:id="39"/>
+      <w:bookmarkEnd w:id="38"/>
     </w:p>
     <w:p>
       <w:pPr>
@@ -10682,7 +10870,7 @@
       <w:r>
         <w:rPr>
           <w:noProof/>
-          <w:lang w:val="en-US"/>
+          <w:lang w:val="es-ES" w:eastAsia="es-ES"/>
         </w:rPr>
         <w:drawing>
           <wp:inline distT="0" distB="0" distL="0" distR="0" wp14:anchorId="778F7A19" wp14:editId="564C0BD0">
@@ -10760,14 +10948,14 @@
           <w:b/>
         </w:rPr>
       </w:pPr>
-      <w:bookmarkStart w:id="40" w:name="_Toc514999942"/>
+      <w:bookmarkStart w:id="39" w:name="_Toc514999942"/>
       <w:r>
         <w:rPr>
           <w:b/>
         </w:rPr>
         <w:t>Diagrama de secuencia</w:t>
       </w:r>
-      <w:bookmarkEnd w:id="40"/>
+      <w:bookmarkEnd w:id="39"/>
     </w:p>
     <w:p>
       <w:pPr>
@@ -10794,7 +10982,7 @@
       <w:r>
         <w:rPr>
           <w:noProof/>
-          <w:lang w:val="en-US"/>
+          <w:lang w:val="es-ES" w:eastAsia="es-ES"/>
         </w:rPr>
         <w:drawing>
           <wp:inline distT="0" distB="0" distL="0" distR="0" wp14:anchorId="3E6E18C8" wp14:editId="20B991EA">
@@ -10862,9 +11050,217 @@
         </w:rPr>
       </w:pPr>
     </w:p>
+    <w:p>
+      <w:pPr>
+        <w:tabs>
+          <w:tab w:val="left" w:pos="0"/>
+        </w:tabs>
+        <w:spacing w:line="240" w:lineRule="auto"/>
+        <w:contextualSpacing/>
+        <w:rPr>
+          <w:rFonts w:ascii="NewsGotT" w:hAnsi="NewsGotT"/>
+          <w:color w:val="000000" w:themeColor="text1"/>
+          <w:sz w:val="32"/>
+          <w:szCs w:val="32"/>
+          <w:u w:val="single"/>
+        </w:rPr>
+      </w:pPr>
+    </w:p>
+    <w:p>
+      <w:pPr>
+        <w:tabs>
+          <w:tab w:val="left" w:pos="0"/>
+        </w:tabs>
+        <w:spacing w:line="240" w:lineRule="auto"/>
+        <w:contextualSpacing/>
+        <w:rPr>
+          <w:rFonts w:ascii="NewsGotT" w:hAnsi="NewsGotT"/>
+          <w:color w:val="000000" w:themeColor="text1"/>
+          <w:sz w:val="32"/>
+          <w:szCs w:val="32"/>
+          <w:u w:val="single"/>
+        </w:rPr>
+      </w:pPr>
+    </w:p>
+    <w:p>
+      <w:pPr>
+        <w:tabs>
+          <w:tab w:val="left" w:pos="0"/>
+        </w:tabs>
+        <w:spacing w:line="240" w:lineRule="auto"/>
+        <w:contextualSpacing/>
+        <w:rPr>
+          <w:rFonts w:ascii="NewsGotT" w:hAnsi="NewsGotT"/>
+          <w:color w:val="000000" w:themeColor="text1"/>
+          <w:sz w:val="32"/>
+          <w:szCs w:val="32"/>
+          <w:u w:val="single"/>
+        </w:rPr>
+      </w:pPr>
+    </w:p>
+    <w:p>
+      <w:pPr>
+        <w:tabs>
+          <w:tab w:val="left" w:pos="0"/>
+        </w:tabs>
+        <w:spacing w:line="240" w:lineRule="auto"/>
+        <w:contextualSpacing/>
+        <w:rPr>
+          <w:rFonts w:ascii="NewsGotT" w:hAnsi="NewsGotT"/>
+          <w:color w:val="000000" w:themeColor="text1"/>
+          <w:sz w:val="32"/>
+          <w:szCs w:val="32"/>
+          <w:u w:val="single"/>
+        </w:rPr>
+      </w:pPr>
+    </w:p>
+    <w:p>
+      <w:pPr>
+        <w:pStyle w:val="Prrafodelista"/>
+        <w:numPr>
+          <w:ilvl w:val="0"/>
+          <w:numId w:val="1"/>
+        </w:numPr>
+        <w:spacing w:after="160" w:line="259" w:lineRule="auto"/>
+        <w:outlineLvl w:val="0"/>
+        <w:rPr>
+          <w:b/>
+        </w:rPr>
+      </w:pPr>
+      <w:r>
+        <w:rPr>
+          <w:b/>
+        </w:rPr>
+        <w:lastRenderedPageBreak/>
+        <w:t>Diagrama de despliegue</w:t>
+      </w:r>
+    </w:p>
+    <w:p>
+      <w:pPr>
+        <w:pStyle w:val="Prrafodelista"/>
+        <w:spacing w:after="160" w:line="259" w:lineRule="auto"/>
+        <w:outlineLvl w:val="0"/>
+        <w:rPr>
+          <w:b/>
+        </w:rPr>
+      </w:pPr>
+    </w:p>
+    <w:p>
+      <w:pPr>
+        <w:pStyle w:val="Prrafodelista"/>
+      </w:pPr>
+      <w:r>
+        <w:t xml:space="preserve">En la </w:t>
+      </w:r>
+      <w:r>
+        <w:rPr>
+          <w:b/>
+        </w:rPr>
+        <w:t xml:space="preserve">Figura 1 </w:t>
+      </w:r>
+      <w:r>
+        <w:t xml:space="preserve">se muestra que el proyecto desarrollado consta de cuatro subsistemas fundamentales los que colaboran entre sí para el correcto funcionamiento de la aplicación y del sistema web. </w:t>
+      </w:r>
+    </w:p>
+    <w:p>
+      <w:pPr>
+        <w:pStyle w:val="Prrafodelista"/>
+      </w:pPr>
+      <w:r>
+        <w:t xml:space="preserve">La aplicación RSAC es el subsistema contenido en el </w:t>
+      </w:r>
+      <w:proofErr w:type="spellStart"/>
+      <w:r>
+        <w:t>SmartPhone</w:t>
+      </w:r>
+      <w:proofErr w:type="spellEnd"/>
+      <w:r>
+        <w:t>, implementa la interfaz gráfica con la que interactúa el usuario y es el encargado de enviar peticiones al servidor, este último se aloja en un computador y responde a cada una de las solicitudes realizadas desde el teléfono, de la misma manera que el sistema web que se encarga de la administración del contenido de la aplicación.</w:t>
+      </w:r>
+    </w:p>
+    <w:p>
+      <w:pPr>
+        <w:tabs>
+          <w:tab w:val="left" w:pos="0"/>
+        </w:tabs>
+        <w:spacing w:line="240" w:lineRule="auto"/>
+        <w:contextualSpacing/>
+        <w:rPr>
+          <w:rFonts w:ascii="NewsGotT" w:hAnsi="NewsGotT"/>
+          <w:color w:val="000000" w:themeColor="text1"/>
+          <w:sz w:val="32"/>
+          <w:szCs w:val="32"/>
+          <w:u w:val="single"/>
+        </w:rPr>
+      </w:pPr>
+      <w:bookmarkStart w:id="40" w:name="_GoBack"/>
+      <w:r>
+        <w:rPr>
+          <w:noProof/>
+          <w:lang w:val="es-ES" w:eastAsia="es-ES"/>
+        </w:rPr>
+        <w:drawing>
+          <wp:anchor distT="0" distB="0" distL="114300" distR="114300" simplePos="0" relativeHeight="251678720" behindDoc="0" locked="0" layoutInCell="1" allowOverlap="1" wp14:anchorId="4F13625A" wp14:editId="4ED54522">
+            <wp:simplePos x="0" y="0"/>
+            <wp:positionH relativeFrom="margin">
+              <wp:posOffset>182880</wp:posOffset>
+            </wp:positionH>
+            <wp:positionV relativeFrom="paragraph">
+              <wp:posOffset>259080</wp:posOffset>
+            </wp:positionV>
+            <wp:extent cx="5612130" cy="3758662"/>
+            <wp:effectExtent l="0" t="0" r="7620" b="0"/>
+            <wp:wrapTopAndBottom/>
+            <wp:docPr id="6" name="Imagen 6" descr="C:\Users\Luis05\Downloads\Untitled Diagram (4).png"/>
+            <wp:cNvGraphicFramePr>
+              <a:graphicFrameLocks xmlns:a="http://schemas.openxmlformats.org/drawingml/2006/main" noChangeAspect="1"/>
+            </wp:cNvGraphicFramePr>
+            <a:graphic xmlns:a="http://schemas.openxmlformats.org/drawingml/2006/main">
+              <a:graphicData uri="http://schemas.openxmlformats.org/drawingml/2006/picture">
+                <pic:pic xmlns:pic="http://schemas.openxmlformats.org/drawingml/2006/picture">
+                  <pic:nvPicPr>
+                    <pic:cNvPr id="0" name="Picture 1" descr="C:\Users\Luis05\Downloads\Untitled Diagram (4).png"/>
+                    <pic:cNvPicPr>
+                      <a:picLocks noChangeAspect="1" noChangeArrowheads="1"/>
+                    </pic:cNvPicPr>
+                  </pic:nvPicPr>
+                  <pic:blipFill>
+                    <a:blip r:embed="rId41">
+                      <a:extLst>
+                        <a:ext uri="{28A0092B-C50C-407E-A947-70E740481C1C}">
+                          <a14:useLocalDpi xmlns:a14="http://schemas.microsoft.com/office/drawing/2010/main" val="0"/>
+                        </a:ext>
+                      </a:extLst>
+                    </a:blip>
+                    <a:srcRect/>
+                    <a:stretch>
+                      <a:fillRect/>
+                    </a:stretch>
+                  </pic:blipFill>
+                  <pic:spPr bwMode="auto">
+                    <a:xfrm>
+                      <a:off x="0" y="0"/>
+                      <a:ext cx="5612130" cy="3758662"/>
+                    </a:xfrm>
+                    <a:prstGeom prst="rect">
+                      <a:avLst/>
+                    </a:prstGeom>
+                    <a:noFill/>
+                    <a:ln>
+                      <a:noFill/>
+                    </a:ln>
+                  </pic:spPr>
+                </pic:pic>
+              </a:graphicData>
+            </a:graphic>
+          </wp:anchor>
+        </w:drawing>
+      </w:r>
+      <w:bookmarkEnd w:id="40"/>
+    </w:p>
     <w:sectPr>
-      <w:headerReference w:type="default" r:id="rId41"/>
-      <w:footerReference w:type="default" r:id="rId42"/>
+      <w:headerReference w:type="default" r:id="rId42"/>
+      <w:footerReference w:type="default" r:id="rId43"/>
       <w:pgSz w:w="12240" w:h="15840"/>
       <w:pgMar w:top="1418" w:right="1701" w:bottom="1134" w:left="1701" w:header="709" w:footer="0" w:gutter="0"/>
       <w:pgNumType w:start="0"/>
@@ -10877,7 +11273,7 @@
 </file>
 
 <file path=word/endnotes.xml><?xml version="1.0" encoding="utf-8"?>
-<w:endnotes xmlns:wpc="http://schemas.microsoft.com/office/word/2010/wordprocessingCanvas" xmlns:cx="http://schemas.microsoft.com/office/drawing/2014/chartex" xmlns:cx1="http://schemas.microsoft.com/office/drawing/2015/9/8/chartex" xmlns:cx2="http://schemas.microsoft.com/office/drawing/2015/10/21/chartex" xmlns:cx3="http://schemas.microsoft.com/office/drawing/2016/5/9/chartex" xmlns:cx4="http://schemas.microsoft.com/office/drawing/2016/5/10/chartex" xmlns:cx5="http://schemas.microsoft.com/office/drawing/2016/5/11/chartex" xmlns:cx6="http://schemas.microsoft.com/office/drawing/2016/5/12/chartex" xmlns:cx7="http://schemas.microsoft.com/office/drawing/2016/5/13/chartex" xmlns:cx8="http://schemas.microsoft.com/office/drawing/2016/5/14/chartex" xmlns:mc="http://schemas.openxmlformats.org/markup-compatibility/2006" xmlns:aink="http://schemas.microsoft.com/office/drawing/2016/ink" xmlns:am3d="http://schemas.microsoft.com/office/drawing/2017/model3d" xmlns:o="urn:schemas-microsoft-com:office:office" xmlns:r="http://schemas.openxmlformats.org/officeDocument/2006/relationships" xmlns:m="http://schemas.openxmlformats.org/officeDocument/2006/math" xmlns:v="urn:schemas-microsoft-com:vml" xmlns:wp14="http://schemas.microsoft.com/office/word/2010/wordprocessingDrawing" xmlns:wp="http://schemas.openxmlformats.org/drawingml/2006/wordprocessingDrawing" xmlns:w10="urn:schemas-microsoft-com:office:word" xmlns:w="http://schemas.openxmlformats.org/wordprocessingml/2006/main" xmlns:w14="http://schemas.microsoft.com/office/word/2010/wordml" xmlns:w15="http://schemas.microsoft.com/office/word/2012/wordml" xmlns:w16cid="http://schemas.microsoft.com/office/word/2016/wordml/cid" xmlns:w16se="http://schemas.microsoft.com/office/word/2015/wordml/symex" xmlns:wpg="http://schemas.microsoft.com/office/word/2010/wordprocessingGroup" xmlns:wpi="http://schemas.microsoft.com/office/word/2010/wordprocessingInk" xmlns:wne="http://schemas.microsoft.com/office/word/2006/wordml" xmlns:wps="http://schemas.microsoft.com/office/word/2010/wordprocessingShape" mc:Ignorable="w14 w15 w16se w16cid wp14">
+<w:endnotes xmlns:wpc="http://schemas.microsoft.com/office/word/2010/wordprocessingCanvas" xmlns:cx="http://schemas.microsoft.com/office/drawing/2014/chartex" xmlns:cx1="http://schemas.microsoft.com/office/drawing/2015/9/8/chartex" xmlns:mc="http://schemas.openxmlformats.org/markup-compatibility/2006" xmlns:o="urn:schemas-microsoft-com:office:office" xmlns:r="http://schemas.openxmlformats.org/officeDocument/2006/relationships" xmlns:m="http://schemas.openxmlformats.org/officeDocument/2006/math" xmlns:v="urn:schemas-microsoft-com:vml" xmlns:wp14="http://schemas.microsoft.com/office/word/2010/wordprocessingDrawing" xmlns:wp="http://schemas.openxmlformats.org/drawingml/2006/wordprocessingDrawing" xmlns:w10="urn:schemas-microsoft-com:office:word" xmlns:w="http://schemas.openxmlformats.org/wordprocessingml/2006/main" xmlns:w14="http://schemas.microsoft.com/office/word/2010/wordml" xmlns:w15="http://schemas.microsoft.com/office/word/2012/wordml" xmlns:w16se="http://schemas.microsoft.com/office/word/2015/wordml/symex" xmlns:wpg="http://schemas.microsoft.com/office/word/2010/wordprocessingGroup" xmlns:wpi="http://schemas.microsoft.com/office/word/2010/wordprocessingInk" xmlns:wne="http://schemas.microsoft.com/office/word/2006/wordml" xmlns:wps="http://schemas.microsoft.com/office/word/2010/wordprocessingShape" mc:Ignorable="w14 w15 w16se wp14">
   <w:endnote w:type="separator" w:id="-1">
     <w:p>
       <w:pPr>
@@ -10902,7 +11298,7 @@
 </file>
 
 <file path=word/footer1.xml><?xml version="1.0" encoding="utf-8"?>
-<w:ftr xmlns:wpc="http://schemas.microsoft.com/office/word/2010/wordprocessingCanvas" xmlns:cx="http://schemas.microsoft.com/office/drawing/2014/chartex" xmlns:cx1="http://schemas.microsoft.com/office/drawing/2015/9/8/chartex" xmlns:cx2="http://schemas.microsoft.com/office/drawing/2015/10/21/chartex" xmlns:cx3="http://schemas.microsoft.com/office/drawing/2016/5/9/chartex" xmlns:cx4="http://schemas.microsoft.com/office/drawing/2016/5/10/chartex" xmlns:cx5="http://schemas.microsoft.com/office/drawing/2016/5/11/chartex" xmlns:cx6="http://schemas.microsoft.com/office/drawing/2016/5/12/chartex" xmlns:cx7="http://schemas.microsoft.com/office/drawing/2016/5/13/chartex" xmlns:cx8="http://schemas.microsoft.com/office/drawing/2016/5/14/chartex" xmlns:mc="http://schemas.openxmlformats.org/markup-compatibility/2006" xmlns:aink="http://schemas.microsoft.com/office/drawing/2016/ink" xmlns:am3d="http://schemas.microsoft.com/office/drawing/2017/model3d" xmlns:o="urn:schemas-microsoft-com:office:office" xmlns:r="http://schemas.openxmlformats.org/officeDocument/2006/relationships" xmlns:m="http://schemas.openxmlformats.org/officeDocument/2006/math" xmlns:v="urn:schemas-microsoft-com:vml" xmlns:wp14="http://schemas.microsoft.com/office/word/2010/wordprocessingDrawing" xmlns:wp="http://schemas.openxmlformats.org/drawingml/2006/wordprocessingDrawing" xmlns:w10="urn:schemas-microsoft-com:office:word" xmlns:w="http://schemas.openxmlformats.org/wordprocessingml/2006/main" xmlns:w14="http://schemas.microsoft.com/office/word/2010/wordml" xmlns:w15="http://schemas.microsoft.com/office/word/2012/wordml" xmlns:w16cid="http://schemas.microsoft.com/office/word/2016/wordml/cid" xmlns:w16se="http://schemas.microsoft.com/office/word/2015/wordml/symex" xmlns:wpg="http://schemas.microsoft.com/office/word/2010/wordprocessingGroup" xmlns:wpi="http://schemas.microsoft.com/office/word/2010/wordprocessingInk" xmlns:wne="http://schemas.microsoft.com/office/word/2006/wordml" xmlns:wps="http://schemas.microsoft.com/office/word/2010/wordprocessingShape" mc:Ignorable="w14 w15 w16se w16cid wp14">
+<w:ftr xmlns:wpc="http://schemas.microsoft.com/office/word/2010/wordprocessingCanvas" xmlns:cx="http://schemas.microsoft.com/office/drawing/2014/chartex" xmlns:cx1="http://schemas.microsoft.com/office/drawing/2015/9/8/chartex" xmlns:mc="http://schemas.openxmlformats.org/markup-compatibility/2006" xmlns:o="urn:schemas-microsoft-com:office:office" xmlns:r="http://schemas.openxmlformats.org/officeDocument/2006/relationships" xmlns:m="http://schemas.openxmlformats.org/officeDocument/2006/math" xmlns:v="urn:schemas-microsoft-com:vml" xmlns:wp14="http://schemas.microsoft.com/office/word/2010/wordprocessingDrawing" xmlns:wp="http://schemas.openxmlformats.org/drawingml/2006/wordprocessingDrawing" xmlns:w10="urn:schemas-microsoft-com:office:word" xmlns:w="http://schemas.openxmlformats.org/wordprocessingml/2006/main" xmlns:w14="http://schemas.microsoft.com/office/word/2010/wordml" xmlns:w15="http://schemas.microsoft.com/office/word/2012/wordml" xmlns:w16se="http://schemas.microsoft.com/office/word/2015/wordml/symex" xmlns:wpg="http://schemas.microsoft.com/office/word/2010/wordprocessingGroup" xmlns:wpi="http://schemas.microsoft.com/office/word/2010/wordprocessingInk" xmlns:wne="http://schemas.microsoft.com/office/word/2006/wordml" xmlns:wps="http://schemas.microsoft.com/office/word/2010/wordprocessingShape" mc:Ignorable="w14 w15 w16se wp14">
   <w:tbl>
     <w:tblPr>
       <w:tblW w:w="5000" w:type="pct"/>
@@ -10987,7 +11383,7 @@
               </w14:shadow>
               <w14:numForm w14:val="oldStyle"/>
             </w:rPr>
-            <w:t>1</w:t>
+            <w:t>20</w:t>
           </w:r>
           <w:r>
             <w:rPr>
@@ -11032,7 +11428,7 @@
 </file>
 
 <file path=word/footnotes.xml><?xml version="1.0" encoding="utf-8"?>
-<w:footnotes xmlns:wpc="http://schemas.microsoft.com/office/word/2010/wordprocessingCanvas" xmlns:cx="http://schemas.microsoft.com/office/drawing/2014/chartex" xmlns:cx1="http://schemas.microsoft.com/office/drawing/2015/9/8/chartex" xmlns:cx2="http://schemas.microsoft.com/office/drawing/2015/10/21/chartex" xmlns:cx3="http://schemas.microsoft.com/office/drawing/2016/5/9/chartex" xmlns:cx4="http://schemas.microsoft.com/office/drawing/2016/5/10/chartex" xmlns:cx5="http://schemas.microsoft.com/office/drawing/2016/5/11/chartex" xmlns:cx6="http://schemas.microsoft.com/office/drawing/2016/5/12/chartex" xmlns:cx7="http://schemas.microsoft.com/office/drawing/2016/5/13/chartex" xmlns:cx8="http://schemas.microsoft.com/office/drawing/2016/5/14/chartex" xmlns:mc="http://schemas.openxmlformats.org/markup-compatibility/2006" xmlns:aink="http://schemas.microsoft.com/office/drawing/2016/ink" xmlns:am3d="http://schemas.microsoft.com/office/drawing/2017/model3d" xmlns:o="urn:schemas-microsoft-com:office:office" xmlns:r="http://schemas.openxmlformats.org/officeDocument/2006/relationships" xmlns:m="http://schemas.openxmlformats.org/officeDocument/2006/math" xmlns:v="urn:schemas-microsoft-com:vml" xmlns:wp14="http://schemas.microsoft.com/office/word/2010/wordprocessingDrawing" xmlns:wp="http://schemas.openxmlformats.org/drawingml/2006/wordprocessingDrawing" xmlns:w10="urn:schemas-microsoft-com:office:word" xmlns:w="http://schemas.openxmlformats.org/wordprocessingml/2006/main" xmlns:w14="http://schemas.microsoft.com/office/word/2010/wordml" xmlns:w15="http://schemas.microsoft.com/office/word/2012/wordml" xmlns:w16cid="http://schemas.microsoft.com/office/word/2016/wordml/cid" xmlns:w16se="http://schemas.microsoft.com/office/word/2015/wordml/symex" xmlns:wpg="http://schemas.microsoft.com/office/word/2010/wordprocessingGroup" xmlns:wpi="http://schemas.microsoft.com/office/word/2010/wordprocessingInk" xmlns:wne="http://schemas.microsoft.com/office/word/2006/wordml" xmlns:wps="http://schemas.microsoft.com/office/word/2010/wordprocessingShape" mc:Ignorable="w14 w15 w16se w16cid wp14">
+<w:footnotes xmlns:wpc="http://schemas.microsoft.com/office/word/2010/wordprocessingCanvas" xmlns:cx="http://schemas.microsoft.com/office/drawing/2014/chartex" xmlns:cx1="http://schemas.microsoft.com/office/drawing/2015/9/8/chartex" xmlns:mc="http://schemas.openxmlformats.org/markup-compatibility/2006" xmlns:o="urn:schemas-microsoft-com:office:office" xmlns:r="http://schemas.openxmlformats.org/officeDocument/2006/relationships" xmlns:m="http://schemas.openxmlformats.org/officeDocument/2006/math" xmlns:v="urn:schemas-microsoft-com:vml" xmlns:wp14="http://schemas.microsoft.com/office/word/2010/wordprocessingDrawing" xmlns:wp="http://schemas.openxmlformats.org/drawingml/2006/wordprocessingDrawing" xmlns:w10="urn:schemas-microsoft-com:office:word" xmlns:w="http://schemas.openxmlformats.org/wordprocessingml/2006/main" xmlns:w14="http://schemas.microsoft.com/office/word/2010/wordml" xmlns:w15="http://schemas.microsoft.com/office/word/2012/wordml" xmlns:w16se="http://schemas.microsoft.com/office/word/2015/wordml/symex" xmlns:wpg="http://schemas.microsoft.com/office/word/2010/wordprocessingGroup" xmlns:wpi="http://schemas.microsoft.com/office/word/2010/wordprocessingInk" xmlns:wne="http://schemas.microsoft.com/office/word/2006/wordml" xmlns:wps="http://schemas.microsoft.com/office/word/2010/wordprocessingShape" mc:Ignorable="w14 w15 w16se wp14">
   <w:footnote w:type="separator" w:id="-1">
     <w:p>
       <w:pPr>
@@ -11057,7 +11453,7 @@
 </file>
 
 <file path=word/header1.xml><?xml version="1.0" encoding="utf-8"?>
-<w:hdr xmlns:wpc="http://schemas.microsoft.com/office/word/2010/wordprocessingCanvas" xmlns:cx="http://schemas.microsoft.com/office/drawing/2014/chartex" xmlns:cx1="http://schemas.microsoft.com/office/drawing/2015/9/8/chartex" xmlns:cx2="http://schemas.microsoft.com/office/drawing/2015/10/21/chartex" xmlns:cx3="http://schemas.microsoft.com/office/drawing/2016/5/9/chartex" xmlns:cx4="http://schemas.microsoft.com/office/drawing/2016/5/10/chartex" xmlns:cx5="http://schemas.microsoft.com/office/drawing/2016/5/11/chartex" xmlns:cx6="http://schemas.microsoft.com/office/drawing/2016/5/12/chartex" xmlns:cx7="http://schemas.microsoft.com/office/drawing/2016/5/13/chartex" xmlns:cx8="http://schemas.microsoft.com/office/drawing/2016/5/14/chartex" xmlns:mc="http://schemas.openxmlformats.org/markup-compatibility/2006" xmlns:aink="http://schemas.microsoft.com/office/drawing/2016/ink" xmlns:am3d="http://schemas.microsoft.com/office/drawing/2017/model3d" xmlns:o="urn:schemas-microsoft-com:office:office" xmlns:r="http://schemas.openxmlformats.org/officeDocument/2006/relationships" xmlns:m="http://schemas.openxmlformats.org/officeDocument/2006/math" xmlns:v="urn:schemas-microsoft-com:vml" xmlns:wp14="http://schemas.microsoft.com/office/word/2010/wordprocessingDrawing" xmlns:wp="http://schemas.openxmlformats.org/drawingml/2006/wordprocessingDrawing" xmlns:w10="urn:schemas-microsoft-com:office:word" xmlns:w="http://schemas.openxmlformats.org/wordprocessingml/2006/main" xmlns:w14="http://schemas.microsoft.com/office/word/2010/wordml" xmlns:w15="http://schemas.microsoft.com/office/word/2012/wordml" xmlns:w16cid="http://schemas.microsoft.com/office/word/2016/wordml/cid" xmlns:w16se="http://schemas.microsoft.com/office/word/2015/wordml/symex" xmlns:wpg="http://schemas.microsoft.com/office/word/2010/wordprocessingGroup" xmlns:wpi="http://schemas.microsoft.com/office/word/2010/wordprocessingInk" xmlns:wne="http://schemas.microsoft.com/office/word/2006/wordml" xmlns:wps="http://schemas.microsoft.com/office/word/2010/wordprocessingShape" mc:Ignorable="w14 w15 w16se w16cid wp14">
+<w:hdr xmlns:wpc="http://schemas.microsoft.com/office/word/2010/wordprocessingCanvas" xmlns:cx="http://schemas.microsoft.com/office/drawing/2014/chartex" xmlns:cx1="http://schemas.microsoft.com/office/drawing/2015/9/8/chartex" xmlns:mc="http://schemas.openxmlformats.org/markup-compatibility/2006" xmlns:o="urn:schemas-microsoft-com:office:office" xmlns:r="http://schemas.openxmlformats.org/officeDocument/2006/relationships" xmlns:m="http://schemas.openxmlformats.org/officeDocument/2006/math" xmlns:v="urn:schemas-microsoft-com:vml" xmlns:wp14="http://schemas.microsoft.com/office/word/2010/wordprocessingDrawing" xmlns:wp="http://schemas.openxmlformats.org/drawingml/2006/wordprocessingDrawing" xmlns:w10="urn:schemas-microsoft-com:office:word" xmlns:w="http://schemas.openxmlformats.org/wordprocessingml/2006/main" xmlns:w14="http://schemas.microsoft.com/office/word/2010/wordml" xmlns:w15="http://schemas.microsoft.com/office/word/2012/wordml" xmlns:w16se="http://schemas.microsoft.com/office/word/2015/wordml/symex" xmlns:wpg="http://schemas.microsoft.com/office/word/2010/wordprocessingGroup" xmlns:wpi="http://schemas.microsoft.com/office/word/2010/wordprocessingInk" xmlns:wne="http://schemas.microsoft.com/office/word/2006/wordml" xmlns:wps="http://schemas.microsoft.com/office/word/2010/wordprocessingShape" mc:Ignorable="w14 w15 w16se wp14">
   <w:tbl>
     <w:tblPr>
       <w:tblW w:w="5055" w:type="pct"/>
@@ -11118,6 +11514,7 @@
               <w:dataBinding w:prefixMappings="xmlns:ns0='http://schemas.openxmlformats.org/package/2006/metadata/core-properties' xmlns:ns1='http://purl.org/dc/elements/1.1/'" w:xpath="/ns0:coreProperties[1]/ns1:title[1]" w:storeItemID="{6C3C8BC8-F283-45AE-878A-BAB7291924A1}"/>
               <w:text/>
             </w:sdtPr>
+            <w:sdtEndPr/>
             <w:sdtContent>
               <w:r>
                 <w:rPr>
@@ -11166,6 +11563,7 @@
             <w:calendar w:val="gregorian"/>
           </w:date>
         </w:sdtPr>
+        <w:sdtEndPr/>
         <w:sdtContent>
           <w:tc>
             <w:tcPr>
@@ -11202,7 +11600,7 @@
 </file>
 
 <file path=word/numbering.xml><?xml version="1.0" encoding="utf-8"?>
-<w:numbering xmlns:wpc="http://schemas.microsoft.com/office/word/2010/wordprocessingCanvas" xmlns:cx="http://schemas.microsoft.com/office/drawing/2014/chartex" xmlns:cx1="http://schemas.microsoft.com/office/drawing/2015/9/8/chartex" xmlns:cx2="http://schemas.microsoft.com/office/drawing/2015/10/21/chartex" xmlns:cx3="http://schemas.microsoft.com/office/drawing/2016/5/9/chartex" xmlns:cx4="http://schemas.microsoft.com/office/drawing/2016/5/10/chartex" xmlns:cx5="http://schemas.microsoft.com/office/drawing/2016/5/11/chartex" xmlns:cx6="http://schemas.microsoft.com/office/drawing/2016/5/12/chartex" xmlns:cx7="http://schemas.microsoft.com/office/drawing/2016/5/13/chartex" xmlns:cx8="http://schemas.microsoft.com/office/drawing/2016/5/14/chartex" xmlns:mc="http://schemas.openxmlformats.org/markup-compatibility/2006" xmlns:aink="http://schemas.microsoft.com/office/drawing/2016/ink" xmlns:am3d="http://schemas.microsoft.com/office/drawing/2017/model3d" xmlns:o="urn:schemas-microsoft-com:office:office" xmlns:r="http://schemas.openxmlformats.org/officeDocument/2006/relationships" xmlns:m="http://schemas.openxmlformats.org/officeDocument/2006/math" xmlns:v="urn:schemas-microsoft-com:vml" xmlns:wp14="http://schemas.microsoft.com/office/word/2010/wordprocessingDrawing" xmlns:wp="http://schemas.openxmlformats.org/drawingml/2006/wordprocessingDrawing" xmlns:w10="urn:schemas-microsoft-com:office:word" xmlns:w="http://schemas.openxmlformats.org/wordprocessingml/2006/main" xmlns:w14="http://schemas.microsoft.com/office/word/2010/wordml" xmlns:w15="http://schemas.microsoft.com/office/word/2012/wordml" xmlns:w16cid="http://schemas.microsoft.com/office/word/2016/wordml/cid" xmlns:w16se="http://schemas.microsoft.com/office/word/2015/wordml/symex" xmlns:wpg="http://schemas.microsoft.com/office/word/2010/wordprocessingGroup" xmlns:wpi="http://schemas.microsoft.com/office/word/2010/wordprocessingInk" xmlns:wne="http://schemas.microsoft.com/office/word/2006/wordml" xmlns:wps="http://schemas.microsoft.com/office/word/2010/wordprocessingShape" mc:Ignorable="w14 w15 w16se w16cid wp14">
+<w:numbering xmlns:wpc="http://schemas.microsoft.com/office/word/2010/wordprocessingCanvas" xmlns:cx="http://schemas.microsoft.com/office/drawing/2014/chartex" xmlns:cx1="http://schemas.microsoft.com/office/drawing/2015/9/8/chartex" xmlns:mc="http://schemas.openxmlformats.org/markup-compatibility/2006" xmlns:o="urn:schemas-microsoft-com:office:office" xmlns:r="http://schemas.openxmlformats.org/officeDocument/2006/relationships" xmlns:m="http://schemas.openxmlformats.org/officeDocument/2006/math" xmlns:v="urn:schemas-microsoft-com:vml" xmlns:wp14="http://schemas.microsoft.com/office/word/2010/wordprocessingDrawing" xmlns:wp="http://schemas.openxmlformats.org/drawingml/2006/wordprocessingDrawing" xmlns:w10="urn:schemas-microsoft-com:office:word" xmlns:w="http://schemas.openxmlformats.org/wordprocessingml/2006/main" xmlns:w14="http://schemas.microsoft.com/office/word/2010/wordml" xmlns:w15="http://schemas.microsoft.com/office/word/2012/wordml" xmlns:w16se="http://schemas.microsoft.com/office/word/2015/wordml/symex" xmlns:wpg="http://schemas.microsoft.com/office/word/2010/wordprocessingGroup" xmlns:wpi="http://schemas.microsoft.com/office/word/2010/wordprocessingInk" xmlns:wne="http://schemas.microsoft.com/office/word/2006/wordml" xmlns:wps="http://schemas.microsoft.com/office/word/2010/wordprocessingShape" mc:Ignorable="w14 w15 w16se wp14">
   <w:abstractNum w:abstractNumId="0" w15:restartNumberingAfterBreak="0">
     <w:nsid w:val="178E65CD"/>
     <w:multiLevelType w:val="singleLevel"/>
@@ -13148,7 +13546,7 @@
 </file>
 
 <file path=word/styles.xml><?xml version="1.0" encoding="utf-8"?>
-<w:styles xmlns:mc="http://schemas.openxmlformats.org/markup-compatibility/2006" xmlns:r="http://schemas.openxmlformats.org/officeDocument/2006/relationships" xmlns:w="http://schemas.openxmlformats.org/wordprocessingml/2006/main" xmlns:w14="http://schemas.microsoft.com/office/word/2010/wordml" xmlns:w15="http://schemas.microsoft.com/office/word/2012/wordml" xmlns:w16cid="http://schemas.microsoft.com/office/word/2016/wordml/cid" xmlns:w16se="http://schemas.microsoft.com/office/word/2015/wordml/symex" mc:Ignorable="w14 w15 w16se w16cid">
+<w:styles xmlns:mc="http://schemas.openxmlformats.org/markup-compatibility/2006" xmlns:r="http://schemas.openxmlformats.org/officeDocument/2006/relationships" xmlns:w="http://schemas.openxmlformats.org/wordprocessingml/2006/main" xmlns:w14="http://schemas.microsoft.com/office/word/2010/wordml" xmlns:w15="http://schemas.microsoft.com/office/word/2012/wordml" xmlns:w16se="http://schemas.microsoft.com/office/word/2015/wordml/symex" mc:Ignorable="w14 w15 w16se">
   <w:docDefaults>
     <w:rPrDefault>
       <w:rPr>
@@ -13164,7 +13562,7 @@
       </w:pPr>
     </w:pPrDefault>
   </w:docDefaults>
-  <w:latentStyles w:defLockedState="0" w:defUIPriority="99" w:defSemiHidden="0" w:defUnhideWhenUsed="0" w:defQFormat="0" w:count="375">
+  <w:latentStyles w:defLockedState="0" w:defUIPriority="99" w:defSemiHidden="0" w:defUnhideWhenUsed="0" w:defQFormat="0" w:count="371">
     <w:lsdException w:name="Normal" w:uiPriority="0" w:qFormat="1"/>
     <w:lsdException w:name="heading 1" w:uiPriority="9" w:qFormat="1"/>
     <w:lsdException w:name="heading 2" w:semiHidden="1" w:uiPriority="9" w:unhideWhenUsed="1" w:qFormat="1"/>
@@ -14910,7 +15308,7 @@
 </file>
 
 <file path=customXml/itemProps2.xml><?xml version="1.0" encoding="utf-8"?>
-<ds:datastoreItem xmlns:ds="http://schemas.openxmlformats.org/officeDocument/2006/customXml" ds:itemID="{4074B060-B178-4681-8C25-AEEDBE258AA7}">
+<ds:datastoreItem xmlns:ds="http://schemas.openxmlformats.org/officeDocument/2006/customXml" ds:itemID="{66F24D71-2338-4A52-BDD3-73D29AE6F5CC}">
   <ds:schemaRefs>
     <ds:schemaRef ds:uri="http://schemas.openxmlformats.org/officeDocument/2006/bibliography"/>
   </ds:schemaRefs>

</xml_diff>

<commit_message>
Agrega Cierre del cambio en PCC.docx
</commit_message>
<xml_diff>
--- a/Desarrollo/RSAC/Análisis/RSAC_DA.docx
+++ b/Desarrollo/RSAC/Análisis/RSAC_DA.docx
@@ -774,7 +774,7 @@
                                     <w:szCs w:val="28"/>
                                     <w:lang w:eastAsia="es-PE"/>
                                   </w:rPr>
-                                  <w:t>7</w:t>
+                                  <w:t>9</w:t>
                                 </w:r>
                               </w:p>
                             </w:txbxContent>
@@ -873,7 +873,7 @@
                               <w:szCs w:val="28"/>
                               <w:lang w:eastAsia="es-PE"/>
                             </w:rPr>
-                            <w:t>7</w:t>
+                            <w:t>9</w:t>
                           </w:r>
                         </w:p>
                       </w:txbxContent>
@@ -1705,7 +1705,15 @@
                     <w:szCs w:val="22"/>
                     <w:lang w:val="es-PE"/>
                   </w:rPr>
-                  <w:t>1.7</w:t>
+                  <w:t>1.</w:t>
+                </w:r>
+                <w:r>
+                  <w:rPr>
+                    <w:sz w:val="22"/>
+                    <w:szCs w:val="22"/>
+                    <w:lang w:val="es-PE"/>
+                  </w:rPr>
+                  <w:t>9</w:t>
                 </w:r>
               </w:p>
             </w:tc>
@@ -2049,7 +2057,15 @@
                     <w:szCs w:val="22"/>
                     <w:lang w:val="es-PE"/>
                   </w:rPr>
-                  <w:t>22</w:t>
+                  <w:t>2</w:t>
+                </w:r>
+                <w:r>
+                  <w:rPr>
+                    <w:sz w:val="22"/>
+                    <w:szCs w:val="22"/>
+                    <w:lang w:val="es-PE"/>
+                  </w:rPr>
+                  <w:t>3</w:t>
                 </w:r>
               </w:p>
             </w:tc>
@@ -3511,6 +3527,7 @@
                   <w:pStyle w:val="TableContents"/>
                   <w:jc w:val="center"/>
                   <w:rPr>
+                    <w:rFonts w:hint="eastAsia"/>
                     <w:sz w:val="22"/>
                     <w:szCs w:val="22"/>
                     <w:lang w:val="es-PE"/>
@@ -3542,6 +3559,7 @@
                   <w:pStyle w:val="TableContents"/>
                   <w:jc w:val="center"/>
                   <w:rPr>
+                    <w:rFonts w:hint="eastAsia"/>
                     <w:sz w:val="22"/>
                     <w:szCs w:val="22"/>
                     <w:lang w:val="es-PE"/>
@@ -3573,6 +3591,7 @@
                   <w:pStyle w:val="TableContents"/>
                   <w:jc w:val="center"/>
                   <w:rPr>
+                    <w:rFonts w:hint="eastAsia"/>
                     <w:sz w:val="22"/>
                     <w:szCs w:val="22"/>
                     <w:lang w:val="es-PE"/>
@@ -3604,6 +3623,165 @@
                   <w:pStyle w:val="TableContents"/>
                   <w:jc w:val="center"/>
                   <w:rPr>
+                    <w:rFonts w:hint="eastAsia"/>
+                    <w:sz w:val="22"/>
+                    <w:szCs w:val="22"/>
+                    <w:lang w:val="es-PE"/>
+                  </w:rPr>
+                </w:pPr>
+                <w:r>
+                  <w:rPr>
+                    <w:sz w:val="22"/>
+                    <w:szCs w:val="22"/>
+                    <w:lang w:val="es-PE"/>
+                  </w:rPr>
+                  <w:t>0</w:t>
+                </w:r>
+                <w:r>
+                  <w:rPr>
+                    <w:sz w:val="22"/>
+                    <w:szCs w:val="22"/>
+                    <w:lang w:val="es-PE"/>
+                  </w:rPr>
+                  <w:t>5</w:t>
+                </w:r>
+                <w:r>
+                  <w:rPr>
+                    <w:sz w:val="22"/>
+                    <w:szCs w:val="22"/>
+                    <w:lang w:val="es-PE"/>
+                  </w:rPr>
+                  <w:t>/</w:t>
+                </w:r>
+                <w:r>
+                  <w:rPr>
+                    <w:sz w:val="22"/>
+                    <w:szCs w:val="22"/>
+                    <w:lang w:val="es-PE"/>
+                  </w:rPr>
+                  <w:t>06</w:t>
+                </w:r>
+                <w:r>
+                  <w:rPr>
+                    <w:sz w:val="22"/>
+                    <w:szCs w:val="22"/>
+                    <w:lang w:val="es-PE"/>
+                  </w:rPr>
+                  <w:t>/2018</w:t>
+                </w:r>
+              </w:p>
+            </w:tc>
+          </w:tr>
+          <w:tr>
+            <w:tc>
+              <w:tcPr>
+                <w:tcW w:w="893" w:type="dxa"/>
+                <w:tcMar>
+                  <w:top w:w="55" w:type="dxa"/>
+                  <w:left w:w="55" w:type="dxa"/>
+                  <w:bottom w:w="55" w:type="dxa"/>
+                  <w:right w:w="55" w:type="dxa"/>
+                </w:tcMar>
+                <w:vAlign w:val="center"/>
+              </w:tcPr>
+              <w:p>
+                <w:pPr>
+                  <w:pStyle w:val="TableContents"/>
+                  <w:jc w:val="center"/>
+                  <w:rPr>
+                    <w:sz w:val="22"/>
+                    <w:szCs w:val="22"/>
+                    <w:lang w:val="es-PE"/>
+                  </w:rPr>
+                </w:pPr>
+                <w:r>
+                  <w:rPr>
+                    <w:sz w:val="22"/>
+                    <w:szCs w:val="22"/>
+                    <w:lang w:val="es-PE"/>
+                  </w:rPr>
+                  <w:t>1.9</w:t>
+                </w:r>
+              </w:p>
+            </w:tc>
+            <w:tc>
+              <w:tcPr>
+                <w:tcW w:w="2863" w:type="dxa"/>
+                <w:tcMar>
+                  <w:top w:w="55" w:type="dxa"/>
+                  <w:left w:w="55" w:type="dxa"/>
+                  <w:bottom w:w="55" w:type="dxa"/>
+                  <w:right w:w="55" w:type="dxa"/>
+                </w:tcMar>
+                <w:vAlign w:val="center"/>
+              </w:tcPr>
+              <w:p>
+                <w:pPr>
+                  <w:pStyle w:val="TableContents"/>
+                  <w:jc w:val="center"/>
+                  <w:rPr>
+                    <w:sz w:val="22"/>
+                    <w:szCs w:val="22"/>
+                    <w:lang w:val="es-PE"/>
+                  </w:rPr>
+                </w:pPr>
+                <w:r>
+                  <w:rPr>
+                    <w:sz w:val="22"/>
+                    <w:szCs w:val="22"/>
+                    <w:lang w:val="es-PE"/>
+                  </w:rPr>
+                  <w:t>Agrega diagrama de componentes</w:t>
+                </w:r>
+              </w:p>
+            </w:tc>
+            <w:tc>
+              <w:tcPr>
+                <w:tcW w:w="3332" w:type="dxa"/>
+                <w:tcMar>
+                  <w:top w:w="55" w:type="dxa"/>
+                  <w:left w:w="55" w:type="dxa"/>
+                  <w:bottom w:w="55" w:type="dxa"/>
+                  <w:right w:w="55" w:type="dxa"/>
+                </w:tcMar>
+                <w:vAlign w:val="center"/>
+              </w:tcPr>
+              <w:p>
+                <w:pPr>
+                  <w:pStyle w:val="TableContents"/>
+                  <w:jc w:val="center"/>
+                  <w:rPr>
+                    <w:sz w:val="22"/>
+                    <w:szCs w:val="22"/>
+                    <w:lang w:val="es-PE"/>
+                  </w:rPr>
+                </w:pPr>
+                <w:r>
+                  <w:rPr>
+                    <w:sz w:val="22"/>
+                    <w:szCs w:val="22"/>
+                    <w:lang w:val="es-PE"/>
+                  </w:rPr>
+                  <w:t>José Santos</w:t>
+                </w:r>
+              </w:p>
+            </w:tc>
+            <w:tc>
+              <w:tcPr>
+                <w:tcW w:w="1843" w:type="dxa"/>
+                <w:tcMar>
+                  <w:top w:w="55" w:type="dxa"/>
+                  <w:left w:w="55" w:type="dxa"/>
+                  <w:bottom w:w="55" w:type="dxa"/>
+                  <w:right w:w="55" w:type="dxa"/>
+                </w:tcMar>
+                <w:vAlign w:val="center"/>
+              </w:tcPr>
+              <w:p>
+                <w:pPr>
+                  <w:pStyle w:val="TableContents"/>
+                  <w:jc w:val="center"/>
+                  <w:rPr>
                     <w:sz w:val="22"/>
                     <w:szCs w:val="22"/>
                     <w:lang w:val="es-PE"/>
@@ -3649,6 +3827,7 @@
           <w:pPr>
             <w:pStyle w:val="Standard"/>
             <w:rPr>
+              <w:rFonts w:hint="eastAsia"/>
               <w:sz w:val="22"/>
               <w:szCs w:val="22"/>
               <w:lang w:val="es-PE"/>
@@ -3659,6 +3838,7 @@
           <w:pPr>
             <w:pStyle w:val="Standard"/>
             <w:rPr>
+              <w:rFonts w:hint="eastAsia"/>
               <w:sz w:val="22"/>
               <w:szCs w:val="22"/>
               <w:lang w:val="es-PE"/>
@@ -3669,6 +3849,7 @@
           <w:pPr>
             <w:pStyle w:val="Standard"/>
             <w:rPr>
+              <w:rFonts w:hint="eastAsia"/>
               <w:sz w:val="22"/>
               <w:szCs w:val="22"/>
               <w:lang w:val="es-PE"/>
@@ -3679,18 +3860,7 @@
           <w:pPr>
             <w:pStyle w:val="Standard"/>
             <w:rPr>
-              <w:sz w:val="22"/>
-              <w:szCs w:val="22"/>
-              <w:lang w:val="es-PE"/>
-            </w:rPr>
-          </w:pPr>
-          <w:bookmarkStart w:id="4" w:name="_GoBack"/>
-          <w:bookmarkEnd w:id="4"/>
-        </w:p>
-        <w:p>
-          <w:pPr>
-            <w:pStyle w:val="Standard"/>
-            <w:rPr>
+              <w:rFonts w:hint="eastAsia"/>
               <w:sz w:val="22"/>
               <w:szCs w:val="22"/>
               <w:lang w:val="es-PE"/>
@@ -3701,6 +3871,7 @@
           <w:pPr>
             <w:pStyle w:val="Standard"/>
             <w:rPr>
+              <w:rFonts w:hint="eastAsia"/>
               <w:sz w:val="22"/>
               <w:szCs w:val="22"/>
               <w:lang w:val="es-PE"/>
@@ -3711,6 +3882,7 @@
           <w:pPr>
             <w:pStyle w:val="Standard"/>
             <w:rPr>
+              <w:rFonts w:hint="eastAsia"/>
               <w:sz w:val="22"/>
               <w:szCs w:val="22"/>
               <w:lang w:val="es-PE"/>
@@ -3721,6 +3893,7 @@
           <w:pPr>
             <w:pStyle w:val="Standard"/>
             <w:rPr>
+              <w:rFonts w:hint="eastAsia"/>
               <w:sz w:val="22"/>
               <w:szCs w:val="22"/>
               <w:lang w:val="es-PE"/>
@@ -3731,6 +3904,7 @@
           <w:pPr>
             <w:pStyle w:val="Standard"/>
             <w:rPr>
+              <w:rFonts w:hint="eastAsia"/>
               <w:sz w:val="22"/>
               <w:szCs w:val="22"/>
               <w:lang w:val="es-PE"/>
@@ -3741,6 +3915,7 @@
           <w:pPr>
             <w:pStyle w:val="Standard"/>
             <w:rPr>
+              <w:rFonts w:hint="eastAsia"/>
               <w:sz w:val="22"/>
               <w:szCs w:val="22"/>
               <w:lang w:val="es-PE"/>
@@ -3751,6 +3926,7 @@
           <w:pPr>
             <w:pStyle w:val="Standard"/>
             <w:rPr>
+              <w:rFonts w:hint="eastAsia"/>
               <w:sz w:val="22"/>
               <w:szCs w:val="22"/>
               <w:lang w:val="es-PE"/>
@@ -3761,6 +3937,7 @@
           <w:pPr>
             <w:pStyle w:val="Standard"/>
             <w:rPr>
+              <w:rFonts w:hint="eastAsia"/>
               <w:sz w:val="22"/>
               <w:szCs w:val="22"/>
               <w:lang w:val="es-PE"/>
@@ -3771,6 +3948,18 @@
           <w:pPr>
             <w:pStyle w:val="Standard"/>
             <w:rPr>
+              <w:rFonts w:hint="eastAsia"/>
+              <w:sz w:val="22"/>
+              <w:szCs w:val="22"/>
+              <w:lang w:val="es-PE"/>
+            </w:rPr>
+          </w:pPr>
+        </w:p>
+        <w:p>
+          <w:pPr>
+            <w:pStyle w:val="Standard"/>
+            <w:rPr>
+              <w:rFonts w:hint="eastAsia"/>
               <w:sz w:val="22"/>
               <w:szCs w:val="22"/>
               <w:lang w:val="es-PE"/>
@@ -4345,7 +4534,12 @@
                 </w:tabs>
               </w:pPr>
               <w:r>
-                <w:t>Tabla de contenido</w:t>
+                <w:t>Tabla de co</w:t>
+              </w:r>
+              <w:bookmarkStart w:id="4" w:name="_GoBack"/>
+              <w:bookmarkEnd w:id="4"/>
+              <w:r>
+                <w:t>ntenido</w:t>
               </w:r>
               <w:r>
                 <w:tab/>
@@ -4377,7 +4571,7 @@
               <w:r>
                 <w:fldChar w:fldCharType="separate"/>
               </w:r>
-              <w:hyperlink w:anchor="_Toc516101343" w:history="1">
+              <w:hyperlink w:anchor="_Toc516103634" w:history="1">
                 <w:r>
                   <w:rPr>
                     <w:rStyle w:val="Hyperlink"/>
@@ -4423,7 +4617,7 @@
                     <w:noProof/>
                     <w:webHidden/>
                   </w:rPr>
-                  <w:instrText xml:space="preserve"> PAGEREF _Toc516101343 \h </w:instrText>
+                  <w:instrText xml:space="preserve"> PAGEREF _Toc516103634 \h </w:instrText>
                 </w:r>
                 <w:r>
                   <w:rPr>
@@ -4471,7 +4665,7 @@
                   <w:lang w:val="es-ES_tradnl" w:eastAsia="es-ES_tradnl"/>
                 </w:rPr>
               </w:pPr>
-              <w:hyperlink w:anchor="_Toc516101344" w:history="1">
+              <w:hyperlink w:anchor="_Toc516103635" w:history="1">
                 <w:r>
                   <w:rPr>
                     <w:rStyle w:val="Hyperlink"/>
@@ -4517,7 +4711,7 @@
                     <w:noProof/>
                     <w:webHidden/>
                   </w:rPr>
-                  <w:instrText xml:space="preserve"> PAGEREF _Toc516101344 \h </w:instrText>
+                  <w:instrText xml:space="preserve"> PAGEREF _Toc516103635 \h </w:instrText>
                 </w:r>
                 <w:r>
                   <w:rPr>
@@ -4565,7 +4759,7 @@
                   <w:lang w:val="es-ES_tradnl" w:eastAsia="es-ES_tradnl"/>
                 </w:rPr>
               </w:pPr>
-              <w:hyperlink w:anchor="_Toc516101345" w:history="1">
+              <w:hyperlink w:anchor="_Toc516103636" w:history="1">
                 <w:r>
                   <w:rPr>
                     <w:rStyle w:val="Hyperlink"/>
@@ -4613,7 +4807,7 @@
                     <w:noProof/>
                     <w:webHidden/>
                   </w:rPr>
-                  <w:instrText xml:space="preserve"> PAGEREF _Toc516101345 \h </w:instrText>
+                  <w:instrText xml:space="preserve"> PAGEREF _Toc516103636 \h </w:instrText>
                 </w:r>
                 <w:r>
                   <w:rPr>
@@ -4661,7 +4855,7 @@
                   <w:lang w:val="es-ES_tradnl" w:eastAsia="es-ES_tradnl"/>
                 </w:rPr>
               </w:pPr>
-              <w:hyperlink w:anchor="_Toc516101346" w:history="1">
+              <w:hyperlink w:anchor="_Toc516103637" w:history="1">
                 <w:r>
                   <w:rPr>
                     <w:rStyle w:val="Hyperlink"/>
@@ -4707,7 +4901,7 @@
                     <w:noProof/>
                     <w:webHidden/>
                   </w:rPr>
-                  <w:instrText xml:space="preserve"> PAGEREF _Toc516101346 \h </w:instrText>
+                  <w:instrText xml:space="preserve"> PAGEREF _Toc516103637 \h </w:instrText>
                 </w:r>
                 <w:r>
                   <w:rPr>
@@ -4755,7 +4949,7 @@
                   <w:lang w:val="es-ES_tradnl" w:eastAsia="es-ES_tradnl"/>
                 </w:rPr>
               </w:pPr>
-              <w:hyperlink w:anchor="_Toc516101347" w:history="1">
+              <w:hyperlink w:anchor="_Toc516103638" w:history="1">
                 <w:r>
                   <w:rPr>
                     <w:rStyle w:val="Hyperlink"/>
@@ -4801,7 +4995,7 @@
                     <w:noProof/>
                     <w:webHidden/>
                   </w:rPr>
-                  <w:instrText xml:space="preserve"> PAGEREF _Toc516101347 \h </w:instrText>
+                  <w:instrText xml:space="preserve"> PAGEREF _Toc516103638 \h </w:instrText>
                 </w:r>
                 <w:r>
                   <w:rPr>
@@ -4849,7 +5043,7 @@
                   <w:lang w:val="es-ES_tradnl" w:eastAsia="es-ES_tradnl"/>
                 </w:rPr>
               </w:pPr>
-              <w:hyperlink w:anchor="_Toc516101348" w:history="1">
+              <w:hyperlink w:anchor="_Toc516103639" w:history="1">
                 <w:r>
                   <w:rPr>
                     <w:rStyle w:val="Hyperlink"/>
@@ -4897,7 +5091,7 @@
                     <w:noProof/>
                     <w:webHidden/>
                   </w:rPr>
-                  <w:instrText xml:space="preserve"> PAGEREF _Toc516101348 \h </w:instrText>
+                  <w:instrText xml:space="preserve"> PAGEREF _Toc516103639 \h </w:instrText>
                 </w:r>
                 <w:r>
                   <w:rPr>
@@ -4945,7 +5139,7 @@
                   <w:lang w:val="es-ES_tradnl" w:eastAsia="es-ES_tradnl"/>
                 </w:rPr>
               </w:pPr>
-              <w:hyperlink w:anchor="_Toc516101349" w:history="1">
+              <w:hyperlink w:anchor="_Toc516103640" w:history="1">
                 <w:r>
                   <w:rPr>
                     <w:rStyle w:val="Hyperlink"/>
@@ -4991,7 +5185,7 @@
                     <w:noProof/>
                     <w:webHidden/>
                   </w:rPr>
-                  <w:instrText xml:space="preserve"> PAGEREF _Toc516101349 \h </w:instrText>
+                  <w:instrText xml:space="preserve"> PAGEREF _Toc516103640 \h </w:instrText>
                 </w:r>
                 <w:r>
                   <w:rPr>
@@ -5039,7 +5233,7 @@
                   <w:lang w:val="es-ES_tradnl" w:eastAsia="es-ES_tradnl"/>
                 </w:rPr>
               </w:pPr>
-              <w:hyperlink w:anchor="_Toc516101350" w:history="1">
+              <w:hyperlink w:anchor="_Toc516103641" w:history="1">
                 <w:r>
                   <w:rPr>
                     <w:rStyle w:val="Hyperlink"/>
@@ -5085,7 +5279,7 @@
                     <w:noProof/>
                     <w:webHidden/>
                   </w:rPr>
-                  <w:instrText xml:space="preserve"> PAGEREF _Toc516101350 \h </w:instrText>
+                  <w:instrText xml:space="preserve"> PAGEREF _Toc516103641 \h </w:instrText>
                 </w:r>
                 <w:r>
                   <w:rPr>
@@ -5133,7 +5327,7 @@
                   <w:lang w:val="es-ES_tradnl" w:eastAsia="es-ES_tradnl"/>
                 </w:rPr>
               </w:pPr>
-              <w:hyperlink w:anchor="_Toc516101351" w:history="1">
+              <w:hyperlink w:anchor="_Toc516103642" w:history="1">
                 <w:r>
                   <w:rPr>
                     <w:rStyle w:val="Hyperlink"/>
@@ -5181,7 +5375,7 @@
                     <w:noProof/>
                     <w:webHidden/>
                   </w:rPr>
-                  <w:instrText xml:space="preserve"> PAGEREF _Toc516101351 \h </w:instrText>
+                  <w:instrText xml:space="preserve"> PAGEREF _Toc516103642 \h </w:instrText>
                 </w:r>
                 <w:r>
                   <w:rPr>
@@ -5229,7 +5423,7 @@
                   <w:lang w:val="es-ES_tradnl" w:eastAsia="es-ES_tradnl"/>
                 </w:rPr>
               </w:pPr>
-              <w:hyperlink w:anchor="_Toc516101352" w:history="1">
+              <w:hyperlink w:anchor="_Toc516103643" w:history="1">
                 <w:r>
                   <w:rPr>
                     <w:rStyle w:val="Hyperlink"/>
@@ -5275,7 +5469,7 @@
                     <w:noProof/>
                     <w:webHidden/>
                   </w:rPr>
-                  <w:instrText xml:space="preserve"> PAGEREF _Toc516101352 \h </w:instrText>
+                  <w:instrText xml:space="preserve"> PAGEREF _Toc516103643 \h </w:instrText>
                 </w:r>
                 <w:r>
                   <w:rPr>
@@ -5323,7 +5517,7 @@
                   <w:lang w:val="es-ES_tradnl" w:eastAsia="es-ES_tradnl"/>
                 </w:rPr>
               </w:pPr>
-              <w:hyperlink w:anchor="_Toc516101353" w:history="1">
+              <w:hyperlink w:anchor="_Toc516103644" w:history="1">
                 <w:r>
                   <w:rPr>
                     <w:rStyle w:val="Hyperlink"/>
@@ -5369,7 +5563,7 @@
                     <w:noProof/>
                     <w:webHidden/>
                   </w:rPr>
-                  <w:instrText xml:space="preserve"> PAGEREF _Toc516101353 \h </w:instrText>
+                  <w:instrText xml:space="preserve"> PAGEREF _Toc516103644 \h </w:instrText>
                 </w:r>
                 <w:r>
                   <w:rPr>
@@ -5417,7 +5611,7 @@
                   <w:lang w:val="es-ES_tradnl" w:eastAsia="es-ES_tradnl"/>
                 </w:rPr>
               </w:pPr>
-              <w:hyperlink w:anchor="_Toc516101354" w:history="1">
+              <w:hyperlink w:anchor="_Toc516103645" w:history="1">
                 <w:r>
                   <w:rPr>
                     <w:rStyle w:val="Hyperlink"/>
@@ -5465,7 +5659,7 @@
                     <w:noProof/>
                     <w:webHidden/>
                   </w:rPr>
-                  <w:instrText xml:space="preserve"> PAGEREF _Toc516101354 \h </w:instrText>
+                  <w:instrText xml:space="preserve"> PAGEREF _Toc516103645 \h </w:instrText>
                 </w:r>
                 <w:r>
                   <w:rPr>
@@ -5513,7 +5707,7 @@
                   <w:lang w:val="es-ES_tradnl" w:eastAsia="es-ES_tradnl"/>
                 </w:rPr>
               </w:pPr>
-              <w:hyperlink w:anchor="_Toc516101355" w:history="1">
+              <w:hyperlink w:anchor="_Toc516103646" w:history="1">
                 <w:r>
                   <w:rPr>
                     <w:rStyle w:val="Hyperlink"/>
@@ -5559,7 +5753,7 @@
                     <w:noProof/>
                     <w:webHidden/>
                   </w:rPr>
-                  <w:instrText xml:space="preserve"> PAGEREF _Toc516101355 \h </w:instrText>
+                  <w:instrText xml:space="preserve"> PAGEREF _Toc516103646 \h </w:instrText>
                 </w:r>
                 <w:r>
                   <w:rPr>
@@ -5607,7 +5801,7 @@
                   <w:lang w:val="es-ES_tradnl" w:eastAsia="es-ES_tradnl"/>
                 </w:rPr>
               </w:pPr>
-              <w:hyperlink w:anchor="_Toc516101356" w:history="1">
+              <w:hyperlink w:anchor="_Toc516103647" w:history="1">
                 <w:r>
                   <w:rPr>
                     <w:rStyle w:val="Hyperlink"/>
@@ -5653,7 +5847,7 @@
                     <w:noProof/>
                     <w:webHidden/>
                   </w:rPr>
-                  <w:instrText xml:space="preserve"> PAGEREF _Toc516101356 \h </w:instrText>
+                  <w:instrText xml:space="preserve"> PAGEREF _Toc516103647 \h </w:instrText>
                 </w:r>
                 <w:r>
                   <w:rPr>
@@ -5701,7 +5895,7 @@
                   <w:lang w:val="es-ES_tradnl" w:eastAsia="es-ES_tradnl"/>
                 </w:rPr>
               </w:pPr>
-              <w:hyperlink w:anchor="_Toc516101357" w:history="1">
+              <w:hyperlink w:anchor="_Toc516103648" w:history="1">
                 <w:r>
                   <w:rPr>
                     <w:rStyle w:val="Hyperlink"/>
@@ -5749,7 +5943,7 @@
                     <w:noProof/>
                     <w:webHidden/>
                   </w:rPr>
-                  <w:instrText xml:space="preserve"> PAGEREF _Toc516101357 \h </w:instrText>
+                  <w:instrText xml:space="preserve"> PAGEREF _Toc516103648 \h </w:instrText>
                 </w:r>
                 <w:r>
                   <w:rPr>
@@ -5797,7 +5991,7 @@
                   <w:lang w:val="es-ES_tradnl" w:eastAsia="es-ES_tradnl"/>
                 </w:rPr>
               </w:pPr>
-              <w:hyperlink w:anchor="_Toc516101358" w:history="1">
+              <w:hyperlink w:anchor="_Toc516103649" w:history="1">
                 <w:r>
                   <w:rPr>
                     <w:rStyle w:val="Hyperlink"/>
@@ -5843,7 +6037,7 @@
                     <w:noProof/>
                     <w:webHidden/>
                   </w:rPr>
-                  <w:instrText xml:space="preserve"> PAGEREF _Toc516101358 \h </w:instrText>
+                  <w:instrText xml:space="preserve"> PAGEREF _Toc516103649 \h </w:instrText>
                 </w:r>
                 <w:r>
                   <w:rPr>
@@ -5891,7 +6085,7 @@
                   <w:lang w:val="es-ES_tradnl" w:eastAsia="es-ES_tradnl"/>
                 </w:rPr>
               </w:pPr>
-              <w:hyperlink w:anchor="_Toc516101359" w:history="1">
+              <w:hyperlink w:anchor="_Toc516103650" w:history="1">
                 <w:r>
                   <w:rPr>
                     <w:rStyle w:val="Hyperlink"/>
@@ -5937,7 +6131,7 @@
                     <w:noProof/>
                     <w:webHidden/>
                   </w:rPr>
-                  <w:instrText xml:space="preserve"> PAGEREF _Toc516101359 \h </w:instrText>
+                  <w:instrText xml:space="preserve"> PAGEREF _Toc516103650 \h </w:instrText>
                 </w:r>
                 <w:r>
                   <w:rPr>
@@ -5985,7 +6179,7 @@
                   <w:lang w:val="es-ES_tradnl" w:eastAsia="es-ES_tradnl"/>
                 </w:rPr>
               </w:pPr>
-              <w:hyperlink w:anchor="_Toc516101360" w:history="1">
+              <w:hyperlink w:anchor="_Toc516103651" w:history="1">
                 <w:r>
                   <w:rPr>
                     <w:rStyle w:val="Hyperlink"/>
@@ -6033,7 +6227,7 @@
                     <w:noProof/>
                     <w:webHidden/>
                   </w:rPr>
-                  <w:instrText xml:space="preserve"> PAGEREF _Toc516101360 \h </w:instrText>
+                  <w:instrText xml:space="preserve"> PAGEREF _Toc516103651 \h </w:instrText>
                 </w:r>
                 <w:r>
                   <w:rPr>
@@ -6081,7 +6275,7 @@
                   <w:lang w:val="es-ES_tradnl" w:eastAsia="es-ES_tradnl"/>
                 </w:rPr>
               </w:pPr>
-              <w:hyperlink w:anchor="_Toc516101361" w:history="1">
+              <w:hyperlink w:anchor="_Toc516103652" w:history="1">
                 <w:r>
                   <w:rPr>
                     <w:rStyle w:val="Hyperlink"/>
@@ -6127,7 +6321,7 @@
                     <w:noProof/>
                     <w:webHidden/>
                   </w:rPr>
-                  <w:instrText xml:space="preserve"> PAGEREF _Toc516101361 \h </w:instrText>
+                  <w:instrText xml:space="preserve"> PAGEREF _Toc516103652 \h </w:instrText>
                 </w:r>
                 <w:r>
                   <w:rPr>
@@ -6175,7 +6369,7 @@
                   <w:lang w:val="es-ES_tradnl" w:eastAsia="es-ES_tradnl"/>
                 </w:rPr>
               </w:pPr>
-              <w:hyperlink w:anchor="_Toc516101362" w:history="1">
+              <w:hyperlink w:anchor="_Toc516103653" w:history="1">
                 <w:r>
                   <w:rPr>
                     <w:rStyle w:val="Hyperlink"/>
@@ -6221,7 +6415,7 @@
                     <w:noProof/>
                     <w:webHidden/>
                   </w:rPr>
-                  <w:instrText xml:space="preserve"> PAGEREF _Toc516101362 \h </w:instrText>
+                  <w:instrText xml:space="preserve"> PAGEREF _Toc516103653 \h </w:instrText>
                 </w:r>
                 <w:r>
                   <w:rPr>
@@ -6269,7 +6463,7 @@
                   <w:lang w:val="es-ES_tradnl" w:eastAsia="es-ES_tradnl"/>
                 </w:rPr>
               </w:pPr>
-              <w:hyperlink w:anchor="_Toc516101363" w:history="1">
+              <w:hyperlink w:anchor="_Toc516103654" w:history="1">
                 <w:r>
                   <w:rPr>
                     <w:rStyle w:val="Hyperlink"/>
@@ -6317,7 +6511,7 @@
                     <w:noProof/>
                     <w:webHidden/>
                   </w:rPr>
-                  <w:instrText xml:space="preserve"> PAGEREF _Toc516101363 \h </w:instrText>
+                  <w:instrText xml:space="preserve"> PAGEREF _Toc516103654 \h </w:instrText>
                 </w:r>
                 <w:r>
                   <w:rPr>
@@ -6365,7 +6559,7 @@
                   <w:lang w:val="es-ES_tradnl" w:eastAsia="es-ES_tradnl"/>
                 </w:rPr>
               </w:pPr>
-              <w:hyperlink w:anchor="_Toc516101364" w:history="1">
+              <w:hyperlink w:anchor="_Toc516103655" w:history="1">
                 <w:r>
                   <w:rPr>
                     <w:rStyle w:val="Hyperlink"/>
@@ -6411,7 +6605,7 @@
                     <w:noProof/>
                     <w:webHidden/>
                   </w:rPr>
-                  <w:instrText xml:space="preserve"> PAGEREF _Toc516101364 \h </w:instrText>
+                  <w:instrText xml:space="preserve"> PAGEREF _Toc516103655 \h </w:instrText>
                 </w:r>
                 <w:r>
                   <w:rPr>
@@ -6459,7 +6653,7 @@
                   <w:lang w:val="es-ES_tradnl" w:eastAsia="es-ES_tradnl"/>
                 </w:rPr>
               </w:pPr>
-              <w:hyperlink w:anchor="_Toc516101365" w:history="1">
+              <w:hyperlink w:anchor="_Toc516103656" w:history="1">
                 <w:r>
                   <w:rPr>
                     <w:rStyle w:val="Hyperlink"/>
@@ -6505,7 +6699,7 @@
                     <w:noProof/>
                     <w:webHidden/>
                   </w:rPr>
-                  <w:instrText xml:space="preserve"> PAGEREF _Toc516101365 \h </w:instrText>
+                  <w:instrText xml:space="preserve"> PAGEREF _Toc516103656 \h </w:instrText>
                 </w:r>
                 <w:r>
                   <w:rPr>
@@ -6553,7 +6747,7 @@
                   <w:lang w:val="es-ES_tradnl" w:eastAsia="es-ES_tradnl"/>
                 </w:rPr>
               </w:pPr>
-              <w:hyperlink w:anchor="_Toc516101366" w:history="1">
+              <w:hyperlink w:anchor="_Toc516103657" w:history="1">
                 <w:r>
                   <w:rPr>
                     <w:rStyle w:val="Hyperlink"/>
@@ -6601,7 +6795,7 @@
                     <w:noProof/>
                     <w:webHidden/>
                   </w:rPr>
-                  <w:instrText xml:space="preserve"> PAGEREF _Toc516101366 \h </w:instrText>
+                  <w:instrText xml:space="preserve"> PAGEREF _Toc516103657 \h </w:instrText>
                 </w:r>
                 <w:r>
                   <w:rPr>
@@ -6649,7 +6843,7 @@
                   <w:lang w:val="es-ES_tradnl" w:eastAsia="es-ES_tradnl"/>
                 </w:rPr>
               </w:pPr>
-              <w:hyperlink w:anchor="_Toc516101367" w:history="1">
+              <w:hyperlink w:anchor="_Toc516103658" w:history="1">
                 <w:r>
                   <w:rPr>
                     <w:rStyle w:val="Hyperlink"/>
@@ -6695,7 +6889,7 @@
                     <w:noProof/>
                     <w:webHidden/>
                   </w:rPr>
-                  <w:instrText xml:space="preserve"> PAGEREF _Toc516101367 \h </w:instrText>
+                  <w:instrText xml:space="preserve"> PAGEREF _Toc516103658 \h </w:instrText>
                 </w:r>
                 <w:r>
                   <w:rPr>
@@ -6743,7 +6937,7 @@
                   <w:lang w:val="es-ES_tradnl" w:eastAsia="es-ES_tradnl"/>
                 </w:rPr>
               </w:pPr>
-              <w:hyperlink w:anchor="_Toc516101368" w:history="1">
+              <w:hyperlink w:anchor="_Toc516103659" w:history="1">
                 <w:r>
                   <w:rPr>
                     <w:rStyle w:val="Hyperlink"/>
@@ -6789,7 +6983,7 @@
                     <w:noProof/>
                     <w:webHidden/>
                   </w:rPr>
-                  <w:instrText xml:space="preserve"> PAGEREF _Toc516101368 \h </w:instrText>
+                  <w:instrText xml:space="preserve"> PAGEREF _Toc516103659 \h </w:instrText>
                 </w:r>
                 <w:r>
                   <w:rPr>
@@ -6837,7 +7031,7 @@
                   <w:lang w:val="es-ES_tradnl" w:eastAsia="es-ES_tradnl"/>
                 </w:rPr>
               </w:pPr>
-              <w:hyperlink w:anchor="_Toc516101369" w:history="1">
+              <w:hyperlink w:anchor="_Toc516103660" w:history="1">
                 <w:r>
                   <w:rPr>
                     <w:rStyle w:val="Hyperlink"/>
@@ -6885,7 +7079,7 @@
                     <w:noProof/>
                     <w:webHidden/>
                   </w:rPr>
-                  <w:instrText xml:space="preserve"> PAGEREF _Toc516101369 \h </w:instrText>
+                  <w:instrText xml:space="preserve"> PAGEREF _Toc516103660 \h </w:instrText>
                 </w:r>
                 <w:r>
                   <w:rPr>
@@ -6933,7 +7127,7 @@
                   <w:lang w:val="es-ES_tradnl" w:eastAsia="es-ES_tradnl"/>
                 </w:rPr>
               </w:pPr>
-              <w:hyperlink w:anchor="_Toc516101370" w:history="1">
+              <w:hyperlink w:anchor="_Toc516103661" w:history="1">
                 <w:r>
                   <w:rPr>
                     <w:rStyle w:val="Hyperlink"/>
@@ -6981,7 +7175,7 @@
                     <w:noProof/>
                     <w:webHidden/>
                   </w:rPr>
-                  <w:instrText xml:space="preserve"> PAGEREF _Toc516101370 \h </w:instrText>
+                  <w:instrText xml:space="preserve"> PAGEREF _Toc516103661 \h </w:instrText>
                 </w:r>
                 <w:r>
                   <w:rPr>
@@ -7029,7 +7223,7 @@
                   <w:lang w:val="es-ES_tradnl" w:eastAsia="es-ES_tradnl"/>
                 </w:rPr>
               </w:pPr>
-              <w:hyperlink w:anchor="_Toc516101371" w:history="1">
+              <w:hyperlink w:anchor="_Toc516103662" w:history="1">
                 <w:r>
                   <w:rPr>
                     <w:rStyle w:val="Hyperlink"/>
@@ -7077,7 +7271,7 @@
                     <w:noProof/>
                     <w:webHidden/>
                   </w:rPr>
-                  <w:instrText xml:space="preserve"> PAGEREF _Toc516101371 \h </w:instrText>
+                  <w:instrText xml:space="preserve"> PAGEREF _Toc516103662 \h </w:instrText>
                 </w:r>
                 <w:r>
                   <w:rPr>
@@ -7125,7 +7319,7 @@
                   <w:lang w:val="es-ES_tradnl" w:eastAsia="es-ES_tradnl"/>
                 </w:rPr>
               </w:pPr>
-              <w:hyperlink w:anchor="_Toc516101372" w:history="1">
+              <w:hyperlink w:anchor="_Toc516103663" w:history="1">
                 <w:r>
                   <w:rPr>
                     <w:rStyle w:val="Hyperlink"/>
@@ -7171,7 +7365,7 @@
                     <w:noProof/>
                     <w:webHidden/>
                   </w:rPr>
-                  <w:instrText xml:space="preserve"> PAGEREF _Toc516101372 \h </w:instrText>
+                  <w:instrText xml:space="preserve"> PAGEREF _Toc516103663 \h </w:instrText>
                 </w:r>
                 <w:r>
                   <w:rPr>
@@ -7219,7 +7413,7 @@
                   <w:lang w:val="es-ES_tradnl" w:eastAsia="es-ES_tradnl"/>
                 </w:rPr>
               </w:pPr>
-              <w:hyperlink w:anchor="_Toc516101373" w:history="1">
+              <w:hyperlink w:anchor="_Toc516103664" w:history="1">
                 <w:r>
                   <w:rPr>
                     <w:rStyle w:val="Hyperlink"/>
@@ -7267,7 +7461,7 @@
                     <w:noProof/>
                     <w:webHidden/>
                   </w:rPr>
-                  <w:instrText xml:space="preserve"> PAGEREF _Toc516101373 \h </w:instrText>
+                  <w:instrText xml:space="preserve"> PAGEREF _Toc516103664 \h </w:instrText>
                 </w:r>
                 <w:r>
                   <w:rPr>
@@ -7315,7 +7509,7 @@
                   <w:lang w:val="es-ES_tradnl" w:eastAsia="es-ES_tradnl"/>
                 </w:rPr>
               </w:pPr>
-              <w:hyperlink w:anchor="_Toc516101374" w:history="1">
+              <w:hyperlink w:anchor="_Toc516103665" w:history="1">
                 <w:r>
                   <w:rPr>
                     <w:rStyle w:val="Hyperlink"/>
@@ -7361,7 +7555,7 @@
                     <w:noProof/>
                     <w:webHidden/>
                   </w:rPr>
-                  <w:instrText xml:space="preserve"> PAGEREF _Toc516101374 \h </w:instrText>
+                  <w:instrText xml:space="preserve"> PAGEREF _Toc516103665 \h </w:instrText>
                 </w:r>
                 <w:r>
                   <w:rPr>
@@ -7409,7 +7603,7 @@
                   <w:lang w:val="es-ES_tradnl" w:eastAsia="es-ES_tradnl"/>
                 </w:rPr>
               </w:pPr>
-              <w:hyperlink w:anchor="_Toc516101375" w:history="1">
+              <w:hyperlink w:anchor="_Toc516103666" w:history="1">
                 <w:r>
                   <w:rPr>
                     <w:rStyle w:val="Hyperlink"/>
@@ -7455,7 +7649,7 @@
                     <w:noProof/>
                     <w:webHidden/>
                   </w:rPr>
-                  <w:instrText xml:space="preserve"> PAGEREF _Toc516101375 \h </w:instrText>
+                  <w:instrText xml:space="preserve"> PAGEREF _Toc516103666 \h </w:instrText>
                 </w:r>
                 <w:r>
                   <w:rPr>
@@ -7503,7 +7697,7 @@
                   <w:lang w:val="es-ES_tradnl" w:eastAsia="es-ES_tradnl"/>
                 </w:rPr>
               </w:pPr>
-              <w:hyperlink w:anchor="_Toc516101376" w:history="1">
+              <w:hyperlink w:anchor="_Toc516103667" w:history="1">
                 <w:r>
                   <w:rPr>
                     <w:rStyle w:val="Hyperlink"/>
@@ -7551,7 +7745,7 @@
                     <w:noProof/>
                     <w:webHidden/>
                   </w:rPr>
-                  <w:instrText xml:space="preserve"> PAGEREF _Toc516101376 \h </w:instrText>
+                  <w:instrText xml:space="preserve"> PAGEREF _Toc516103667 \h </w:instrText>
                 </w:r>
                 <w:r>
                   <w:rPr>
@@ -7599,7 +7793,7 @@
                   <w:lang w:val="es-ES_tradnl" w:eastAsia="es-ES_tradnl"/>
                 </w:rPr>
               </w:pPr>
-              <w:hyperlink w:anchor="_Toc516101377" w:history="1">
+              <w:hyperlink w:anchor="_Toc516103668" w:history="1">
                 <w:r>
                   <w:rPr>
                     <w:rStyle w:val="Hyperlink"/>
@@ -7645,7 +7839,7 @@
                     <w:noProof/>
                     <w:webHidden/>
                   </w:rPr>
-                  <w:instrText xml:space="preserve"> PAGEREF _Toc516101377 \h </w:instrText>
+                  <w:instrText xml:space="preserve"> PAGEREF _Toc516103668 \h </w:instrText>
                 </w:r>
                 <w:r>
                   <w:rPr>
@@ -7693,7 +7887,7 @@
                   <w:lang w:val="es-ES_tradnl" w:eastAsia="es-ES_tradnl"/>
                 </w:rPr>
               </w:pPr>
-              <w:hyperlink w:anchor="_Toc516101378" w:history="1">
+              <w:hyperlink w:anchor="_Toc516103669" w:history="1">
                 <w:r>
                   <w:rPr>
                     <w:rStyle w:val="Hyperlink"/>
@@ -7739,7 +7933,7 @@
                     <w:noProof/>
                     <w:webHidden/>
                   </w:rPr>
-                  <w:instrText xml:space="preserve"> PAGEREF _Toc516101378 \h </w:instrText>
+                  <w:instrText xml:space="preserve"> PAGEREF _Toc516103669 \h </w:instrText>
                 </w:r>
                 <w:r>
                   <w:rPr>
@@ -7787,7 +7981,7 @@
                   <w:lang w:val="es-ES_tradnl" w:eastAsia="es-ES_tradnl"/>
                 </w:rPr>
               </w:pPr>
-              <w:hyperlink w:anchor="_Toc516101379" w:history="1">
+              <w:hyperlink w:anchor="_Toc516103670" w:history="1">
                 <w:r>
                   <w:rPr>
                     <w:rStyle w:val="Hyperlink"/>
@@ -7833,7 +8027,7 @@
                     <w:noProof/>
                     <w:webHidden/>
                   </w:rPr>
-                  <w:instrText xml:space="preserve"> PAGEREF _Toc516101379 \h </w:instrText>
+                  <w:instrText xml:space="preserve"> PAGEREF _Toc516103670 \h </w:instrText>
                 </w:r>
                 <w:r>
                   <w:rPr>
@@ -7881,7 +8075,7 @@
                   <w:lang w:val="es-ES_tradnl" w:eastAsia="es-ES_tradnl"/>
                 </w:rPr>
               </w:pPr>
-              <w:hyperlink w:anchor="_Toc516101380" w:history="1">
+              <w:hyperlink w:anchor="_Toc516103671" w:history="1">
                 <w:r>
                   <w:rPr>
                     <w:rStyle w:val="Hyperlink"/>
@@ -7927,7 +8121,7 @@
                     <w:noProof/>
                     <w:webHidden/>
                   </w:rPr>
-                  <w:instrText xml:space="preserve"> PAGEREF _Toc516101380 \h </w:instrText>
+                  <w:instrText xml:space="preserve"> PAGEREF _Toc516103671 \h </w:instrText>
                 </w:r>
                 <w:r>
                   <w:rPr>
@@ -7948,6 +8142,100 @@
                     <w:webHidden/>
                   </w:rPr>
                   <w:t>21</w:t>
+                </w:r>
+                <w:r>
+                  <w:rPr>
+                    <w:noProof/>
+                    <w:webHidden/>
+                  </w:rPr>
+                  <w:fldChar w:fldCharType="end"/>
+                </w:r>
+              </w:hyperlink>
+            </w:p>
+            <w:p>
+              <w:pPr>
+                <w:pStyle w:val="TOC1"/>
+                <w:tabs>
+                  <w:tab w:val="left" w:pos="390"/>
+                  <w:tab w:val="right" w:leader="dot" w:pos="8828"/>
+                </w:tabs>
+                <w:rPr>
+                  <w:rFonts w:eastAsiaTheme="minorEastAsia"/>
+                  <w:b w:val="0"/>
+                  <w:bCs w:val="0"/>
+                  <w:caps w:val="0"/>
+                  <w:noProof/>
+                  <w:u w:val="none"/>
+                  <w:lang w:val="es-ES_tradnl" w:eastAsia="es-ES_tradnl"/>
+                </w:rPr>
+              </w:pPr>
+              <w:hyperlink w:anchor="_Toc516103672" w:history="1">
+                <w:r>
+                  <w:rPr>
+                    <w:rStyle w:val="Hyperlink"/>
+                    <w:noProof/>
+                  </w:rPr>
+                  <w:t>5.</w:t>
+                </w:r>
+                <w:r>
+                  <w:rPr>
+                    <w:rFonts w:eastAsiaTheme="minorEastAsia"/>
+                    <w:b w:val="0"/>
+                    <w:bCs w:val="0"/>
+                    <w:caps w:val="0"/>
+                    <w:noProof/>
+                    <w:u w:val="none"/>
+                    <w:lang w:val="es-ES_tradnl" w:eastAsia="es-ES_tradnl"/>
+                  </w:rPr>
+                  <w:tab/>
+                </w:r>
+                <w:r>
+                  <w:rPr>
+                    <w:rStyle w:val="Hyperlink"/>
+                    <w:noProof/>
+                  </w:rPr>
+                  <w:t>Diagrama de componentes</w:t>
+                </w:r>
+                <w:r>
+                  <w:rPr>
+                    <w:noProof/>
+                    <w:webHidden/>
+                  </w:rPr>
+                  <w:tab/>
+                </w:r>
+                <w:r>
+                  <w:rPr>
+                    <w:noProof/>
+                    <w:webHidden/>
+                  </w:rPr>
+                  <w:fldChar w:fldCharType="begin"/>
+                </w:r>
+                <w:r>
+                  <w:rPr>
+                    <w:noProof/>
+                    <w:webHidden/>
+                  </w:rPr>
+                  <w:instrText xml:space="preserve"> PAGEREF _Toc516103672 \h </w:instrText>
+                </w:r>
+                <w:r>
+                  <w:rPr>
+                    <w:noProof/>
+                    <w:webHidden/>
+                  </w:rPr>
+                </w:r>
+                <w:r>
+                  <w:rPr>
+                    <w:noProof/>
+                    <w:webHidden/>
+                  </w:rPr>
+                  <w:fldChar w:fldCharType="separate"/>
+                </w:r>
+                <w:r>
+                  <w:rPr>
+                    <w:noProof/>
+                    <w:webHidden/>
+                  </w:rPr>
+                  <w:t>22</w:t>
                 </w:r>
                 <w:r>
                   <w:rPr>
@@ -8013,7 +8301,7 @@
           <w:b/>
         </w:rPr>
       </w:pPr>
-      <w:bookmarkStart w:id="5" w:name="_Toc516101343"/>
+      <w:bookmarkStart w:id="5" w:name="_Toc516103634"/>
       <w:r>
         <w:rPr>
           <w:b/>
@@ -8122,7 +8410,7 @@
           <w:b/>
         </w:rPr>
       </w:pPr>
-      <w:bookmarkStart w:id="6" w:name="_Toc516101344"/>
+      <w:bookmarkStart w:id="6" w:name="_Toc516103635"/>
       <w:r>
         <w:rPr>
           <w:b/>
@@ -8155,7 +8443,7 @@
           <w:b/>
         </w:rPr>
       </w:pPr>
-      <w:bookmarkStart w:id="7" w:name="_Toc516101345"/>
+      <w:bookmarkStart w:id="7" w:name="_Toc516103636"/>
       <w:r>
         <w:rPr>
           <w:b/>
@@ -8199,7 +8487,7 @@
           <w:b/>
         </w:rPr>
       </w:pPr>
-      <w:bookmarkStart w:id="8" w:name="_Toc516101346"/>
+      <w:bookmarkStart w:id="8" w:name="_Toc516103637"/>
       <w:r>
         <w:rPr>
           <w:b/>
@@ -8294,7 +8582,7 @@
           <w:b/>
         </w:rPr>
       </w:pPr>
-      <w:bookmarkStart w:id="9" w:name="_Toc516101347"/>
+      <w:bookmarkStart w:id="9" w:name="_Toc516103638"/>
       <w:r>
         <w:rPr>
           <w:b/>
@@ -8391,7 +8679,7 @@
           <w:b/>
         </w:rPr>
       </w:pPr>
-      <w:bookmarkStart w:id="10" w:name="_Toc516101348"/>
+      <w:bookmarkStart w:id="10" w:name="_Toc516103639"/>
       <w:r>
         <w:rPr>
           <w:b/>
@@ -8436,7 +8724,7 @@
           <w:b/>
         </w:rPr>
       </w:pPr>
-      <w:bookmarkStart w:id="11" w:name="_Toc516101349"/>
+      <w:bookmarkStart w:id="11" w:name="_Toc516103640"/>
       <w:r>
         <w:rPr>
           <w:b/>
@@ -8528,7 +8816,7 @@
           <w:b/>
         </w:rPr>
       </w:pPr>
-      <w:bookmarkStart w:id="12" w:name="_Toc516101350"/>
+      <w:bookmarkStart w:id="12" w:name="_Toc516103641"/>
       <w:r>
         <w:rPr>
           <w:b/>
@@ -8636,7 +8924,7 @@
           <w:b/>
         </w:rPr>
       </w:pPr>
-      <w:bookmarkStart w:id="13" w:name="_Toc516101351"/>
+      <w:bookmarkStart w:id="13" w:name="_Toc516103642"/>
       <w:r>
         <w:rPr>
           <w:b/>
@@ -8669,7 +8957,7 @@
           <w:b/>
         </w:rPr>
       </w:pPr>
-      <w:bookmarkStart w:id="14" w:name="_Toc516101352"/>
+      <w:bookmarkStart w:id="14" w:name="_Toc516103643"/>
       <w:r>
         <w:rPr>
           <w:b/>
@@ -8777,7 +9065,7 @@
           <w:b/>
         </w:rPr>
       </w:pPr>
-      <w:bookmarkStart w:id="15" w:name="_Toc516101353"/>
+      <w:bookmarkStart w:id="15" w:name="_Toc516103644"/>
       <w:r>
         <w:rPr>
           <w:b/>
@@ -8885,7 +9173,7 @@
           <w:b/>
         </w:rPr>
       </w:pPr>
-      <w:bookmarkStart w:id="16" w:name="_Toc516101354"/>
+      <w:bookmarkStart w:id="16" w:name="_Toc516103645"/>
       <w:r>
         <w:rPr>
           <w:b/>
@@ -8924,7 +9212,7 @@
           <w:b/>
         </w:rPr>
       </w:pPr>
-      <w:bookmarkStart w:id="17" w:name="_Toc516101355"/>
+      <w:bookmarkStart w:id="17" w:name="_Toc516103646"/>
       <w:r>
         <w:rPr>
           <w:b/>
@@ -9004,7 +9292,7 @@
           <w:b/>
         </w:rPr>
       </w:pPr>
-      <w:bookmarkStart w:id="18" w:name="_Toc516101356"/>
+      <w:bookmarkStart w:id="18" w:name="_Toc516103647"/>
       <w:r>
         <w:rPr>
           <w:b/>
@@ -9167,7 +9455,7 @@
           <w:b/>
         </w:rPr>
       </w:pPr>
-      <w:bookmarkStart w:id="19" w:name="_Toc516101357"/>
+      <w:bookmarkStart w:id="19" w:name="_Toc516103648"/>
       <w:r>
         <w:rPr>
           <w:b/>
@@ -9206,7 +9494,7 @@
           <w:b/>
         </w:rPr>
       </w:pPr>
-      <w:bookmarkStart w:id="20" w:name="_Toc516101358"/>
+      <w:bookmarkStart w:id="20" w:name="_Toc516103649"/>
       <w:r>
         <w:rPr>
           <w:b/>
@@ -9286,7 +9574,7 @@
           <w:b/>
         </w:rPr>
       </w:pPr>
-      <w:bookmarkStart w:id="21" w:name="_Toc516101359"/>
+      <w:bookmarkStart w:id="21" w:name="_Toc516103650"/>
       <w:r>
         <w:rPr>
           <w:b/>
@@ -9400,7 +9688,7 @@
           <w:b/>
         </w:rPr>
       </w:pPr>
-      <w:bookmarkStart w:id="22" w:name="_Toc516101360"/>
+      <w:bookmarkStart w:id="22" w:name="_Toc516103651"/>
       <w:r>
         <w:rPr>
           <w:b/>
@@ -9439,7 +9727,7 @@
           <w:b/>
         </w:rPr>
       </w:pPr>
-      <w:bookmarkStart w:id="23" w:name="_Toc516101361"/>
+      <w:bookmarkStart w:id="23" w:name="_Toc516103652"/>
       <w:r>
         <w:rPr>
           <w:b/>
@@ -9519,7 +9807,7 @@
           <w:b/>
         </w:rPr>
       </w:pPr>
-      <w:bookmarkStart w:id="24" w:name="_Toc516101362"/>
+      <w:bookmarkStart w:id="24" w:name="_Toc516103653"/>
       <w:r>
         <w:rPr>
           <w:b/>
@@ -9611,7 +9899,7 @@
         </w:rPr>
         <w:br w:type="page"/>
       </w:r>
-      <w:bookmarkStart w:id="25" w:name="_Toc516101363"/>
+      <w:bookmarkStart w:id="25" w:name="_Toc516103654"/>
       <w:r>
         <w:rPr>
           <w:b/>
@@ -9648,7 +9936,7 @@
           <w:b/>
         </w:rPr>
       </w:pPr>
-      <w:bookmarkStart w:id="26" w:name="_Toc516101364"/>
+      <w:bookmarkStart w:id="26" w:name="_Toc516103655"/>
       <w:r>
         <w:rPr>
           <w:b/>
@@ -9712,7 +10000,7 @@
           <w:b/>
         </w:rPr>
       </w:pPr>
-      <w:bookmarkStart w:id="27" w:name="_Toc516101365"/>
+      <w:bookmarkStart w:id="27" w:name="_Toc516103656"/>
       <w:r>
         <w:rPr>
           <w:b/>
@@ -9782,7 +10070,7 @@
           <w:b/>
         </w:rPr>
       </w:pPr>
-      <w:bookmarkStart w:id="28" w:name="_Toc516101366"/>
+      <w:bookmarkStart w:id="28" w:name="_Toc516103657"/>
       <w:r>
         <w:rPr>
           <w:b/>
@@ -9815,7 +10103,7 @@
           <w:b/>
         </w:rPr>
       </w:pPr>
-      <w:bookmarkStart w:id="29" w:name="_Toc516101367"/>
+      <w:bookmarkStart w:id="29" w:name="_Toc516103658"/>
       <w:r>
         <w:rPr>
           <w:b/>
@@ -9893,7 +10181,7 @@
         </w:drawing>
       </w:r>
     </w:p>
-    <w:bookmarkStart w:id="30" w:name="_Toc516101368"/>
+    <w:bookmarkStart w:id="30" w:name="_Toc516103659"/>
     <w:p>
       <w:pPr>
         <w:pStyle w:val="ListParagraph"/>
@@ -10095,7 +10383,7 @@
           <w:b/>
         </w:rPr>
       </w:pPr>
-      <w:bookmarkStart w:id="31" w:name="_Toc516101369"/>
+      <w:bookmarkStart w:id="31" w:name="_Toc516103660"/>
       <w:r>
         <w:rPr>
           <w:b/>
@@ -10308,7 +10596,7 @@
           <w:b/>
         </w:rPr>
       </w:pPr>
-      <w:bookmarkStart w:id="32" w:name="_Toc516101370"/>
+      <w:bookmarkStart w:id="32" w:name="_Toc516103661"/>
       <w:r>
         <w:rPr>
           <w:b/>
@@ -10619,7 +10907,7 @@
           <w:b/>
         </w:rPr>
       </w:pPr>
-      <w:bookmarkStart w:id="33" w:name="_Toc516101371"/>
+      <w:bookmarkStart w:id="33" w:name="_Toc516103662"/>
       <w:r>
         <w:rPr>
           <w:b/>
@@ -10727,7 +11015,7 @@
           <w:b/>
         </w:rPr>
       </w:pPr>
-      <w:bookmarkStart w:id="34" w:name="_Toc516101372"/>
+      <w:bookmarkStart w:id="34" w:name="_Toc516103663"/>
       <w:r>
         <w:rPr>
           <w:b/>
@@ -10912,7 +11200,7 @@
           <w:b/>
         </w:rPr>
       </w:pPr>
-      <w:bookmarkStart w:id="35" w:name="_Toc516101373"/>
+      <w:bookmarkStart w:id="35" w:name="_Toc516103664"/>
       <w:r>
         <w:rPr>
           <w:b/>
@@ -10943,7 +11231,7 @@
           <w:b/>
         </w:rPr>
       </w:pPr>
-      <w:bookmarkStart w:id="36" w:name="_Toc516101374"/>
+      <w:bookmarkStart w:id="36" w:name="_Toc516103665"/>
       <w:r>
         <w:rPr>
           <w:b/>
@@ -11065,7 +11353,7 @@
           <w:b/>
         </w:rPr>
       </w:pPr>
-      <w:bookmarkStart w:id="37" w:name="_Toc516101375"/>
+      <w:bookmarkStart w:id="37" w:name="_Toc516103666"/>
       <w:r>
         <w:rPr>
           <w:b/>
@@ -11194,7 +11482,7 @@
           <w:b/>
         </w:rPr>
       </w:pPr>
-      <w:bookmarkStart w:id="38" w:name="_Toc516101376"/>
+      <w:bookmarkStart w:id="38" w:name="_Toc516103667"/>
       <w:r>
         <w:rPr>
           <w:b/>
@@ -11226,7 +11514,7 @@
           <w:b/>
         </w:rPr>
       </w:pPr>
-      <w:bookmarkStart w:id="39" w:name="_Toc516101377"/>
+      <w:bookmarkStart w:id="39" w:name="_Toc516103668"/>
       <w:r>
         <w:rPr>
           <w:b/>
@@ -11344,7 +11632,7 @@
           <w:b/>
         </w:rPr>
       </w:pPr>
-      <w:bookmarkStart w:id="40" w:name="_Toc516101378"/>
+      <w:bookmarkStart w:id="40" w:name="_Toc516103669"/>
       <w:r>
         <w:rPr>
           <w:b/>
@@ -11539,18 +11827,12 @@
           <w:b/>
         </w:rPr>
       </w:pPr>
-      <w:bookmarkStart w:id="41" w:name="_Toc516101379"/>
+      <w:bookmarkStart w:id="41" w:name="_Toc516103670"/>
       <w:r>
         <w:rPr>
           <w:b/>
         </w:rPr>
-        <w:t xml:space="preserve">Diagrama de </w:t>
-      </w:r>
-      <w:r>
-        <w:rPr>
-          <w:b/>
-        </w:rPr>
-        <w:t>clases</w:t>
+        <w:t>Diagrama de clases</w:t>
       </w:r>
       <w:bookmarkEnd w:id="41"/>
     </w:p>
@@ -11575,10 +11857,7 @@
         <w:t xml:space="preserve">Figura 1 </w:t>
       </w:r>
       <w:r>
-        <w:t>se muestra</w:t>
-      </w:r>
-      <w:r>
-        <w:t>n las clases usadas para el proyecto RSAC que se usaran para satisfacer los casos de uso analizados.</w:t>
+        <w:t>se muestran las clases usadas para el proyecto RSAC que se usaran para satisfacer los casos de uso analizados.</w:t>
       </w:r>
     </w:p>
     <w:p>
@@ -11818,7 +12097,7 @@
           <w:b/>
         </w:rPr>
       </w:pPr>
-      <w:bookmarkStart w:id="42" w:name="_Toc516101380"/>
+      <w:bookmarkStart w:id="42" w:name="_Toc516103671"/>
       <w:r>
         <w:rPr>
           <w:b/>
@@ -11967,9 +12246,272 @@
         <w:t>Figura 2: Diagrama de Despliegue</w:t>
       </w:r>
     </w:p>
+    <w:p>
+      <w:pPr>
+        <w:tabs>
+          <w:tab w:val="left" w:pos="0"/>
+        </w:tabs>
+        <w:spacing w:line="240" w:lineRule="auto"/>
+        <w:contextualSpacing/>
+      </w:pPr>
+    </w:p>
+    <w:p>
+      <w:pPr>
+        <w:tabs>
+          <w:tab w:val="left" w:pos="0"/>
+        </w:tabs>
+        <w:spacing w:line="240" w:lineRule="auto"/>
+        <w:contextualSpacing/>
+      </w:pPr>
+    </w:p>
+    <w:p>
+      <w:pPr>
+        <w:tabs>
+          <w:tab w:val="left" w:pos="0"/>
+        </w:tabs>
+        <w:spacing w:line="240" w:lineRule="auto"/>
+        <w:contextualSpacing/>
+      </w:pPr>
+    </w:p>
+    <w:p>
+      <w:pPr>
+        <w:tabs>
+          <w:tab w:val="left" w:pos="0"/>
+        </w:tabs>
+        <w:spacing w:line="240" w:lineRule="auto"/>
+        <w:contextualSpacing/>
+      </w:pPr>
+    </w:p>
+    <w:p>
+      <w:pPr>
+        <w:tabs>
+          <w:tab w:val="left" w:pos="0"/>
+        </w:tabs>
+        <w:spacing w:line="240" w:lineRule="auto"/>
+        <w:contextualSpacing/>
+      </w:pPr>
+    </w:p>
+    <w:p>
+      <w:pPr>
+        <w:tabs>
+          <w:tab w:val="left" w:pos="0"/>
+        </w:tabs>
+        <w:spacing w:line="240" w:lineRule="auto"/>
+        <w:contextualSpacing/>
+      </w:pPr>
+    </w:p>
+    <w:p>
+      <w:pPr>
+        <w:tabs>
+          <w:tab w:val="left" w:pos="0"/>
+        </w:tabs>
+        <w:spacing w:line="240" w:lineRule="auto"/>
+        <w:contextualSpacing/>
+      </w:pPr>
+    </w:p>
+    <w:p>
+      <w:pPr>
+        <w:tabs>
+          <w:tab w:val="left" w:pos="0"/>
+        </w:tabs>
+        <w:spacing w:line="240" w:lineRule="auto"/>
+        <w:contextualSpacing/>
+      </w:pPr>
+    </w:p>
+    <w:p>
+      <w:pPr>
+        <w:tabs>
+          <w:tab w:val="left" w:pos="0"/>
+        </w:tabs>
+        <w:spacing w:line="240" w:lineRule="auto"/>
+        <w:contextualSpacing/>
+      </w:pPr>
+    </w:p>
+    <w:p>
+      <w:pPr>
+        <w:tabs>
+          <w:tab w:val="left" w:pos="0"/>
+        </w:tabs>
+        <w:spacing w:line="240" w:lineRule="auto"/>
+        <w:contextualSpacing/>
+      </w:pPr>
+    </w:p>
+    <w:p>
+      <w:pPr>
+        <w:pStyle w:val="ListParagraph"/>
+        <w:numPr>
+          <w:ilvl w:val="0"/>
+          <w:numId w:val="1"/>
+        </w:numPr>
+        <w:spacing w:after="160" w:line="259" w:lineRule="auto"/>
+        <w:outlineLvl w:val="0"/>
+        <w:rPr>
+          <w:b/>
+        </w:rPr>
+      </w:pPr>
+      <w:bookmarkStart w:id="43" w:name="_Toc516103672"/>
+      <w:r>
+        <w:rPr>
+          <w:b/>
+        </w:rPr>
+        <w:t>Diagrama de componentes</w:t>
+      </w:r>
+      <w:bookmarkEnd w:id="43"/>
+    </w:p>
+    <w:p>
+      <w:pPr>
+        <w:rPr>
+          <w:rStyle w:val="Muydestacado"/>
+        </w:rPr>
+      </w:pPr>
+    </w:p>
+    <w:p>
+      <w:pPr>
+        <w:pStyle w:val="ListParagraph"/>
+      </w:pPr>
+      <w:r>
+        <w:t xml:space="preserve">En la </w:t>
+      </w:r>
+      <w:r>
+        <w:rPr>
+          <w:b/>
+        </w:rPr>
+        <w:t xml:space="preserve">Figura </w:t>
+      </w:r>
+      <w:r>
+        <w:rPr>
+          <w:b/>
+        </w:rPr>
+        <w:t>3</w:t>
+      </w:r>
+      <w:r>
+        <w:rPr>
+          <w:b/>
+        </w:rPr>
+        <w:t xml:space="preserve"> </w:t>
+      </w:r>
+      <w:r>
+        <w:t xml:space="preserve">se se puede apreciar la distribución de los componentes que componen el proyecto RSAC, como se especifico en el alcance, se contara con una aplicación móvil y una web; el servidor estará hecho con el </w:t>
+      </w:r>
+      <w:proofErr w:type="spellStart"/>
+      <w:r>
+        <w:t>framework</w:t>
+      </w:r>
+      <w:proofErr w:type="spellEnd"/>
+      <w:r>
+        <w:t xml:space="preserve"> Django y contara con una base de datos hecha en SQLite. </w:t>
+      </w:r>
+    </w:p>
+    <w:p>
+      <w:pPr>
+        <w:tabs>
+          <w:tab w:val="left" w:pos="0"/>
+        </w:tabs>
+        <w:spacing w:line="240" w:lineRule="auto"/>
+        <w:contextualSpacing/>
+      </w:pPr>
+    </w:p>
+    <w:p>
+      <w:pPr>
+        <w:tabs>
+          <w:tab w:val="left" w:pos="0"/>
+        </w:tabs>
+        <w:spacing w:line="240" w:lineRule="auto"/>
+        <w:contextualSpacing/>
+      </w:pPr>
+    </w:p>
+    <w:p>
+      <w:pPr>
+        <w:tabs>
+          <w:tab w:val="left" w:pos="0"/>
+        </w:tabs>
+        <w:spacing w:line="240" w:lineRule="auto"/>
+        <w:contextualSpacing/>
+      </w:pPr>
+    </w:p>
+    <w:p>
+      <w:pPr>
+        <w:tabs>
+          <w:tab w:val="left" w:pos="0"/>
+        </w:tabs>
+        <w:spacing w:line="240" w:lineRule="auto"/>
+        <w:contextualSpacing/>
+      </w:pPr>
+    </w:p>
+    <w:p>
+      <w:pPr>
+        <w:tabs>
+          <w:tab w:val="left" w:pos="0"/>
+        </w:tabs>
+        <w:spacing w:line="240" w:lineRule="auto"/>
+        <w:contextualSpacing/>
+      </w:pPr>
+    </w:p>
+    <w:p>
+      <w:pPr>
+        <w:tabs>
+          <w:tab w:val="left" w:pos="0"/>
+        </w:tabs>
+        <w:spacing w:line="240" w:lineRule="auto"/>
+        <w:contextualSpacing/>
+      </w:pPr>
+      <w:r>
+        <w:rPr>
+          <w:noProof/>
+        </w:rPr>
+        <w:drawing>
+          <wp:inline distT="0" distB="0" distL="0" distR="0" wp14:anchorId="30C9E8B6" wp14:editId="2D941CCA">
+            <wp:extent cx="5612130" cy="3777615"/>
+            <wp:effectExtent l="0" t="0" r="7620" b="0"/>
+            <wp:docPr id="33" name="Picture 33"/>
+            <wp:cNvGraphicFramePr>
+              <a:graphicFrameLocks xmlns:a="http://schemas.openxmlformats.org/drawingml/2006/main" noChangeAspect="1"/>
+            </wp:cNvGraphicFramePr>
+            <a:graphic xmlns:a="http://schemas.openxmlformats.org/drawingml/2006/main">
+              <a:graphicData uri="http://schemas.openxmlformats.org/drawingml/2006/picture">
+                <pic:pic xmlns:pic="http://schemas.openxmlformats.org/drawingml/2006/picture">
+                  <pic:nvPicPr>
+                    <pic:cNvPr id="1" name=""/>
+                    <pic:cNvPicPr/>
+                  </pic:nvPicPr>
+                  <pic:blipFill>
+                    <a:blip r:embed="rId43"/>
+                    <a:stretch>
+                      <a:fillRect/>
+                    </a:stretch>
+                  </pic:blipFill>
+                  <pic:spPr>
+                    <a:xfrm>
+                      <a:off x="0" y="0"/>
+                      <a:ext cx="5612130" cy="3777615"/>
+                    </a:xfrm>
+                    <a:prstGeom prst="rect">
+                      <a:avLst/>
+                    </a:prstGeom>
+                  </pic:spPr>
+                </pic:pic>
+              </a:graphicData>
+            </a:graphic>
+          </wp:inline>
+        </w:drawing>
+      </w:r>
+    </w:p>
+    <w:p>
+      <w:pPr>
+        <w:tabs>
+          <w:tab w:val="left" w:pos="0"/>
+        </w:tabs>
+        <w:spacing w:line="240" w:lineRule="auto"/>
+        <w:contextualSpacing/>
+        <w:jc w:val="center"/>
+      </w:pPr>
+      <w:r>
+        <w:t>Figura 3: Diagrama de Componentes</w:t>
+      </w:r>
+    </w:p>
     <w:sectPr>
-      <w:headerReference w:type="default" r:id="rId43"/>
-      <w:footerReference w:type="default" r:id="rId44"/>
+      <w:headerReference w:type="default" r:id="rId44"/>
+      <w:footerReference w:type="default" r:id="rId45"/>
       <w:pgSz w:w="12240" w:h="15840"/>
       <w:pgMar w:top="1418" w:right="1701" w:bottom="1134" w:left="1701" w:header="709" w:footer="0" w:gutter="0"/>
       <w:pgNumType w:start="0"/>
@@ -12262,7 +12804,7 @@
               <w:sz w:val="19"/>
               <w:szCs w:val="19"/>
             </w:rPr>
-            <w:t>7</w:t>
+            <w:t>9</w:t>
           </w:r>
         </w:p>
       </w:tc>
@@ -12320,1432 +12862,7 @@
 <file path=word/numbering.xml><?xml version="1.0" encoding="utf-8"?>
 <w:numbering xmlns:wpc="http://schemas.microsoft.com/office/word/2010/wordprocessingCanvas" xmlns:cx="http://schemas.microsoft.com/office/drawing/2014/chartex" xmlns:cx1="http://schemas.microsoft.com/office/drawing/2015/9/8/chartex" xmlns:cx2="http://schemas.microsoft.com/office/drawing/2015/10/21/chartex" xmlns:cx3="http://schemas.microsoft.com/office/drawing/2016/5/9/chartex" xmlns:cx4="http://schemas.microsoft.com/office/drawing/2016/5/10/chartex" xmlns:cx5="http://schemas.microsoft.com/office/drawing/2016/5/11/chartex" xmlns:cx6="http://schemas.microsoft.com/office/drawing/2016/5/12/chartex" xmlns:cx7="http://schemas.microsoft.com/office/drawing/2016/5/13/chartex" xmlns:cx8="http://schemas.microsoft.com/office/drawing/2016/5/14/chartex" xmlns:mc="http://schemas.openxmlformats.org/markup-compatibility/2006" xmlns:aink="http://schemas.microsoft.com/office/drawing/2016/ink" xmlns:am3d="http://schemas.microsoft.com/office/drawing/2017/model3d" xmlns:o="urn:schemas-microsoft-com:office:office" xmlns:r="http://schemas.openxmlformats.org/officeDocument/2006/relationships" xmlns:m="http://schemas.openxmlformats.org/officeDocument/2006/math" xmlns:v="urn:schemas-microsoft-com:vml" xmlns:wp14="http://schemas.microsoft.com/office/word/2010/wordprocessingDrawing" xmlns:wp="http://schemas.openxmlformats.org/drawingml/2006/wordprocessingDrawing" xmlns:w10="urn:schemas-microsoft-com:office:word" xmlns:w="http://schemas.openxmlformats.org/wordprocessingml/2006/main" xmlns:w14="http://schemas.microsoft.com/office/word/2010/wordml" xmlns:w15="http://schemas.microsoft.com/office/word/2012/wordml" xmlns:w16cid="http://schemas.microsoft.com/office/word/2016/wordml/cid" xmlns:w16se="http://schemas.microsoft.com/office/word/2015/wordml/symex" xmlns:wpg="http://schemas.microsoft.com/office/word/2010/wordprocessingGroup" xmlns:wpi="http://schemas.microsoft.com/office/word/2010/wordprocessingInk" xmlns:wne="http://schemas.microsoft.com/office/word/2006/wordml" xmlns:wps="http://schemas.microsoft.com/office/word/2010/wordprocessingShape" mc:Ignorable="w14 w15 w16se w16cid wp14">
   <w:abstractNum w:abstractNumId="0" w15:restartNumberingAfterBreak="0">
-    <w:nsid w:val="178E65CD"/>
-    <w:multiLevelType w:val="singleLevel"/>
-    <w:tmpl w:val="4CA02632"/>
-    <w:lvl w:ilvl="0">
-      <w:start w:val="1"/>
-      <w:numFmt w:val="decimal"/>
-      <w:lvlText w:val="1.%1."/>
-      <w:lvlJc w:val="left"/>
-      <w:pPr>
-        <w:ind w:left="644" w:hanging="360"/>
-      </w:pPr>
-      <w:rPr>
-        <w:rFonts w:hint="default"/>
-      </w:rPr>
-    </w:lvl>
-  </w:abstractNum>
-  <w:abstractNum w:abstractNumId="1" w15:restartNumberingAfterBreak="0">
-    <w:nsid w:val="19795EBC"/>
-    <w:multiLevelType w:val="multilevel"/>
-    <w:tmpl w:val="E2F2E7D4"/>
-    <w:lvl w:ilvl="0">
-      <w:start w:val="1"/>
-      <w:numFmt w:val="decimal"/>
-      <w:lvlText w:val="%1."/>
-      <w:lvlJc w:val="left"/>
-      <w:pPr>
-        <w:ind w:left="720" w:hanging="360"/>
-      </w:pPr>
-      <w:rPr>
-        <w:rFonts w:hint="default"/>
-      </w:rPr>
-    </w:lvl>
-    <w:lvl w:ilvl="1">
-      <w:start w:val="1"/>
-      <w:numFmt w:val="decimal"/>
-      <w:isLgl/>
-      <w:lvlText w:val="%1.%2."/>
-      <w:lvlJc w:val="left"/>
-      <w:pPr>
-        <w:ind w:left="720" w:hanging="360"/>
-      </w:pPr>
-      <w:rPr>
-        <w:rFonts w:hint="default"/>
-        <w:lang w:val="es-ES_tradnl"/>
-      </w:rPr>
-    </w:lvl>
-    <w:lvl w:ilvl="2">
-      <w:start w:val="1"/>
-      <w:numFmt w:val="decimal"/>
-      <w:isLgl/>
-      <w:lvlText w:val="%1.%2.%3."/>
-      <w:lvlJc w:val="left"/>
-      <w:pPr>
-        <w:ind w:left="1080" w:hanging="720"/>
-      </w:pPr>
-      <w:rPr>
-        <w:rFonts w:hint="default"/>
-      </w:rPr>
-    </w:lvl>
-    <w:lvl w:ilvl="3">
-      <w:start w:val="1"/>
-      <w:numFmt w:val="decimal"/>
-      <w:isLgl/>
-      <w:lvlText w:val="%1.%2.%3.%4."/>
-      <w:lvlJc w:val="left"/>
-      <w:pPr>
-        <w:ind w:left="1080" w:hanging="720"/>
-      </w:pPr>
-      <w:rPr>
-        <w:rFonts w:hint="default"/>
-      </w:rPr>
-    </w:lvl>
-    <w:lvl w:ilvl="4">
-      <w:start w:val="1"/>
-      <w:numFmt w:val="decimal"/>
-      <w:isLgl/>
-      <w:lvlText w:val="%1.%2.%3.%4.%5."/>
-      <w:lvlJc w:val="left"/>
-      <w:pPr>
-        <w:ind w:left="1440" w:hanging="1080"/>
-      </w:pPr>
-      <w:rPr>
-        <w:rFonts w:hint="default"/>
-      </w:rPr>
-    </w:lvl>
-    <w:lvl w:ilvl="5">
-      <w:start w:val="1"/>
-      <w:numFmt w:val="decimal"/>
-      <w:isLgl/>
-      <w:lvlText w:val="%1.%2.%3.%4.%5.%6."/>
-      <w:lvlJc w:val="left"/>
-      <w:pPr>
-        <w:ind w:left="1440" w:hanging="1080"/>
-      </w:pPr>
-      <w:rPr>
-        <w:rFonts w:hint="default"/>
-      </w:rPr>
-    </w:lvl>
-    <w:lvl w:ilvl="6">
-      <w:start w:val="1"/>
-      <w:numFmt w:val="decimal"/>
-      <w:isLgl/>
-      <w:lvlText w:val="%1.%2.%3.%4.%5.%6.%7."/>
-      <w:lvlJc w:val="left"/>
-      <w:pPr>
-        <w:ind w:left="1800" w:hanging="1440"/>
-      </w:pPr>
-      <w:rPr>
-        <w:rFonts w:hint="default"/>
-      </w:rPr>
-    </w:lvl>
-    <w:lvl w:ilvl="7">
-      <w:start w:val="1"/>
-      <w:numFmt w:val="decimal"/>
-      <w:isLgl/>
-      <w:lvlText w:val="%1.%2.%3.%4.%5.%6.%7.%8."/>
-      <w:lvlJc w:val="left"/>
-      <w:pPr>
-        <w:ind w:left="1800" w:hanging="1440"/>
-      </w:pPr>
-      <w:rPr>
-        <w:rFonts w:hint="default"/>
-      </w:rPr>
-    </w:lvl>
-    <w:lvl w:ilvl="8">
-      <w:start w:val="1"/>
-      <w:numFmt w:val="decimal"/>
-      <w:isLgl/>
-      <w:lvlText w:val="%1.%2.%3.%4.%5.%6.%7.%8.%9."/>
-      <w:lvlJc w:val="left"/>
-      <w:pPr>
-        <w:ind w:left="2160" w:hanging="1800"/>
-      </w:pPr>
-      <w:rPr>
-        <w:rFonts w:hint="default"/>
-      </w:rPr>
-    </w:lvl>
-  </w:abstractNum>
-  <w:abstractNum w:abstractNumId="2" w15:restartNumberingAfterBreak="0">
-    <w:nsid w:val="1E223B66"/>
-    <w:multiLevelType w:val="hybridMultilevel"/>
-    <w:tmpl w:val="5D8E9BC8"/>
-    <w:lvl w:ilvl="0" w:tplc="3EA8254C">
-      <w:start w:val="1"/>
-      <w:numFmt w:val="bullet"/>
-      <w:lvlText w:val="-"/>
-      <w:lvlJc w:val="left"/>
-      <w:pPr>
-        <w:ind w:left="720" w:hanging="360"/>
-      </w:pPr>
-      <w:rPr>
-        <w:rFonts w:ascii="Verdana" w:eastAsiaTheme="minorHAnsi" w:hAnsi="Verdana" w:cstheme="minorBidi" w:hint="default"/>
-      </w:rPr>
-    </w:lvl>
-    <w:lvl w:ilvl="1" w:tplc="040A0003" w:tentative="1">
-      <w:start w:val="1"/>
-      <w:numFmt w:val="bullet"/>
-      <w:lvlText w:val="o"/>
-      <w:lvlJc w:val="left"/>
-      <w:pPr>
-        <w:ind w:left="1440" w:hanging="360"/>
-      </w:pPr>
-      <w:rPr>
-        <w:rFonts w:ascii="Courier New" w:hAnsi="Courier New" w:cs="Courier New" w:hint="default"/>
-      </w:rPr>
-    </w:lvl>
-    <w:lvl w:ilvl="2" w:tplc="040A0005" w:tentative="1">
-      <w:start w:val="1"/>
-      <w:numFmt w:val="bullet"/>
-      <w:lvlText w:val=""/>
-      <w:lvlJc w:val="left"/>
-      <w:pPr>
-        <w:ind w:left="2160" w:hanging="360"/>
-      </w:pPr>
-      <w:rPr>
-        <w:rFonts w:ascii="Wingdings" w:hAnsi="Wingdings" w:hint="default"/>
-      </w:rPr>
-    </w:lvl>
-    <w:lvl w:ilvl="3" w:tplc="040A0001" w:tentative="1">
-      <w:start w:val="1"/>
-      <w:numFmt w:val="bullet"/>
-      <w:lvlText w:val=""/>
-      <w:lvlJc w:val="left"/>
-      <w:pPr>
-        <w:ind w:left="2880" w:hanging="360"/>
-      </w:pPr>
-      <w:rPr>
-        <w:rFonts w:ascii="Symbol" w:hAnsi="Symbol" w:hint="default"/>
-      </w:rPr>
-    </w:lvl>
-    <w:lvl w:ilvl="4" w:tplc="040A0003" w:tentative="1">
-      <w:start w:val="1"/>
-      <w:numFmt w:val="bullet"/>
-      <w:lvlText w:val="o"/>
-      <w:lvlJc w:val="left"/>
-      <w:pPr>
-        <w:ind w:left="3600" w:hanging="360"/>
-      </w:pPr>
-      <w:rPr>
-        <w:rFonts w:ascii="Courier New" w:hAnsi="Courier New" w:cs="Courier New" w:hint="default"/>
-      </w:rPr>
-    </w:lvl>
-    <w:lvl w:ilvl="5" w:tplc="040A0005" w:tentative="1">
-      <w:start w:val="1"/>
-      <w:numFmt w:val="bullet"/>
-      <w:lvlText w:val=""/>
-      <w:lvlJc w:val="left"/>
-      <w:pPr>
-        <w:ind w:left="4320" w:hanging="360"/>
-      </w:pPr>
-      <w:rPr>
-        <w:rFonts w:ascii="Wingdings" w:hAnsi="Wingdings" w:hint="default"/>
-      </w:rPr>
-    </w:lvl>
-    <w:lvl w:ilvl="6" w:tplc="040A0001" w:tentative="1">
-      <w:start w:val="1"/>
-      <w:numFmt w:val="bullet"/>
-      <w:lvlText w:val=""/>
-      <w:lvlJc w:val="left"/>
-      <w:pPr>
-        <w:ind w:left="5040" w:hanging="360"/>
-      </w:pPr>
-      <w:rPr>
-        <w:rFonts w:ascii="Symbol" w:hAnsi="Symbol" w:hint="default"/>
-      </w:rPr>
-    </w:lvl>
-    <w:lvl w:ilvl="7" w:tplc="040A0003" w:tentative="1">
-      <w:start w:val="1"/>
-      <w:numFmt w:val="bullet"/>
-      <w:lvlText w:val="o"/>
-      <w:lvlJc w:val="left"/>
-      <w:pPr>
-        <w:ind w:left="5760" w:hanging="360"/>
-      </w:pPr>
-      <w:rPr>
-        <w:rFonts w:ascii="Courier New" w:hAnsi="Courier New" w:cs="Courier New" w:hint="default"/>
-      </w:rPr>
-    </w:lvl>
-    <w:lvl w:ilvl="8" w:tplc="040A0005" w:tentative="1">
-      <w:start w:val="1"/>
-      <w:numFmt w:val="bullet"/>
-      <w:lvlText w:val=""/>
-      <w:lvlJc w:val="left"/>
-      <w:pPr>
-        <w:ind w:left="6480" w:hanging="360"/>
-      </w:pPr>
-      <w:rPr>
-        <w:rFonts w:ascii="Wingdings" w:hAnsi="Wingdings" w:hint="default"/>
-      </w:rPr>
-    </w:lvl>
-  </w:abstractNum>
-  <w:abstractNum w:abstractNumId="3" w15:restartNumberingAfterBreak="0">
-    <w:nsid w:val="2D332DCB"/>
-    <w:multiLevelType w:val="multilevel"/>
-    <w:tmpl w:val="C598D5A2"/>
-    <w:lvl w:ilvl="0">
-      <w:start w:val="1"/>
-      <w:numFmt w:val="decimal"/>
-      <w:lvlText w:val="%1."/>
-      <w:lvlJc w:val="left"/>
-      <w:pPr>
-        <w:ind w:left="720" w:hanging="360"/>
-      </w:pPr>
-      <w:rPr>
-        <w:rFonts w:hint="default"/>
-        <w:b/>
-      </w:rPr>
-    </w:lvl>
-    <w:lvl w:ilvl="1">
-      <w:start w:val="1"/>
-      <w:numFmt w:val="decimal"/>
-      <w:isLgl/>
-      <w:lvlText w:val="%1.%2."/>
-      <w:lvlJc w:val="left"/>
-      <w:pPr>
-        <w:ind w:left="1440" w:hanging="720"/>
-      </w:pPr>
-      <w:rPr>
-        <w:rFonts w:hint="default"/>
-      </w:rPr>
-    </w:lvl>
-    <w:lvl w:ilvl="2">
-      <w:start w:val="1"/>
-      <w:numFmt w:val="decimal"/>
-      <w:isLgl/>
-      <w:lvlText w:val="%1.%2.%3."/>
-      <w:lvlJc w:val="left"/>
-      <w:pPr>
-        <w:ind w:left="1800" w:hanging="720"/>
-      </w:pPr>
-      <w:rPr>
-        <w:rFonts w:hint="default"/>
-      </w:rPr>
-    </w:lvl>
-    <w:lvl w:ilvl="3">
-      <w:start w:val="1"/>
-      <w:numFmt w:val="decimal"/>
-      <w:isLgl/>
-      <w:lvlText w:val="%1.%2.%3.%4."/>
-      <w:lvlJc w:val="left"/>
-      <w:pPr>
-        <w:ind w:left="2520" w:hanging="1080"/>
-      </w:pPr>
-      <w:rPr>
-        <w:rFonts w:hint="default"/>
-      </w:rPr>
-    </w:lvl>
-    <w:lvl w:ilvl="4">
-      <w:start w:val="1"/>
-      <w:numFmt w:val="decimal"/>
-      <w:isLgl/>
-      <w:lvlText w:val="%1.%2.%3.%4.%5."/>
-      <w:lvlJc w:val="left"/>
-      <w:pPr>
-        <w:ind w:left="2880" w:hanging="1080"/>
-      </w:pPr>
-      <w:rPr>
-        <w:rFonts w:hint="default"/>
-      </w:rPr>
-    </w:lvl>
-    <w:lvl w:ilvl="5">
-      <w:start w:val="1"/>
-      <w:numFmt w:val="decimal"/>
-      <w:isLgl/>
-      <w:lvlText w:val="%1.%2.%3.%4.%5.%6."/>
-      <w:lvlJc w:val="left"/>
-      <w:pPr>
-        <w:ind w:left="3600" w:hanging="1440"/>
-      </w:pPr>
-      <w:rPr>
-        <w:rFonts w:hint="default"/>
-      </w:rPr>
-    </w:lvl>
-    <w:lvl w:ilvl="6">
-      <w:start w:val="1"/>
-      <w:numFmt w:val="decimal"/>
-      <w:isLgl/>
-      <w:lvlText w:val="%1.%2.%3.%4.%5.%6.%7."/>
-      <w:lvlJc w:val="left"/>
-      <w:pPr>
-        <w:ind w:left="4320" w:hanging="1800"/>
-      </w:pPr>
-      <w:rPr>
-        <w:rFonts w:hint="default"/>
-      </w:rPr>
-    </w:lvl>
-    <w:lvl w:ilvl="7">
-      <w:start w:val="1"/>
-      <w:numFmt w:val="decimal"/>
-      <w:isLgl/>
-      <w:lvlText w:val="%1.%2.%3.%4.%5.%6.%7.%8."/>
-      <w:lvlJc w:val="left"/>
-      <w:pPr>
-        <w:ind w:left="4680" w:hanging="1800"/>
-      </w:pPr>
-      <w:rPr>
-        <w:rFonts w:hint="default"/>
-      </w:rPr>
-    </w:lvl>
-    <w:lvl w:ilvl="8">
-      <w:start w:val="1"/>
-      <w:numFmt w:val="decimal"/>
-      <w:isLgl/>
-      <w:lvlText w:val="%1.%2.%3.%4.%5.%6.%7.%8.%9."/>
-      <w:lvlJc w:val="left"/>
-      <w:pPr>
-        <w:ind w:left="5400" w:hanging="2160"/>
-      </w:pPr>
-      <w:rPr>
-        <w:rFonts w:hint="default"/>
-      </w:rPr>
-    </w:lvl>
-  </w:abstractNum>
-  <w:abstractNum w:abstractNumId="4" w15:restartNumberingAfterBreak="0">
-    <w:nsid w:val="2E8152AE"/>
-    <w:multiLevelType w:val="multilevel"/>
-    <w:tmpl w:val="665659BA"/>
-    <w:lvl w:ilvl="0">
-      <w:start w:val="1"/>
-      <w:numFmt w:val="decimal"/>
-      <w:lvlText w:val="%1."/>
-      <w:lvlJc w:val="left"/>
-      <w:pPr>
-        <w:ind w:left="720" w:hanging="360"/>
-      </w:pPr>
-      <w:rPr>
-        <w:rFonts w:hint="default"/>
-        <w:b/>
-      </w:rPr>
-    </w:lvl>
-    <w:lvl w:ilvl="1">
-      <w:start w:val="1"/>
-      <w:numFmt w:val="decimal"/>
-      <w:isLgl/>
-      <w:lvlText w:val="%1.%2."/>
-      <w:lvlJc w:val="left"/>
-      <w:pPr>
-        <w:ind w:left="1440" w:hanging="720"/>
-      </w:pPr>
-      <w:rPr>
-        <w:rFonts w:hint="default"/>
-      </w:rPr>
-    </w:lvl>
-    <w:lvl w:ilvl="2">
-      <w:start w:val="1"/>
-      <w:numFmt w:val="decimal"/>
-      <w:isLgl/>
-      <w:lvlText w:val="%1.%2.%3."/>
-      <w:lvlJc w:val="left"/>
-      <w:pPr>
-        <w:ind w:left="1800" w:hanging="720"/>
-      </w:pPr>
-      <w:rPr>
-        <w:rFonts w:hint="default"/>
-      </w:rPr>
-    </w:lvl>
-    <w:lvl w:ilvl="3">
-      <w:start w:val="1"/>
-      <w:numFmt w:val="decimal"/>
-      <w:isLgl/>
-      <w:lvlText w:val="%1.%2.%3.%4."/>
-      <w:lvlJc w:val="left"/>
-      <w:pPr>
-        <w:ind w:left="2520" w:hanging="1080"/>
-      </w:pPr>
-      <w:rPr>
-        <w:rFonts w:hint="default"/>
-      </w:rPr>
-    </w:lvl>
-    <w:lvl w:ilvl="4">
-      <w:start w:val="1"/>
-      <w:numFmt w:val="decimal"/>
-      <w:isLgl/>
-      <w:lvlText w:val="%1.%2.%3.%4.%5."/>
-      <w:lvlJc w:val="left"/>
-      <w:pPr>
-        <w:ind w:left="2880" w:hanging="1080"/>
-      </w:pPr>
-      <w:rPr>
-        <w:rFonts w:hint="default"/>
-      </w:rPr>
-    </w:lvl>
-    <w:lvl w:ilvl="5">
-      <w:start w:val="1"/>
-      <w:numFmt w:val="decimal"/>
-      <w:isLgl/>
-      <w:lvlText w:val="%1.%2.%3.%4.%5.%6."/>
-      <w:lvlJc w:val="left"/>
-      <w:pPr>
-        <w:ind w:left="3600" w:hanging="1440"/>
-      </w:pPr>
-      <w:rPr>
-        <w:rFonts w:hint="default"/>
-      </w:rPr>
-    </w:lvl>
-    <w:lvl w:ilvl="6">
-      <w:start w:val="1"/>
-      <w:numFmt w:val="decimal"/>
-      <w:isLgl/>
-      <w:lvlText w:val="%1.%2.%3.%4.%5.%6.%7."/>
-      <w:lvlJc w:val="left"/>
-      <w:pPr>
-        <w:ind w:left="4320" w:hanging="1800"/>
-      </w:pPr>
-      <w:rPr>
-        <w:rFonts w:hint="default"/>
-      </w:rPr>
-    </w:lvl>
-    <w:lvl w:ilvl="7">
-      <w:start w:val="1"/>
-      <w:numFmt w:val="decimal"/>
-      <w:isLgl/>
-      <w:lvlText w:val="%1.%2.%3.%4.%5.%6.%7.%8."/>
-      <w:lvlJc w:val="left"/>
-      <w:pPr>
-        <w:ind w:left="4680" w:hanging="1800"/>
-      </w:pPr>
-      <w:rPr>
-        <w:rFonts w:hint="default"/>
-      </w:rPr>
-    </w:lvl>
-    <w:lvl w:ilvl="8">
-      <w:start w:val="1"/>
-      <w:numFmt w:val="decimal"/>
-      <w:isLgl/>
-      <w:lvlText w:val="%1.%2.%3.%4.%5.%6.%7.%8.%9."/>
-      <w:lvlJc w:val="left"/>
-      <w:pPr>
-        <w:ind w:left="5400" w:hanging="2160"/>
-      </w:pPr>
-      <w:rPr>
-        <w:rFonts w:hint="default"/>
-      </w:rPr>
-    </w:lvl>
-  </w:abstractNum>
-  <w:abstractNum w:abstractNumId="5" w15:restartNumberingAfterBreak="0">
-    <w:nsid w:val="2FB01D20"/>
-    <w:multiLevelType w:val="multilevel"/>
-    <w:tmpl w:val="040A001F"/>
-    <w:lvl w:ilvl="0">
-      <w:start w:val="1"/>
-      <w:numFmt w:val="decimal"/>
-      <w:lvlText w:val="%1."/>
-      <w:lvlJc w:val="left"/>
-      <w:pPr>
-        <w:ind w:left="360" w:hanging="360"/>
-      </w:pPr>
-      <w:rPr>
-        <w:rFonts w:hint="default"/>
-      </w:rPr>
-    </w:lvl>
-    <w:lvl w:ilvl="1">
-      <w:start w:val="1"/>
-      <w:numFmt w:val="decimal"/>
-      <w:lvlText w:val="%1.%2."/>
-      <w:lvlJc w:val="left"/>
-      <w:pPr>
-        <w:ind w:left="792" w:hanging="432"/>
-      </w:pPr>
-    </w:lvl>
-    <w:lvl w:ilvl="2">
-      <w:start w:val="1"/>
-      <w:numFmt w:val="decimal"/>
-      <w:lvlText w:val="%1.%2.%3."/>
-      <w:lvlJc w:val="left"/>
-      <w:pPr>
-        <w:ind w:left="1224" w:hanging="504"/>
-      </w:pPr>
-    </w:lvl>
-    <w:lvl w:ilvl="3">
-      <w:start w:val="1"/>
-      <w:numFmt w:val="decimal"/>
-      <w:lvlText w:val="%1.%2.%3.%4."/>
-      <w:lvlJc w:val="left"/>
-      <w:pPr>
-        <w:ind w:left="1728" w:hanging="648"/>
-      </w:pPr>
-    </w:lvl>
-    <w:lvl w:ilvl="4">
-      <w:start w:val="1"/>
-      <w:numFmt w:val="decimal"/>
-      <w:lvlText w:val="%1.%2.%3.%4.%5."/>
-      <w:lvlJc w:val="left"/>
-      <w:pPr>
-        <w:ind w:left="2232" w:hanging="792"/>
-      </w:pPr>
-    </w:lvl>
-    <w:lvl w:ilvl="5">
-      <w:start w:val="1"/>
-      <w:numFmt w:val="decimal"/>
-      <w:lvlText w:val="%1.%2.%3.%4.%5.%6."/>
-      <w:lvlJc w:val="left"/>
-      <w:pPr>
-        <w:ind w:left="2736" w:hanging="936"/>
-      </w:pPr>
-    </w:lvl>
-    <w:lvl w:ilvl="6">
-      <w:start w:val="1"/>
-      <w:numFmt w:val="decimal"/>
-      <w:lvlText w:val="%1.%2.%3.%4.%5.%6.%7."/>
-      <w:lvlJc w:val="left"/>
-      <w:pPr>
-        <w:ind w:left="3240" w:hanging="1080"/>
-      </w:pPr>
-    </w:lvl>
-    <w:lvl w:ilvl="7">
-      <w:start w:val="1"/>
-      <w:numFmt w:val="decimal"/>
-      <w:lvlText w:val="%1.%2.%3.%4.%5.%6.%7.%8."/>
-      <w:lvlJc w:val="left"/>
-      <w:pPr>
-        <w:ind w:left="3744" w:hanging="1224"/>
-      </w:pPr>
-    </w:lvl>
-    <w:lvl w:ilvl="8">
-      <w:start w:val="1"/>
-      <w:numFmt w:val="decimal"/>
-      <w:lvlText w:val="%1.%2.%3.%4.%5.%6.%7.%8.%9."/>
-      <w:lvlJc w:val="left"/>
-      <w:pPr>
-        <w:ind w:left="4320" w:hanging="1440"/>
-      </w:pPr>
-    </w:lvl>
-  </w:abstractNum>
-  <w:abstractNum w:abstractNumId="6" w15:restartNumberingAfterBreak="0">
-    <w:nsid w:val="33BC6F6A"/>
-    <w:multiLevelType w:val="multilevel"/>
-    <w:tmpl w:val="E2F2E7D4"/>
-    <w:lvl w:ilvl="0">
-      <w:start w:val="1"/>
-      <w:numFmt w:val="decimal"/>
-      <w:lvlText w:val="%1."/>
-      <w:lvlJc w:val="left"/>
-      <w:pPr>
-        <w:ind w:left="720" w:hanging="360"/>
-      </w:pPr>
-      <w:rPr>
-        <w:rFonts w:hint="default"/>
-      </w:rPr>
-    </w:lvl>
-    <w:lvl w:ilvl="1">
-      <w:start w:val="1"/>
-      <w:numFmt w:val="decimal"/>
-      <w:isLgl/>
-      <w:lvlText w:val="%1.%2."/>
-      <w:lvlJc w:val="left"/>
-      <w:pPr>
-        <w:ind w:left="720" w:hanging="360"/>
-      </w:pPr>
-      <w:rPr>
-        <w:rFonts w:hint="default"/>
-        <w:lang w:val="es-ES_tradnl"/>
-      </w:rPr>
-    </w:lvl>
-    <w:lvl w:ilvl="2">
-      <w:start w:val="1"/>
-      <w:numFmt w:val="decimal"/>
-      <w:isLgl/>
-      <w:lvlText w:val="%1.%2.%3."/>
-      <w:lvlJc w:val="left"/>
-      <w:pPr>
-        <w:ind w:left="1080" w:hanging="720"/>
-      </w:pPr>
-      <w:rPr>
-        <w:rFonts w:hint="default"/>
-      </w:rPr>
-    </w:lvl>
-    <w:lvl w:ilvl="3">
-      <w:start w:val="1"/>
-      <w:numFmt w:val="decimal"/>
-      <w:isLgl/>
-      <w:lvlText w:val="%1.%2.%3.%4."/>
-      <w:lvlJc w:val="left"/>
-      <w:pPr>
-        <w:ind w:left="1080" w:hanging="720"/>
-      </w:pPr>
-      <w:rPr>
-        <w:rFonts w:hint="default"/>
-      </w:rPr>
-    </w:lvl>
-    <w:lvl w:ilvl="4">
-      <w:start w:val="1"/>
-      <w:numFmt w:val="decimal"/>
-      <w:isLgl/>
-      <w:lvlText w:val="%1.%2.%3.%4.%5."/>
-      <w:lvlJc w:val="left"/>
-      <w:pPr>
-        <w:ind w:left="1440" w:hanging="1080"/>
-      </w:pPr>
-      <w:rPr>
-        <w:rFonts w:hint="default"/>
-      </w:rPr>
-    </w:lvl>
-    <w:lvl w:ilvl="5">
-      <w:start w:val="1"/>
-      <w:numFmt w:val="decimal"/>
-      <w:isLgl/>
-      <w:lvlText w:val="%1.%2.%3.%4.%5.%6."/>
-      <w:lvlJc w:val="left"/>
-      <w:pPr>
-        <w:ind w:left="1440" w:hanging="1080"/>
-      </w:pPr>
-      <w:rPr>
-        <w:rFonts w:hint="default"/>
-      </w:rPr>
-    </w:lvl>
-    <w:lvl w:ilvl="6">
-      <w:start w:val="1"/>
-      <w:numFmt w:val="decimal"/>
-      <w:isLgl/>
-      <w:lvlText w:val="%1.%2.%3.%4.%5.%6.%7."/>
-      <w:lvlJc w:val="left"/>
-      <w:pPr>
-        <w:ind w:left="1800" w:hanging="1440"/>
-      </w:pPr>
-      <w:rPr>
-        <w:rFonts w:hint="default"/>
-      </w:rPr>
-    </w:lvl>
-    <w:lvl w:ilvl="7">
-      <w:start w:val="1"/>
-      <w:numFmt w:val="decimal"/>
-      <w:isLgl/>
-      <w:lvlText w:val="%1.%2.%3.%4.%5.%6.%7.%8."/>
-      <w:lvlJc w:val="left"/>
-      <w:pPr>
-        <w:ind w:left="1800" w:hanging="1440"/>
-      </w:pPr>
-      <w:rPr>
-        <w:rFonts w:hint="default"/>
-      </w:rPr>
-    </w:lvl>
-    <w:lvl w:ilvl="8">
-      <w:start w:val="1"/>
-      <w:numFmt w:val="decimal"/>
-      <w:isLgl/>
-      <w:lvlText w:val="%1.%2.%3.%4.%5.%6.%7.%8.%9."/>
-      <w:lvlJc w:val="left"/>
-      <w:pPr>
-        <w:ind w:left="2160" w:hanging="1800"/>
-      </w:pPr>
-      <w:rPr>
-        <w:rFonts w:hint="default"/>
-      </w:rPr>
-    </w:lvl>
-  </w:abstractNum>
-  <w:abstractNum w:abstractNumId="7" w15:restartNumberingAfterBreak="0">
-    <w:nsid w:val="484D7B69"/>
-    <w:multiLevelType w:val="multilevel"/>
-    <w:tmpl w:val="4E2A06FE"/>
-    <w:lvl w:ilvl="0">
-      <w:start w:val="1"/>
-      <w:numFmt w:val="decimal"/>
-      <w:lvlText w:val="%1."/>
-      <w:lvlJc w:val="left"/>
-      <w:pPr>
-        <w:ind w:left="720" w:hanging="360"/>
-      </w:pPr>
-      <w:rPr>
-        <w:rFonts w:hint="default"/>
-        <w:b/>
-      </w:rPr>
-    </w:lvl>
-    <w:lvl w:ilvl="1">
-      <w:start w:val="1"/>
-      <w:numFmt w:val="decimal"/>
-      <w:isLgl/>
-      <w:lvlText w:val="%1.%2."/>
-      <w:lvlJc w:val="left"/>
-      <w:pPr>
-        <w:ind w:left="1440" w:hanging="720"/>
-      </w:pPr>
-      <w:rPr>
-        <w:rFonts w:hint="default"/>
-      </w:rPr>
-    </w:lvl>
-    <w:lvl w:ilvl="2">
-      <w:start w:val="1"/>
-      <w:numFmt w:val="decimal"/>
-      <w:isLgl/>
-      <w:lvlText w:val="%1.%2.%3."/>
-      <w:lvlJc w:val="left"/>
-      <w:pPr>
-        <w:ind w:left="1800" w:hanging="720"/>
-      </w:pPr>
-      <w:rPr>
-        <w:rFonts w:hint="default"/>
-      </w:rPr>
-    </w:lvl>
-    <w:lvl w:ilvl="3">
-      <w:start w:val="1"/>
-      <w:numFmt w:val="decimal"/>
-      <w:isLgl/>
-      <w:lvlText w:val="%1.%2.%3.%4."/>
-      <w:lvlJc w:val="left"/>
-      <w:pPr>
-        <w:ind w:left="2520" w:hanging="1080"/>
-      </w:pPr>
-      <w:rPr>
-        <w:rFonts w:hint="default"/>
-      </w:rPr>
-    </w:lvl>
-    <w:lvl w:ilvl="4">
-      <w:start w:val="1"/>
-      <w:numFmt w:val="decimal"/>
-      <w:isLgl/>
-      <w:lvlText w:val="%1.%2.%3.%4.%5."/>
-      <w:lvlJc w:val="left"/>
-      <w:pPr>
-        <w:ind w:left="2880" w:hanging="1080"/>
-      </w:pPr>
-      <w:rPr>
-        <w:rFonts w:hint="default"/>
-      </w:rPr>
-    </w:lvl>
-    <w:lvl w:ilvl="5">
-      <w:start w:val="1"/>
-      <w:numFmt w:val="decimal"/>
-      <w:isLgl/>
-      <w:lvlText w:val="%1.%2.%3.%4.%5.%6."/>
-      <w:lvlJc w:val="left"/>
-      <w:pPr>
-        <w:ind w:left="3600" w:hanging="1440"/>
-      </w:pPr>
-      <w:rPr>
-        <w:rFonts w:hint="default"/>
-      </w:rPr>
-    </w:lvl>
-    <w:lvl w:ilvl="6">
-      <w:start w:val="1"/>
-      <w:numFmt w:val="decimal"/>
-      <w:isLgl/>
-      <w:lvlText w:val="%1.%2.%3.%4.%5.%6.%7."/>
-      <w:lvlJc w:val="left"/>
-      <w:pPr>
-        <w:ind w:left="4320" w:hanging="1800"/>
-      </w:pPr>
-      <w:rPr>
-        <w:rFonts w:hint="default"/>
-      </w:rPr>
-    </w:lvl>
-    <w:lvl w:ilvl="7">
-      <w:start w:val="1"/>
-      <w:numFmt w:val="decimal"/>
-      <w:isLgl/>
-      <w:lvlText w:val="%1.%2.%3.%4.%5.%6.%7.%8."/>
-      <w:lvlJc w:val="left"/>
-      <w:pPr>
-        <w:ind w:left="4680" w:hanging="1800"/>
-      </w:pPr>
-      <w:rPr>
-        <w:rFonts w:hint="default"/>
-      </w:rPr>
-    </w:lvl>
-    <w:lvl w:ilvl="8">
-      <w:start w:val="1"/>
-      <w:numFmt w:val="decimal"/>
-      <w:isLgl/>
-      <w:lvlText w:val="%1.%2.%3.%4.%5.%6.%7.%8.%9."/>
-      <w:lvlJc w:val="left"/>
-      <w:pPr>
-        <w:ind w:left="5400" w:hanging="2160"/>
-      </w:pPr>
-      <w:rPr>
-        <w:rFonts w:hint="default"/>
-      </w:rPr>
-    </w:lvl>
-  </w:abstractNum>
-  <w:abstractNum w:abstractNumId="8" w15:restartNumberingAfterBreak="0">
-    <w:nsid w:val="5116789C"/>
-    <w:multiLevelType w:val="multilevel"/>
-    <w:tmpl w:val="ABBA88AA"/>
-    <w:lvl w:ilvl="0">
-      <w:start w:val="3"/>
-      <w:numFmt w:val="decimal"/>
-      <w:lvlText w:val="%1."/>
-      <w:lvlJc w:val="left"/>
-      <w:pPr>
-        <w:ind w:left="360" w:hanging="360"/>
-      </w:pPr>
-      <w:rPr>
-        <w:rFonts w:hint="default"/>
-      </w:rPr>
-    </w:lvl>
-    <w:lvl w:ilvl="1">
-      <w:start w:val="3"/>
-      <w:numFmt w:val="decimal"/>
-      <w:lvlText w:val="%1.%2."/>
-      <w:lvlJc w:val="left"/>
-      <w:pPr>
-        <w:ind w:left="720" w:hanging="360"/>
-      </w:pPr>
-      <w:rPr>
-        <w:rFonts w:hint="default"/>
-      </w:rPr>
-    </w:lvl>
-    <w:lvl w:ilvl="2">
-      <w:start w:val="1"/>
-      <w:numFmt w:val="decimal"/>
-      <w:lvlText w:val="%1.%2.%3."/>
-      <w:lvlJc w:val="left"/>
-      <w:pPr>
-        <w:ind w:left="1440" w:hanging="720"/>
-      </w:pPr>
-      <w:rPr>
-        <w:rFonts w:hint="default"/>
-      </w:rPr>
-    </w:lvl>
-    <w:lvl w:ilvl="3">
-      <w:start w:val="1"/>
-      <w:numFmt w:val="decimal"/>
-      <w:lvlText w:val="%1.%2.%3.%4."/>
-      <w:lvlJc w:val="left"/>
-      <w:pPr>
-        <w:ind w:left="1800" w:hanging="720"/>
-      </w:pPr>
-      <w:rPr>
-        <w:rFonts w:hint="default"/>
-      </w:rPr>
-    </w:lvl>
-    <w:lvl w:ilvl="4">
-      <w:start w:val="1"/>
-      <w:numFmt w:val="decimal"/>
-      <w:lvlText w:val="%1.%2.%3.%4.%5."/>
-      <w:lvlJc w:val="left"/>
-      <w:pPr>
-        <w:ind w:left="2520" w:hanging="1080"/>
-      </w:pPr>
-      <w:rPr>
-        <w:rFonts w:hint="default"/>
-      </w:rPr>
-    </w:lvl>
-    <w:lvl w:ilvl="5">
-      <w:start w:val="1"/>
-      <w:numFmt w:val="decimal"/>
-      <w:lvlText w:val="%1.%2.%3.%4.%5.%6."/>
-      <w:lvlJc w:val="left"/>
-      <w:pPr>
-        <w:ind w:left="2880" w:hanging="1080"/>
-      </w:pPr>
-      <w:rPr>
-        <w:rFonts w:hint="default"/>
-      </w:rPr>
-    </w:lvl>
-    <w:lvl w:ilvl="6">
-      <w:start w:val="1"/>
-      <w:numFmt w:val="decimal"/>
-      <w:lvlText w:val="%1.%2.%3.%4.%5.%6.%7."/>
-      <w:lvlJc w:val="left"/>
-      <w:pPr>
-        <w:ind w:left="3600" w:hanging="1440"/>
-      </w:pPr>
-      <w:rPr>
-        <w:rFonts w:hint="default"/>
-      </w:rPr>
-    </w:lvl>
-    <w:lvl w:ilvl="7">
-      <w:start w:val="1"/>
-      <w:numFmt w:val="decimal"/>
-      <w:lvlText w:val="%1.%2.%3.%4.%5.%6.%7.%8."/>
-      <w:lvlJc w:val="left"/>
-      <w:pPr>
-        <w:ind w:left="3960" w:hanging="1440"/>
-      </w:pPr>
-      <w:rPr>
-        <w:rFonts w:hint="default"/>
-      </w:rPr>
-    </w:lvl>
-    <w:lvl w:ilvl="8">
-      <w:start w:val="1"/>
-      <w:numFmt w:val="decimal"/>
-      <w:lvlText w:val="%1.%2.%3.%4.%5.%6.%7.%8.%9."/>
-      <w:lvlJc w:val="left"/>
-      <w:pPr>
-        <w:ind w:left="4680" w:hanging="1800"/>
-      </w:pPr>
-      <w:rPr>
-        <w:rFonts w:hint="default"/>
-      </w:rPr>
-    </w:lvl>
-  </w:abstractNum>
-  <w:abstractNum w:abstractNumId="9" w15:restartNumberingAfterBreak="0">
-    <w:nsid w:val="51E62D6A"/>
-    <w:multiLevelType w:val="multilevel"/>
-    <w:tmpl w:val="25FECC36"/>
-    <w:lvl w:ilvl="0">
-      <w:start w:val="1"/>
-      <w:numFmt w:val="decimal"/>
-      <w:lvlText w:val="%1."/>
-      <w:lvlJc w:val="left"/>
-      <w:pPr>
-        <w:ind w:left="780" w:hanging="420"/>
-      </w:pPr>
-      <w:rPr>
-        <w:rFonts w:hint="default"/>
-      </w:rPr>
-    </w:lvl>
-    <w:lvl w:ilvl="1">
-      <w:start w:val="1"/>
-      <w:numFmt w:val="decimal"/>
-      <w:isLgl/>
-      <w:lvlText w:val="%1.%2."/>
-      <w:lvlJc w:val="left"/>
-      <w:pPr>
-        <w:ind w:left="1146" w:hanging="720"/>
-      </w:pPr>
-      <w:rPr>
-        <w:rFonts w:asciiTheme="majorHAnsi" w:hAnsiTheme="majorHAnsi" w:cs="Arial" w:hint="default"/>
-        <w:b/>
-        <w:sz w:val="28"/>
-        <w:szCs w:val="28"/>
-      </w:rPr>
-    </w:lvl>
-    <w:lvl w:ilvl="2">
-      <w:start w:val="1"/>
-      <w:numFmt w:val="decimal"/>
-      <w:isLgl/>
-      <w:lvlText w:val="%1.%2.%3."/>
-      <w:lvlJc w:val="left"/>
-      <w:pPr>
-        <w:ind w:left="1080" w:hanging="720"/>
-      </w:pPr>
-      <w:rPr>
-        <w:rFonts w:hint="default"/>
-        <w:sz w:val="28"/>
-        <w:szCs w:val="28"/>
-      </w:rPr>
-    </w:lvl>
-    <w:lvl w:ilvl="3">
-      <w:start w:val="1"/>
-      <w:numFmt w:val="decimal"/>
-      <w:isLgl/>
-      <w:lvlText w:val="%1.%2.%3.%4."/>
-      <w:lvlJc w:val="left"/>
-      <w:pPr>
-        <w:ind w:left="1440" w:hanging="1080"/>
-      </w:pPr>
-      <w:rPr>
-        <w:rFonts w:hint="default"/>
-      </w:rPr>
-    </w:lvl>
-    <w:lvl w:ilvl="4">
-      <w:start w:val="1"/>
-      <w:numFmt w:val="decimal"/>
-      <w:isLgl/>
-      <w:lvlText w:val="%1.%2.%3.%4.%5."/>
-      <w:lvlJc w:val="left"/>
-      <w:pPr>
-        <w:ind w:left="1440" w:hanging="1080"/>
-      </w:pPr>
-      <w:rPr>
-        <w:rFonts w:hint="default"/>
-      </w:rPr>
-    </w:lvl>
-    <w:lvl w:ilvl="5">
-      <w:start w:val="1"/>
-      <w:numFmt w:val="decimal"/>
-      <w:isLgl/>
-      <w:lvlText w:val="%1.%2.%3.%4.%5.%6."/>
-      <w:lvlJc w:val="left"/>
-      <w:pPr>
-        <w:ind w:left="1800" w:hanging="1440"/>
-      </w:pPr>
-      <w:rPr>
-        <w:rFonts w:hint="default"/>
-      </w:rPr>
-    </w:lvl>
-    <w:lvl w:ilvl="6">
-      <w:start w:val="1"/>
-      <w:numFmt w:val="decimal"/>
-      <w:isLgl/>
-      <w:lvlText w:val="%1.%2.%3.%4.%5.%6.%7."/>
-      <w:lvlJc w:val="left"/>
-      <w:pPr>
-        <w:ind w:left="1800" w:hanging="1440"/>
-      </w:pPr>
-      <w:rPr>
-        <w:rFonts w:hint="default"/>
-      </w:rPr>
-    </w:lvl>
-    <w:lvl w:ilvl="7">
-      <w:start w:val="1"/>
-      <w:numFmt w:val="decimal"/>
-      <w:isLgl/>
-      <w:lvlText w:val="%1.%2.%3.%4.%5.%6.%7.%8."/>
-      <w:lvlJc w:val="left"/>
-      <w:pPr>
-        <w:ind w:left="2160" w:hanging="1800"/>
-      </w:pPr>
-      <w:rPr>
-        <w:rFonts w:hint="default"/>
-      </w:rPr>
-    </w:lvl>
-    <w:lvl w:ilvl="8">
-      <w:start w:val="1"/>
-      <w:numFmt w:val="decimal"/>
-      <w:isLgl/>
-      <w:lvlText w:val="%1.%2.%3.%4.%5.%6.%7.%8.%9."/>
-      <w:lvlJc w:val="left"/>
-      <w:pPr>
-        <w:ind w:left="2520" w:hanging="2160"/>
-      </w:pPr>
-      <w:rPr>
-        <w:rFonts w:hint="default"/>
-      </w:rPr>
-    </w:lvl>
-  </w:abstractNum>
-  <w:abstractNum w:abstractNumId="10" w15:restartNumberingAfterBreak="0">
-    <w:nsid w:val="52B11CF8"/>
-    <w:multiLevelType w:val="multilevel"/>
-    <w:tmpl w:val="A3160380"/>
-    <w:lvl w:ilvl="0">
-      <w:start w:val="1"/>
-      <w:numFmt w:val="decimal"/>
-      <w:lvlText w:val="%1."/>
-      <w:lvlJc w:val="left"/>
-      <w:pPr>
-        <w:ind w:left="720" w:hanging="360"/>
-      </w:pPr>
-      <w:rPr>
-        <w:rFonts w:hint="default"/>
-        <w:b/>
-      </w:rPr>
-    </w:lvl>
-    <w:lvl w:ilvl="1">
-      <w:start w:val="1"/>
-      <w:numFmt w:val="decimal"/>
-      <w:isLgl/>
-      <w:lvlText w:val="%1.%2."/>
-      <w:lvlJc w:val="left"/>
-      <w:pPr>
-        <w:ind w:left="1440" w:hanging="720"/>
-      </w:pPr>
-      <w:rPr>
-        <w:rFonts w:hint="default"/>
-      </w:rPr>
-    </w:lvl>
-    <w:lvl w:ilvl="2">
-      <w:start w:val="1"/>
-      <w:numFmt w:val="decimal"/>
-      <w:isLgl/>
-      <w:lvlText w:val="%1.%2.%3."/>
-      <w:lvlJc w:val="left"/>
-      <w:pPr>
-        <w:ind w:left="1800" w:hanging="720"/>
-      </w:pPr>
-      <w:rPr>
-        <w:rFonts w:hint="default"/>
-      </w:rPr>
-    </w:lvl>
-    <w:lvl w:ilvl="3">
-      <w:start w:val="1"/>
-      <w:numFmt w:val="decimal"/>
-      <w:isLgl/>
-      <w:lvlText w:val="%1.%2.%3.%4."/>
-      <w:lvlJc w:val="left"/>
-      <w:pPr>
-        <w:ind w:left="2520" w:hanging="1080"/>
-      </w:pPr>
-      <w:rPr>
-        <w:rFonts w:hint="default"/>
-      </w:rPr>
-    </w:lvl>
-    <w:lvl w:ilvl="4">
-      <w:start w:val="1"/>
-      <w:numFmt w:val="decimal"/>
-      <w:isLgl/>
-      <w:lvlText w:val="%1.%2.%3.%4.%5."/>
-      <w:lvlJc w:val="left"/>
-      <w:pPr>
-        <w:ind w:left="2880" w:hanging="1080"/>
-      </w:pPr>
-      <w:rPr>
-        <w:rFonts w:hint="default"/>
-      </w:rPr>
-    </w:lvl>
-    <w:lvl w:ilvl="5">
-      <w:start w:val="1"/>
-      <w:numFmt w:val="decimal"/>
-      <w:isLgl/>
-      <w:lvlText w:val="%1.%2.%3.%4.%5.%6."/>
-      <w:lvlJc w:val="left"/>
-      <w:pPr>
-        <w:ind w:left="3600" w:hanging="1440"/>
-      </w:pPr>
-      <w:rPr>
-        <w:rFonts w:hint="default"/>
-      </w:rPr>
-    </w:lvl>
-    <w:lvl w:ilvl="6">
-      <w:start w:val="1"/>
-      <w:numFmt w:val="decimal"/>
-      <w:isLgl/>
-      <w:lvlText w:val="%1.%2.%3.%4.%5.%6.%7."/>
-      <w:lvlJc w:val="left"/>
-      <w:pPr>
-        <w:ind w:left="4320" w:hanging="1800"/>
-      </w:pPr>
-      <w:rPr>
-        <w:rFonts w:hint="default"/>
-      </w:rPr>
-    </w:lvl>
-    <w:lvl w:ilvl="7">
-      <w:start w:val="1"/>
-      <w:numFmt w:val="decimal"/>
-      <w:isLgl/>
-      <w:lvlText w:val="%1.%2.%3.%4.%5.%6.%7.%8."/>
-      <w:lvlJc w:val="left"/>
-      <w:pPr>
-        <w:ind w:left="4680" w:hanging="1800"/>
-      </w:pPr>
-      <w:rPr>
-        <w:rFonts w:hint="default"/>
-      </w:rPr>
-    </w:lvl>
-    <w:lvl w:ilvl="8">
-      <w:start w:val="1"/>
-      <w:numFmt w:val="decimal"/>
-      <w:isLgl/>
-      <w:lvlText w:val="%1.%2.%3.%4.%5.%6.%7.%8.%9."/>
-      <w:lvlJc w:val="left"/>
-      <w:pPr>
-        <w:ind w:left="5400" w:hanging="2160"/>
-      </w:pPr>
-      <w:rPr>
-        <w:rFonts w:hint="default"/>
-      </w:rPr>
-    </w:lvl>
-  </w:abstractNum>
-  <w:abstractNum w:abstractNumId="11" w15:restartNumberingAfterBreak="0">
-    <w:nsid w:val="58626774"/>
-    <w:multiLevelType w:val="hybridMultilevel"/>
-    <w:tmpl w:val="4850B026"/>
-    <w:lvl w:ilvl="0" w:tplc="280A0001">
-      <w:start w:val="1"/>
-      <w:numFmt w:val="bullet"/>
-      <w:lvlText w:val=""/>
-      <w:lvlJc w:val="left"/>
-      <w:pPr>
-        <w:ind w:left="720" w:hanging="360"/>
-      </w:pPr>
-      <w:rPr>
-        <w:rFonts w:ascii="Symbol" w:hAnsi="Symbol" w:hint="default"/>
-      </w:rPr>
-    </w:lvl>
-    <w:lvl w:ilvl="1" w:tplc="280A0003" w:tentative="1">
-      <w:start w:val="1"/>
-      <w:numFmt w:val="bullet"/>
-      <w:lvlText w:val="o"/>
-      <w:lvlJc w:val="left"/>
-      <w:pPr>
-        <w:ind w:left="1440" w:hanging="360"/>
-      </w:pPr>
-      <w:rPr>
-        <w:rFonts w:ascii="Courier New" w:hAnsi="Courier New" w:cs="Courier New" w:hint="default"/>
-      </w:rPr>
-    </w:lvl>
-    <w:lvl w:ilvl="2" w:tplc="280A0005" w:tentative="1">
-      <w:start w:val="1"/>
-      <w:numFmt w:val="bullet"/>
-      <w:lvlText w:val=""/>
-      <w:lvlJc w:val="left"/>
-      <w:pPr>
-        <w:ind w:left="2160" w:hanging="360"/>
-      </w:pPr>
-      <w:rPr>
-        <w:rFonts w:ascii="Wingdings" w:hAnsi="Wingdings" w:hint="default"/>
-      </w:rPr>
-    </w:lvl>
-    <w:lvl w:ilvl="3" w:tplc="280A0001" w:tentative="1">
-      <w:start w:val="1"/>
-      <w:numFmt w:val="bullet"/>
-      <w:lvlText w:val=""/>
-      <w:lvlJc w:val="left"/>
-      <w:pPr>
-        <w:ind w:left="2880" w:hanging="360"/>
-      </w:pPr>
-      <w:rPr>
-        <w:rFonts w:ascii="Symbol" w:hAnsi="Symbol" w:hint="default"/>
-      </w:rPr>
-    </w:lvl>
-    <w:lvl w:ilvl="4" w:tplc="280A0003" w:tentative="1">
-      <w:start w:val="1"/>
-      <w:numFmt w:val="bullet"/>
-      <w:lvlText w:val="o"/>
-      <w:lvlJc w:val="left"/>
-      <w:pPr>
-        <w:ind w:left="3600" w:hanging="360"/>
-      </w:pPr>
-      <w:rPr>
-        <w:rFonts w:ascii="Courier New" w:hAnsi="Courier New" w:cs="Courier New" w:hint="default"/>
-      </w:rPr>
-    </w:lvl>
-    <w:lvl w:ilvl="5" w:tplc="280A0005" w:tentative="1">
-      <w:start w:val="1"/>
-      <w:numFmt w:val="bullet"/>
-      <w:lvlText w:val=""/>
-      <w:lvlJc w:val="left"/>
-      <w:pPr>
-        <w:ind w:left="4320" w:hanging="360"/>
-      </w:pPr>
-      <w:rPr>
-        <w:rFonts w:ascii="Wingdings" w:hAnsi="Wingdings" w:hint="default"/>
-      </w:rPr>
-    </w:lvl>
-    <w:lvl w:ilvl="6" w:tplc="280A0001" w:tentative="1">
-      <w:start w:val="1"/>
-      <w:numFmt w:val="bullet"/>
-      <w:lvlText w:val=""/>
-      <w:lvlJc w:val="left"/>
-      <w:pPr>
-        <w:ind w:left="5040" w:hanging="360"/>
-      </w:pPr>
-      <w:rPr>
-        <w:rFonts w:ascii="Symbol" w:hAnsi="Symbol" w:hint="default"/>
-      </w:rPr>
-    </w:lvl>
-    <w:lvl w:ilvl="7" w:tplc="280A0003" w:tentative="1">
-      <w:start w:val="1"/>
-      <w:numFmt w:val="bullet"/>
-      <w:lvlText w:val="o"/>
-      <w:lvlJc w:val="left"/>
-      <w:pPr>
-        <w:ind w:left="5760" w:hanging="360"/>
-      </w:pPr>
-      <w:rPr>
-        <w:rFonts w:ascii="Courier New" w:hAnsi="Courier New" w:cs="Courier New" w:hint="default"/>
-      </w:rPr>
-    </w:lvl>
-    <w:lvl w:ilvl="8" w:tplc="280A0005" w:tentative="1">
-      <w:start w:val="1"/>
-      <w:numFmt w:val="bullet"/>
-      <w:lvlText w:val=""/>
-      <w:lvlJc w:val="left"/>
-      <w:pPr>
-        <w:ind w:left="6480" w:hanging="360"/>
-      </w:pPr>
-      <w:rPr>
-        <w:rFonts w:ascii="Wingdings" w:hAnsi="Wingdings" w:hint="default"/>
-      </w:rPr>
-    </w:lvl>
-  </w:abstractNum>
-  <w:abstractNum w:abstractNumId="12" w15:restartNumberingAfterBreak="0">
-    <w:nsid w:val="5C93408A"/>
-    <w:multiLevelType w:val="multilevel"/>
-    <w:tmpl w:val="2E942DCE"/>
-    <w:lvl w:ilvl="0">
-      <w:start w:val="1"/>
-      <w:numFmt w:val="decimal"/>
-      <w:lvlText w:val="%1."/>
-      <w:lvlJc w:val="left"/>
-      <w:pPr>
-        <w:ind w:left="720" w:hanging="360"/>
-      </w:pPr>
-      <w:rPr>
-        <w:rFonts w:hint="default"/>
-        <w:b/>
-      </w:rPr>
-    </w:lvl>
-    <w:lvl w:ilvl="1">
-      <w:start w:val="1"/>
-      <w:numFmt w:val="decimal"/>
-      <w:isLgl/>
-      <w:lvlText w:val="%1.%2."/>
-      <w:lvlJc w:val="left"/>
-      <w:pPr>
-        <w:ind w:left="1440" w:hanging="720"/>
-      </w:pPr>
-      <w:rPr>
-        <w:rFonts w:hint="default"/>
-      </w:rPr>
-    </w:lvl>
-    <w:lvl w:ilvl="2">
-      <w:start w:val="1"/>
-      <w:numFmt w:val="decimal"/>
-      <w:isLgl/>
-      <w:lvlText w:val="%1.%2.%3."/>
-      <w:lvlJc w:val="left"/>
-      <w:pPr>
-        <w:ind w:left="1800" w:hanging="720"/>
-      </w:pPr>
-      <w:rPr>
-        <w:rFonts w:hint="default"/>
-      </w:rPr>
-    </w:lvl>
-    <w:lvl w:ilvl="3">
-      <w:start w:val="1"/>
-      <w:numFmt w:val="decimal"/>
-      <w:isLgl/>
-      <w:lvlText w:val="%1.%2.%3.%4."/>
-      <w:lvlJc w:val="left"/>
-      <w:pPr>
-        <w:ind w:left="2520" w:hanging="1080"/>
-      </w:pPr>
-      <w:rPr>
-        <w:rFonts w:hint="default"/>
-      </w:rPr>
-    </w:lvl>
-    <w:lvl w:ilvl="4">
-      <w:start w:val="1"/>
-      <w:numFmt w:val="decimal"/>
-      <w:isLgl/>
-      <w:lvlText w:val="%1.%2.%3.%4.%5."/>
-      <w:lvlJc w:val="left"/>
-      <w:pPr>
-        <w:ind w:left="2880" w:hanging="1080"/>
-      </w:pPr>
-      <w:rPr>
-        <w:rFonts w:hint="default"/>
-      </w:rPr>
-    </w:lvl>
-    <w:lvl w:ilvl="5">
-      <w:start w:val="1"/>
-      <w:numFmt w:val="decimal"/>
-      <w:isLgl/>
-      <w:lvlText w:val="%1.%2.%3.%4.%5.%6."/>
-      <w:lvlJc w:val="left"/>
-      <w:pPr>
-        <w:ind w:left="3600" w:hanging="1440"/>
-      </w:pPr>
-      <w:rPr>
-        <w:rFonts w:hint="default"/>
-      </w:rPr>
-    </w:lvl>
-    <w:lvl w:ilvl="6">
-      <w:start w:val="1"/>
-      <w:numFmt w:val="decimal"/>
-      <w:isLgl/>
-      <w:lvlText w:val="%1.%2.%3.%4.%5.%6.%7."/>
-      <w:lvlJc w:val="left"/>
-      <w:pPr>
-        <w:ind w:left="4320" w:hanging="1800"/>
-      </w:pPr>
-      <w:rPr>
-        <w:rFonts w:hint="default"/>
-      </w:rPr>
-    </w:lvl>
-    <w:lvl w:ilvl="7">
-      <w:start w:val="1"/>
-      <w:numFmt w:val="decimal"/>
-      <w:isLgl/>
-      <w:lvlText w:val="%1.%2.%3.%4.%5.%6.%7.%8."/>
-      <w:lvlJc w:val="left"/>
-      <w:pPr>
-        <w:ind w:left="4680" w:hanging="1800"/>
-      </w:pPr>
-      <w:rPr>
-        <w:rFonts w:hint="default"/>
-      </w:rPr>
-    </w:lvl>
-    <w:lvl w:ilvl="8">
-      <w:start w:val="1"/>
-      <w:numFmt w:val="decimal"/>
-      <w:isLgl/>
-      <w:lvlText w:val="%1.%2.%3.%4.%5.%6.%7.%8.%9."/>
-      <w:lvlJc w:val="left"/>
-      <w:pPr>
-        <w:ind w:left="5400" w:hanging="2160"/>
-      </w:pPr>
-      <w:rPr>
-        <w:rFonts w:hint="default"/>
-      </w:rPr>
-    </w:lvl>
-  </w:abstractNum>
-  <w:abstractNum w:abstractNumId="13" w15:restartNumberingAfterBreak="0">
-    <w:nsid w:val="60F2639D"/>
+    <w:nsid w:val="03FA2A45"/>
     <w:multiLevelType w:val="multilevel"/>
     <w:tmpl w:val="95EE6018"/>
     <w:lvl w:ilvl="0">
@@ -13869,7 +12986,1557 @@
       </w:rPr>
     </w:lvl>
   </w:abstractNum>
+  <w:abstractNum w:abstractNumId="1" w15:restartNumberingAfterBreak="0">
+    <w:nsid w:val="178E65CD"/>
+    <w:multiLevelType w:val="singleLevel"/>
+    <w:tmpl w:val="4CA02632"/>
+    <w:lvl w:ilvl="0">
+      <w:start w:val="1"/>
+      <w:numFmt w:val="decimal"/>
+      <w:lvlText w:val="1.%1."/>
+      <w:lvlJc w:val="left"/>
+      <w:pPr>
+        <w:ind w:left="644" w:hanging="360"/>
+      </w:pPr>
+      <w:rPr>
+        <w:rFonts w:hint="default"/>
+      </w:rPr>
+    </w:lvl>
+  </w:abstractNum>
+  <w:abstractNum w:abstractNumId="2" w15:restartNumberingAfterBreak="0">
+    <w:nsid w:val="19795EBC"/>
+    <w:multiLevelType w:val="multilevel"/>
+    <w:tmpl w:val="E2F2E7D4"/>
+    <w:lvl w:ilvl="0">
+      <w:start w:val="1"/>
+      <w:numFmt w:val="decimal"/>
+      <w:lvlText w:val="%1."/>
+      <w:lvlJc w:val="left"/>
+      <w:pPr>
+        <w:ind w:left="720" w:hanging="360"/>
+      </w:pPr>
+      <w:rPr>
+        <w:rFonts w:hint="default"/>
+      </w:rPr>
+    </w:lvl>
+    <w:lvl w:ilvl="1">
+      <w:start w:val="1"/>
+      <w:numFmt w:val="decimal"/>
+      <w:isLgl/>
+      <w:lvlText w:val="%1.%2."/>
+      <w:lvlJc w:val="left"/>
+      <w:pPr>
+        <w:ind w:left="720" w:hanging="360"/>
+      </w:pPr>
+      <w:rPr>
+        <w:rFonts w:hint="default"/>
+        <w:lang w:val="es-ES_tradnl"/>
+      </w:rPr>
+    </w:lvl>
+    <w:lvl w:ilvl="2">
+      <w:start w:val="1"/>
+      <w:numFmt w:val="decimal"/>
+      <w:isLgl/>
+      <w:lvlText w:val="%1.%2.%3."/>
+      <w:lvlJc w:val="left"/>
+      <w:pPr>
+        <w:ind w:left="1080" w:hanging="720"/>
+      </w:pPr>
+      <w:rPr>
+        <w:rFonts w:hint="default"/>
+      </w:rPr>
+    </w:lvl>
+    <w:lvl w:ilvl="3">
+      <w:start w:val="1"/>
+      <w:numFmt w:val="decimal"/>
+      <w:isLgl/>
+      <w:lvlText w:val="%1.%2.%3.%4."/>
+      <w:lvlJc w:val="left"/>
+      <w:pPr>
+        <w:ind w:left="1080" w:hanging="720"/>
+      </w:pPr>
+      <w:rPr>
+        <w:rFonts w:hint="default"/>
+      </w:rPr>
+    </w:lvl>
+    <w:lvl w:ilvl="4">
+      <w:start w:val="1"/>
+      <w:numFmt w:val="decimal"/>
+      <w:isLgl/>
+      <w:lvlText w:val="%1.%2.%3.%4.%5."/>
+      <w:lvlJc w:val="left"/>
+      <w:pPr>
+        <w:ind w:left="1440" w:hanging="1080"/>
+      </w:pPr>
+      <w:rPr>
+        <w:rFonts w:hint="default"/>
+      </w:rPr>
+    </w:lvl>
+    <w:lvl w:ilvl="5">
+      <w:start w:val="1"/>
+      <w:numFmt w:val="decimal"/>
+      <w:isLgl/>
+      <w:lvlText w:val="%1.%2.%3.%4.%5.%6."/>
+      <w:lvlJc w:val="left"/>
+      <w:pPr>
+        <w:ind w:left="1440" w:hanging="1080"/>
+      </w:pPr>
+      <w:rPr>
+        <w:rFonts w:hint="default"/>
+      </w:rPr>
+    </w:lvl>
+    <w:lvl w:ilvl="6">
+      <w:start w:val="1"/>
+      <w:numFmt w:val="decimal"/>
+      <w:isLgl/>
+      <w:lvlText w:val="%1.%2.%3.%4.%5.%6.%7."/>
+      <w:lvlJc w:val="left"/>
+      <w:pPr>
+        <w:ind w:left="1800" w:hanging="1440"/>
+      </w:pPr>
+      <w:rPr>
+        <w:rFonts w:hint="default"/>
+      </w:rPr>
+    </w:lvl>
+    <w:lvl w:ilvl="7">
+      <w:start w:val="1"/>
+      <w:numFmt w:val="decimal"/>
+      <w:isLgl/>
+      <w:lvlText w:val="%1.%2.%3.%4.%5.%6.%7.%8."/>
+      <w:lvlJc w:val="left"/>
+      <w:pPr>
+        <w:ind w:left="1800" w:hanging="1440"/>
+      </w:pPr>
+      <w:rPr>
+        <w:rFonts w:hint="default"/>
+      </w:rPr>
+    </w:lvl>
+    <w:lvl w:ilvl="8">
+      <w:start w:val="1"/>
+      <w:numFmt w:val="decimal"/>
+      <w:isLgl/>
+      <w:lvlText w:val="%1.%2.%3.%4.%5.%6.%7.%8.%9."/>
+      <w:lvlJc w:val="left"/>
+      <w:pPr>
+        <w:ind w:left="2160" w:hanging="1800"/>
+      </w:pPr>
+      <w:rPr>
+        <w:rFonts w:hint="default"/>
+      </w:rPr>
+    </w:lvl>
+  </w:abstractNum>
+  <w:abstractNum w:abstractNumId="3" w15:restartNumberingAfterBreak="0">
+    <w:nsid w:val="1E223B66"/>
+    <w:multiLevelType w:val="hybridMultilevel"/>
+    <w:tmpl w:val="5D8E9BC8"/>
+    <w:lvl w:ilvl="0" w:tplc="3EA8254C">
+      <w:start w:val="1"/>
+      <w:numFmt w:val="bullet"/>
+      <w:lvlText w:val="-"/>
+      <w:lvlJc w:val="left"/>
+      <w:pPr>
+        <w:ind w:left="720" w:hanging="360"/>
+      </w:pPr>
+      <w:rPr>
+        <w:rFonts w:ascii="Verdana" w:eastAsiaTheme="minorHAnsi" w:hAnsi="Verdana" w:cstheme="minorBidi" w:hint="default"/>
+      </w:rPr>
+    </w:lvl>
+    <w:lvl w:ilvl="1" w:tplc="040A0003" w:tentative="1">
+      <w:start w:val="1"/>
+      <w:numFmt w:val="bullet"/>
+      <w:lvlText w:val="o"/>
+      <w:lvlJc w:val="left"/>
+      <w:pPr>
+        <w:ind w:left="1440" w:hanging="360"/>
+      </w:pPr>
+      <w:rPr>
+        <w:rFonts w:ascii="Courier New" w:hAnsi="Courier New" w:cs="Courier New" w:hint="default"/>
+      </w:rPr>
+    </w:lvl>
+    <w:lvl w:ilvl="2" w:tplc="040A0005" w:tentative="1">
+      <w:start w:val="1"/>
+      <w:numFmt w:val="bullet"/>
+      <w:lvlText w:val=""/>
+      <w:lvlJc w:val="left"/>
+      <w:pPr>
+        <w:ind w:left="2160" w:hanging="360"/>
+      </w:pPr>
+      <w:rPr>
+        <w:rFonts w:ascii="Wingdings" w:hAnsi="Wingdings" w:hint="default"/>
+      </w:rPr>
+    </w:lvl>
+    <w:lvl w:ilvl="3" w:tplc="040A0001" w:tentative="1">
+      <w:start w:val="1"/>
+      <w:numFmt w:val="bullet"/>
+      <w:lvlText w:val=""/>
+      <w:lvlJc w:val="left"/>
+      <w:pPr>
+        <w:ind w:left="2880" w:hanging="360"/>
+      </w:pPr>
+      <w:rPr>
+        <w:rFonts w:ascii="Symbol" w:hAnsi="Symbol" w:hint="default"/>
+      </w:rPr>
+    </w:lvl>
+    <w:lvl w:ilvl="4" w:tplc="040A0003" w:tentative="1">
+      <w:start w:val="1"/>
+      <w:numFmt w:val="bullet"/>
+      <w:lvlText w:val="o"/>
+      <w:lvlJc w:val="left"/>
+      <w:pPr>
+        <w:ind w:left="3600" w:hanging="360"/>
+      </w:pPr>
+      <w:rPr>
+        <w:rFonts w:ascii="Courier New" w:hAnsi="Courier New" w:cs="Courier New" w:hint="default"/>
+      </w:rPr>
+    </w:lvl>
+    <w:lvl w:ilvl="5" w:tplc="040A0005" w:tentative="1">
+      <w:start w:val="1"/>
+      <w:numFmt w:val="bullet"/>
+      <w:lvlText w:val=""/>
+      <w:lvlJc w:val="left"/>
+      <w:pPr>
+        <w:ind w:left="4320" w:hanging="360"/>
+      </w:pPr>
+      <w:rPr>
+        <w:rFonts w:ascii="Wingdings" w:hAnsi="Wingdings" w:hint="default"/>
+      </w:rPr>
+    </w:lvl>
+    <w:lvl w:ilvl="6" w:tplc="040A0001" w:tentative="1">
+      <w:start w:val="1"/>
+      <w:numFmt w:val="bullet"/>
+      <w:lvlText w:val=""/>
+      <w:lvlJc w:val="left"/>
+      <w:pPr>
+        <w:ind w:left="5040" w:hanging="360"/>
+      </w:pPr>
+      <w:rPr>
+        <w:rFonts w:ascii="Symbol" w:hAnsi="Symbol" w:hint="default"/>
+      </w:rPr>
+    </w:lvl>
+    <w:lvl w:ilvl="7" w:tplc="040A0003" w:tentative="1">
+      <w:start w:val="1"/>
+      <w:numFmt w:val="bullet"/>
+      <w:lvlText w:val="o"/>
+      <w:lvlJc w:val="left"/>
+      <w:pPr>
+        <w:ind w:left="5760" w:hanging="360"/>
+      </w:pPr>
+      <w:rPr>
+        <w:rFonts w:ascii="Courier New" w:hAnsi="Courier New" w:cs="Courier New" w:hint="default"/>
+      </w:rPr>
+    </w:lvl>
+    <w:lvl w:ilvl="8" w:tplc="040A0005" w:tentative="1">
+      <w:start w:val="1"/>
+      <w:numFmt w:val="bullet"/>
+      <w:lvlText w:val=""/>
+      <w:lvlJc w:val="left"/>
+      <w:pPr>
+        <w:ind w:left="6480" w:hanging="360"/>
+      </w:pPr>
+      <w:rPr>
+        <w:rFonts w:ascii="Wingdings" w:hAnsi="Wingdings" w:hint="default"/>
+      </w:rPr>
+    </w:lvl>
+  </w:abstractNum>
+  <w:abstractNum w:abstractNumId="4" w15:restartNumberingAfterBreak="0">
+    <w:nsid w:val="2D332DCB"/>
+    <w:multiLevelType w:val="multilevel"/>
+    <w:tmpl w:val="C598D5A2"/>
+    <w:lvl w:ilvl="0">
+      <w:start w:val="1"/>
+      <w:numFmt w:val="decimal"/>
+      <w:lvlText w:val="%1."/>
+      <w:lvlJc w:val="left"/>
+      <w:pPr>
+        <w:ind w:left="720" w:hanging="360"/>
+      </w:pPr>
+      <w:rPr>
+        <w:rFonts w:hint="default"/>
+        <w:b/>
+      </w:rPr>
+    </w:lvl>
+    <w:lvl w:ilvl="1">
+      <w:start w:val="1"/>
+      <w:numFmt w:val="decimal"/>
+      <w:isLgl/>
+      <w:lvlText w:val="%1.%2."/>
+      <w:lvlJc w:val="left"/>
+      <w:pPr>
+        <w:ind w:left="1440" w:hanging="720"/>
+      </w:pPr>
+      <w:rPr>
+        <w:rFonts w:hint="default"/>
+      </w:rPr>
+    </w:lvl>
+    <w:lvl w:ilvl="2">
+      <w:start w:val="1"/>
+      <w:numFmt w:val="decimal"/>
+      <w:isLgl/>
+      <w:lvlText w:val="%1.%2.%3."/>
+      <w:lvlJc w:val="left"/>
+      <w:pPr>
+        <w:ind w:left="1800" w:hanging="720"/>
+      </w:pPr>
+      <w:rPr>
+        <w:rFonts w:hint="default"/>
+      </w:rPr>
+    </w:lvl>
+    <w:lvl w:ilvl="3">
+      <w:start w:val="1"/>
+      <w:numFmt w:val="decimal"/>
+      <w:isLgl/>
+      <w:lvlText w:val="%1.%2.%3.%4."/>
+      <w:lvlJc w:val="left"/>
+      <w:pPr>
+        <w:ind w:left="2520" w:hanging="1080"/>
+      </w:pPr>
+      <w:rPr>
+        <w:rFonts w:hint="default"/>
+      </w:rPr>
+    </w:lvl>
+    <w:lvl w:ilvl="4">
+      <w:start w:val="1"/>
+      <w:numFmt w:val="decimal"/>
+      <w:isLgl/>
+      <w:lvlText w:val="%1.%2.%3.%4.%5."/>
+      <w:lvlJc w:val="left"/>
+      <w:pPr>
+        <w:ind w:left="2880" w:hanging="1080"/>
+      </w:pPr>
+      <w:rPr>
+        <w:rFonts w:hint="default"/>
+      </w:rPr>
+    </w:lvl>
+    <w:lvl w:ilvl="5">
+      <w:start w:val="1"/>
+      <w:numFmt w:val="decimal"/>
+      <w:isLgl/>
+      <w:lvlText w:val="%1.%2.%3.%4.%5.%6."/>
+      <w:lvlJc w:val="left"/>
+      <w:pPr>
+        <w:ind w:left="3600" w:hanging="1440"/>
+      </w:pPr>
+      <w:rPr>
+        <w:rFonts w:hint="default"/>
+      </w:rPr>
+    </w:lvl>
+    <w:lvl w:ilvl="6">
+      <w:start w:val="1"/>
+      <w:numFmt w:val="decimal"/>
+      <w:isLgl/>
+      <w:lvlText w:val="%1.%2.%3.%4.%5.%6.%7."/>
+      <w:lvlJc w:val="left"/>
+      <w:pPr>
+        <w:ind w:left="4320" w:hanging="1800"/>
+      </w:pPr>
+      <w:rPr>
+        <w:rFonts w:hint="default"/>
+      </w:rPr>
+    </w:lvl>
+    <w:lvl w:ilvl="7">
+      <w:start w:val="1"/>
+      <w:numFmt w:val="decimal"/>
+      <w:isLgl/>
+      <w:lvlText w:val="%1.%2.%3.%4.%5.%6.%7.%8."/>
+      <w:lvlJc w:val="left"/>
+      <w:pPr>
+        <w:ind w:left="4680" w:hanging="1800"/>
+      </w:pPr>
+      <w:rPr>
+        <w:rFonts w:hint="default"/>
+      </w:rPr>
+    </w:lvl>
+    <w:lvl w:ilvl="8">
+      <w:start w:val="1"/>
+      <w:numFmt w:val="decimal"/>
+      <w:isLgl/>
+      <w:lvlText w:val="%1.%2.%3.%4.%5.%6.%7.%8.%9."/>
+      <w:lvlJc w:val="left"/>
+      <w:pPr>
+        <w:ind w:left="5400" w:hanging="2160"/>
+      </w:pPr>
+      <w:rPr>
+        <w:rFonts w:hint="default"/>
+      </w:rPr>
+    </w:lvl>
+  </w:abstractNum>
+  <w:abstractNum w:abstractNumId="5" w15:restartNumberingAfterBreak="0">
+    <w:nsid w:val="2E8152AE"/>
+    <w:multiLevelType w:val="multilevel"/>
+    <w:tmpl w:val="665659BA"/>
+    <w:lvl w:ilvl="0">
+      <w:start w:val="1"/>
+      <w:numFmt w:val="decimal"/>
+      <w:lvlText w:val="%1."/>
+      <w:lvlJc w:val="left"/>
+      <w:pPr>
+        <w:ind w:left="720" w:hanging="360"/>
+      </w:pPr>
+      <w:rPr>
+        <w:rFonts w:hint="default"/>
+        <w:b/>
+      </w:rPr>
+    </w:lvl>
+    <w:lvl w:ilvl="1">
+      <w:start w:val="1"/>
+      <w:numFmt w:val="decimal"/>
+      <w:isLgl/>
+      <w:lvlText w:val="%1.%2."/>
+      <w:lvlJc w:val="left"/>
+      <w:pPr>
+        <w:ind w:left="1440" w:hanging="720"/>
+      </w:pPr>
+      <w:rPr>
+        <w:rFonts w:hint="default"/>
+      </w:rPr>
+    </w:lvl>
+    <w:lvl w:ilvl="2">
+      <w:start w:val="1"/>
+      <w:numFmt w:val="decimal"/>
+      <w:isLgl/>
+      <w:lvlText w:val="%1.%2.%3."/>
+      <w:lvlJc w:val="left"/>
+      <w:pPr>
+        <w:ind w:left="1800" w:hanging="720"/>
+      </w:pPr>
+      <w:rPr>
+        <w:rFonts w:hint="default"/>
+      </w:rPr>
+    </w:lvl>
+    <w:lvl w:ilvl="3">
+      <w:start w:val="1"/>
+      <w:numFmt w:val="decimal"/>
+      <w:isLgl/>
+      <w:lvlText w:val="%1.%2.%3.%4."/>
+      <w:lvlJc w:val="left"/>
+      <w:pPr>
+        <w:ind w:left="2520" w:hanging="1080"/>
+      </w:pPr>
+      <w:rPr>
+        <w:rFonts w:hint="default"/>
+      </w:rPr>
+    </w:lvl>
+    <w:lvl w:ilvl="4">
+      <w:start w:val="1"/>
+      <w:numFmt w:val="decimal"/>
+      <w:isLgl/>
+      <w:lvlText w:val="%1.%2.%3.%4.%5."/>
+      <w:lvlJc w:val="left"/>
+      <w:pPr>
+        <w:ind w:left="2880" w:hanging="1080"/>
+      </w:pPr>
+      <w:rPr>
+        <w:rFonts w:hint="default"/>
+      </w:rPr>
+    </w:lvl>
+    <w:lvl w:ilvl="5">
+      <w:start w:val="1"/>
+      <w:numFmt w:val="decimal"/>
+      <w:isLgl/>
+      <w:lvlText w:val="%1.%2.%3.%4.%5.%6."/>
+      <w:lvlJc w:val="left"/>
+      <w:pPr>
+        <w:ind w:left="3600" w:hanging="1440"/>
+      </w:pPr>
+      <w:rPr>
+        <w:rFonts w:hint="default"/>
+      </w:rPr>
+    </w:lvl>
+    <w:lvl w:ilvl="6">
+      <w:start w:val="1"/>
+      <w:numFmt w:val="decimal"/>
+      <w:isLgl/>
+      <w:lvlText w:val="%1.%2.%3.%4.%5.%6.%7."/>
+      <w:lvlJc w:val="left"/>
+      <w:pPr>
+        <w:ind w:left="4320" w:hanging="1800"/>
+      </w:pPr>
+      <w:rPr>
+        <w:rFonts w:hint="default"/>
+      </w:rPr>
+    </w:lvl>
+    <w:lvl w:ilvl="7">
+      <w:start w:val="1"/>
+      <w:numFmt w:val="decimal"/>
+      <w:isLgl/>
+      <w:lvlText w:val="%1.%2.%3.%4.%5.%6.%7.%8."/>
+      <w:lvlJc w:val="left"/>
+      <w:pPr>
+        <w:ind w:left="4680" w:hanging="1800"/>
+      </w:pPr>
+      <w:rPr>
+        <w:rFonts w:hint="default"/>
+      </w:rPr>
+    </w:lvl>
+    <w:lvl w:ilvl="8">
+      <w:start w:val="1"/>
+      <w:numFmt w:val="decimal"/>
+      <w:isLgl/>
+      <w:lvlText w:val="%1.%2.%3.%4.%5.%6.%7.%8.%9."/>
+      <w:lvlJc w:val="left"/>
+      <w:pPr>
+        <w:ind w:left="5400" w:hanging="2160"/>
+      </w:pPr>
+      <w:rPr>
+        <w:rFonts w:hint="default"/>
+      </w:rPr>
+    </w:lvl>
+  </w:abstractNum>
+  <w:abstractNum w:abstractNumId="6" w15:restartNumberingAfterBreak="0">
+    <w:nsid w:val="2FB01D20"/>
+    <w:multiLevelType w:val="multilevel"/>
+    <w:tmpl w:val="040A001F"/>
+    <w:lvl w:ilvl="0">
+      <w:start w:val="1"/>
+      <w:numFmt w:val="decimal"/>
+      <w:lvlText w:val="%1."/>
+      <w:lvlJc w:val="left"/>
+      <w:pPr>
+        <w:ind w:left="360" w:hanging="360"/>
+      </w:pPr>
+      <w:rPr>
+        <w:rFonts w:hint="default"/>
+      </w:rPr>
+    </w:lvl>
+    <w:lvl w:ilvl="1">
+      <w:start w:val="1"/>
+      <w:numFmt w:val="decimal"/>
+      <w:lvlText w:val="%1.%2."/>
+      <w:lvlJc w:val="left"/>
+      <w:pPr>
+        <w:ind w:left="792" w:hanging="432"/>
+      </w:pPr>
+    </w:lvl>
+    <w:lvl w:ilvl="2">
+      <w:start w:val="1"/>
+      <w:numFmt w:val="decimal"/>
+      <w:lvlText w:val="%1.%2.%3."/>
+      <w:lvlJc w:val="left"/>
+      <w:pPr>
+        <w:ind w:left="1224" w:hanging="504"/>
+      </w:pPr>
+    </w:lvl>
+    <w:lvl w:ilvl="3">
+      <w:start w:val="1"/>
+      <w:numFmt w:val="decimal"/>
+      <w:lvlText w:val="%1.%2.%3.%4."/>
+      <w:lvlJc w:val="left"/>
+      <w:pPr>
+        <w:ind w:left="1728" w:hanging="648"/>
+      </w:pPr>
+    </w:lvl>
+    <w:lvl w:ilvl="4">
+      <w:start w:val="1"/>
+      <w:numFmt w:val="decimal"/>
+      <w:lvlText w:val="%1.%2.%3.%4.%5."/>
+      <w:lvlJc w:val="left"/>
+      <w:pPr>
+        <w:ind w:left="2232" w:hanging="792"/>
+      </w:pPr>
+    </w:lvl>
+    <w:lvl w:ilvl="5">
+      <w:start w:val="1"/>
+      <w:numFmt w:val="decimal"/>
+      <w:lvlText w:val="%1.%2.%3.%4.%5.%6."/>
+      <w:lvlJc w:val="left"/>
+      <w:pPr>
+        <w:ind w:left="2736" w:hanging="936"/>
+      </w:pPr>
+    </w:lvl>
+    <w:lvl w:ilvl="6">
+      <w:start w:val="1"/>
+      <w:numFmt w:val="decimal"/>
+      <w:lvlText w:val="%1.%2.%3.%4.%5.%6.%7."/>
+      <w:lvlJc w:val="left"/>
+      <w:pPr>
+        <w:ind w:left="3240" w:hanging="1080"/>
+      </w:pPr>
+    </w:lvl>
+    <w:lvl w:ilvl="7">
+      <w:start w:val="1"/>
+      <w:numFmt w:val="decimal"/>
+      <w:lvlText w:val="%1.%2.%3.%4.%5.%6.%7.%8."/>
+      <w:lvlJc w:val="left"/>
+      <w:pPr>
+        <w:ind w:left="3744" w:hanging="1224"/>
+      </w:pPr>
+    </w:lvl>
+    <w:lvl w:ilvl="8">
+      <w:start w:val="1"/>
+      <w:numFmt w:val="decimal"/>
+      <w:lvlText w:val="%1.%2.%3.%4.%5.%6.%7.%8.%9."/>
+      <w:lvlJc w:val="left"/>
+      <w:pPr>
+        <w:ind w:left="4320" w:hanging="1440"/>
+      </w:pPr>
+    </w:lvl>
+  </w:abstractNum>
+  <w:abstractNum w:abstractNumId="7" w15:restartNumberingAfterBreak="0">
+    <w:nsid w:val="33BC6F6A"/>
+    <w:multiLevelType w:val="multilevel"/>
+    <w:tmpl w:val="E2F2E7D4"/>
+    <w:lvl w:ilvl="0">
+      <w:start w:val="1"/>
+      <w:numFmt w:val="decimal"/>
+      <w:lvlText w:val="%1."/>
+      <w:lvlJc w:val="left"/>
+      <w:pPr>
+        <w:ind w:left="720" w:hanging="360"/>
+      </w:pPr>
+      <w:rPr>
+        <w:rFonts w:hint="default"/>
+      </w:rPr>
+    </w:lvl>
+    <w:lvl w:ilvl="1">
+      <w:start w:val="1"/>
+      <w:numFmt w:val="decimal"/>
+      <w:isLgl/>
+      <w:lvlText w:val="%1.%2."/>
+      <w:lvlJc w:val="left"/>
+      <w:pPr>
+        <w:ind w:left="720" w:hanging="360"/>
+      </w:pPr>
+      <w:rPr>
+        <w:rFonts w:hint="default"/>
+        <w:lang w:val="es-ES_tradnl"/>
+      </w:rPr>
+    </w:lvl>
+    <w:lvl w:ilvl="2">
+      <w:start w:val="1"/>
+      <w:numFmt w:val="decimal"/>
+      <w:isLgl/>
+      <w:lvlText w:val="%1.%2.%3."/>
+      <w:lvlJc w:val="left"/>
+      <w:pPr>
+        <w:ind w:left="1080" w:hanging="720"/>
+      </w:pPr>
+      <w:rPr>
+        <w:rFonts w:hint="default"/>
+      </w:rPr>
+    </w:lvl>
+    <w:lvl w:ilvl="3">
+      <w:start w:val="1"/>
+      <w:numFmt w:val="decimal"/>
+      <w:isLgl/>
+      <w:lvlText w:val="%1.%2.%3.%4."/>
+      <w:lvlJc w:val="left"/>
+      <w:pPr>
+        <w:ind w:left="1080" w:hanging="720"/>
+      </w:pPr>
+      <w:rPr>
+        <w:rFonts w:hint="default"/>
+      </w:rPr>
+    </w:lvl>
+    <w:lvl w:ilvl="4">
+      <w:start w:val="1"/>
+      <w:numFmt w:val="decimal"/>
+      <w:isLgl/>
+      <w:lvlText w:val="%1.%2.%3.%4.%5."/>
+      <w:lvlJc w:val="left"/>
+      <w:pPr>
+        <w:ind w:left="1440" w:hanging="1080"/>
+      </w:pPr>
+      <w:rPr>
+        <w:rFonts w:hint="default"/>
+      </w:rPr>
+    </w:lvl>
+    <w:lvl w:ilvl="5">
+      <w:start w:val="1"/>
+      <w:numFmt w:val="decimal"/>
+      <w:isLgl/>
+      <w:lvlText w:val="%1.%2.%3.%4.%5.%6."/>
+      <w:lvlJc w:val="left"/>
+      <w:pPr>
+        <w:ind w:left="1440" w:hanging="1080"/>
+      </w:pPr>
+      <w:rPr>
+        <w:rFonts w:hint="default"/>
+      </w:rPr>
+    </w:lvl>
+    <w:lvl w:ilvl="6">
+      <w:start w:val="1"/>
+      <w:numFmt w:val="decimal"/>
+      <w:isLgl/>
+      <w:lvlText w:val="%1.%2.%3.%4.%5.%6.%7."/>
+      <w:lvlJc w:val="left"/>
+      <w:pPr>
+        <w:ind w:left="1800" w:hanging="1440"/>
+      </w:pPr>
+      <w:rPr>
+        <w:rFonts w:hint="default"/>
+      </w:rPr>
+    </w:lvl>
+    <w:lvl w:ilvl="7">
+      <w:start w:val="1"/>
+      <w:numFmt w:val="decimal"/>
+      <w:isLgl/>
+      <w:lvlText w:val="%1.%2.%3.%4.%5.%6.%7.%8."/>
+      <w:lvlJc w:val="left"/>
+      <w:pPr>
+        <w:ind w:left="1800" w:hanging="1440"/>
+      </w:pPr>
+      <w:rPr>
+        <w:rFonts w:hint="default"/>
+      </w:rPr>
+    </w:lvl>
+    <w:lvl w:ilvl="8">
+      <w:start w:val="1"/>
+      <w:numFmt w:val="decimal"/>
+      <w:isLgl/>
+      <w:lvlText w:val="%1.%2.%3.%4.%5.%6.%7.%8.%9."/>
+      <w:lvlJc w:val="left"/>
+      <w:pPr>
+        <w:ind w:left="2160" w:hanging="1800"/>
+      </w:pPr>
+      <w:rPr>
+        <w:rFonts w:hint="default"/>
+      </w:rPr>
+    </w:lvl>
+  </w:abstractNum>
+  <w:abstractNum w:abstractNumId="8" w15:restartNumberingAfterBreak="0">
+    <w:nsid w:val="484D7B69"/>
+    <w:multiLevelType w:val="multilevel"/>
+    <w:tmpl w:val="4E2A06FE"/>
+    <w:lvl w:ilvl="0">
+      <w:start w:val="1"/>
+      <w:numFmt w:val="decimal"/>
+      <w:lvlText w:val="%1."/>
+      <w:lvlJc w:val="left"/>
+      <w:pPr>
+        <w:ind w:left="720" w:hanging="360"/>
+      </w:pPr>
+      <w:rPr>
+        <w:rFonts w:hint="default"/>
+        <w:b/>
+      </w:rPr>
+    </w:lvl>
+    <w:lvl w:ilvl="1">
+      <w:start w:val="1"/>
+      <w:numFmt w:val="decimal"/>
+      <w:isLgl/>
+      <w:lvlText w:val="%1.%2."/>
+      <w:lvlJc w:val="left"/>
+      <w:pPr>
+        <w:ind w:left="1440" w:hanging="720"/>
+      </w:pPr>
+      <w:rPr>
+        <w:rFonts w:hint="default"/>
+      </w:rPr>
+    </w:lvl>
+    <w:lvl w:ilvl="2">
+      <w:start w:val="1"/>
+      <w:numFmt w:val="decimal"/>
+      <w:isLgl/>
+      <w:lvlText w:val="%1.%2.%3."/>
+      <w:lvlJc w:val="left"/>
+      <w:pPr>
+        <w:ind w:left="1800" w:hanging="720"/>
+      </w:pPr>
+      <w:rPr>
+        <w:rFonts w:hint="default"/>
+      </w:rPr>
+    </w:lvl>
+    <w:lvl w:ilvl="3">
+      <w:start w:val="1"/>
+      <w:numFmt w:val="decimal"/>
+      <w:isLgl/>
+      <w:lvlText w:val="%1.%2.%3.%4."/>
+      <w:lvlJc w:val="left"/>
+      <w:pPr>
+        <w:ind w:left="2520" w:hanging="1080"/>
+      </w:pPr>
+      <w:rPr>
+        <w:rFonts w:hint="default"/>
+      </w:rPr>
+    </w:lvl>
+    <w:lvl w:ilvl="4">
+      <w:start w:val="1"/>
+      <w:numFmt w:val="decimal"/>
+      <w:isLgl/>
+      <w:lvlText w:val="%1.%2.%3.%4.%5."/>
+      <w:lvlJc w:val="left"/>
+      <w:pPr>
+        <w:ind w:left="2880" w:hanging="1080"/>
+      </w:pPr>
+      <w:rPr>
+        <w:rFonts w:hint="default"/>
+      </w:rPr>
+    </w:lvl>
+    <w:lvl w:ilvl="5">
+      <w:start w:val="1"/>
+      <w:numFmt w:val="decimal"/>
+      <w:isLgl/>
+      <w:lvlText w:val="%1.%2.%3.%4.%5.%6."/>
+      <w:lvlJc w:val="left"/>
+      <w:pPr>
+        <w:ind w:left="3600" w:hanging="1440"/>
+      </w:pPr>
+      <w:rPr>
+        <w:rFonts w:hint="default"/>
+      </w:rPr>
+    </w:lvl>
+    <w:lvl w:ilvl="6">
+      <w:start w:val="1"/>
+      <w:numFmt w:val="decimal"/>
+      <w:isLgl/>
+      <w:lvlText w:val="%1.%2.%3.%4.%5.%6.%7."/>
+      <w:lvlJc w:val="left"/>
+      <w:pPr>
+        <w:ind w:left="4320" w:hanging="1800"/>
+      </w:pPr>
+      <w:rPr>
+        <w:rFonts w:hint="default"/>
+      </w:rPr>
+    </w:lvl>
+    <w:lvl w:ilvl="7">
+      <w:start w:val="1"/>
+      <w:numFmt w:val="decimal"/>
+      <w:isLgl/>
+      <w:lvlText w:val="%1.%2.%3.%4.%5.%6.%7.%8."/>
+      <w:lvlJc w:val="left"/>
+      <w:pPr>
+        <w:ind w:left="4680" w:hanging="1800"/>
+      </w:pPr>
+      <w:rPr>
+        <w:rFonts w:hint="default"/>
+      </w:rPr>
+    </w:lvl>
+    <w:lvl w:ilvl="8">
+      <w:start w:val="1"/>
+      <w:numFmt w:val="decimal"/>
+      <w:isLgl/>
+      <w:lvlText w:val="%1.%2.%3.%4.%5.%6.%7.%8.%9."/>
+      <w:lvlJc w:val="left"/>
+      <w:pPr>
+        <w:ind w:left="5400" w:hanging="2160"/>
+      </w:pPr>
+      <w:rPr>
+        <w:rFonts w:hint="default"/>
+      </w:rPr>
+    </w:lvl>
+  </w:abstractNum>
+  <w:abstractNum w:abstractNumId="9" w15:restartNumberingAfterBreak="0">
+    <w:nsid w:val="5116789C"/>
+    <w:multiLevelType w:val="multilevel"/>
+    <w:tmpl w:val="ABBA88AA"/>
+    <w:lvl w:ilvl="0">
+      <w:start w:val="3"/>
+      <w:numFmt w:val="decimal"/>
+      <w:lvlText w:val="%1."/>
+      <w:lvlJc w:val="left"/>
+      <w:pPr>
+        <w:ind w:left="360" w:hanging="360"/>
+      </w:pPr>
+      <w:rPr>
+        <w:rFonts w:hint="default"/>
+      </w:rPr>
+    </w:lvl>
+    <w:lvl w:ilvl="1">
+      <w:start w:val="3"/>
+      <w:numFmt w:val="decimal"/>
+      <w:lvlText w:val="%1.%2."/>
+      <w:lvlJc w:val="left"/>
+      <w:pPr>
+        <w:ind w:left="720" w:hanging="360"/>
+      </w:pPr>
+      <w:rPr>
+        <w:rFonts w:hint="default"/>
+      </w:rPr>
+    </w:lvl>
+    <w:lvl w:ilvl="2">
+      <w:start w:val="1"/>
+      <w:numFmt w:val="decimal"/>
+      <w:lvlText w:val="%1.%2.%3."/>
+      <w:lvlJc w:val="left"/>
+      <w:pPr>
+        <w:ind w:left="1440" w:hanging="720"/>
+      </w:pPr>
+      <w:rPr>
+        <w:rFonts w:hint="default"/>
+      </w:rPr>
+    </w:lvl>
+    <w:lvl w:ilvl="3">
+      <w:start w:val="1"/>
+      <w:numFmt w:val="decimal"/>
+      <w:lvlText w:val="%1.%2.%3.%4."/>
+      <w:lvlJc w:val="left"/>
+      <w:pPr>
+        <w:ind w:left="1800" w:hanging="720"/>
+      </w:pPr>
+      <w:rPr>
+        <w:rFonts w:hint="default"/>
+      </w:rPr>
+    </w:lvl>
+    <w:lvl w:ilvl="4">
+      <w:start w:val="1"/>
+      <w:numFmt w:val="decimal"/>
+      <w:lvlText w:val="%1.%2.%3.%4.%5."/>
+      <w:lvlJc w:val="left"/>
+      <w:pPr>
+        <w:ind w:left="2520" w:hanging="1080"/>
+      </w:pPr>
+      <w:rPr>
+        <w:rFonts w:hint="default"/>
+      </w:rPr>
+    </w:lvl>
+    <w:lvl w:ilvl="5">
+      <w:start w:val="1"/>
+      <w:numFmt w:val="decimal"/>
+      <w:lvlText w:val="%1.%2.%3.%4.%5.%6."/>
+      <w:lvlJc w:val="left"/>
+      <w:pPr>
+        <w:ind w:left="2880" w:hanging="1080"/>
+      </w:pPr>
+      <w:rPr>
+        <w:rFonts w:hint="default"/>
+      </w:rPr>
+    </w:lvl>
+    <w:lvl w:ilvl="6">
+      <w:start w:val="1"/>
+      <w:numFmt w:val="decimal"/>
+      <w:lvlText w:val="%1.%2.%3.%4.%5.%6.%7."/>
+      <w:lvlJc w:val="left"/>
+      <w:pPr>
+        <w:ind w:left="3600" w:hanging="1440"/>
+      </w:pPr>
+      <w:rPr>
+        <w:rFonts w:hint="default"/>
+      </w:rPr>
+    </w:lvl>
+    <w:lvl w:ilvl="7">
+      <w:start w:val="1"/>
+      <w:numFmt w:val="decimal"/>
+      <w:lvlText w:val="%1.%2.%3.%4.%5.%6.%7.%8."/>
+      <w:lvlJc w:val="left"/>
+      <w:pPr>
+        <w:ind w:left="3960" w:hanging="1440"/>
+      </w:pPr>
+      <w:rPr>
+        <w:rFonts w:hint="default"/>
+      </w:rPr>
+    </w:lvl>
+    <w:lvl w:ilvl="8">
+      <w:start w:val="1"/>
+      <w:numFmt w:val="decimal"/>
+      <w:lvlText w:val="%1.%2.%3.%4.%5.%6.%7.%8.%9."/>
+      <w:lvlJc w:val="left"/>
+      <w:pPr>
+        <w:ind w:left="4680" w:hanging="1800"/>
+      </w:pPr>
+      <w:rPr>
+        <w:rFonts w:hint="default"/>
+      </w:rPr>
+    </w:lvl>
+  </w:abstractNum>
+  <w:abstractNum w:abstractNumId="10" w15:restartNumberingAfterBreak="0">
+    <w:nsid w:val="51E62D6A"/>
+    <w:multiLevelType w:val="multilevel"/>
+    <w:tmpl w:val="25FECC36"/>
+    <w:lvl w:ilvl="0">
+      <w:start w:val="1"/>
+      <w:numFmt w:val="decimal"/>
+      <w:lvlText w:val="%1."/>
+      <w:lvlJc w:val="left"/>
+      <w:pPr>
+        <w:ind w:left="780" w:hanging="420"/>
+      </w:pPr>
+      <w:rPr>
+        <w:rFonts w:hint="default"/>
+      </w:rPr>
+    </w:lvl>
+    <w:lvl w:ilvl="1">
+      <w:start w:val="1"/>
+      <w:numFmt w:val="decimal"/>
+      <w:isLgl/>
+      <w:lvlText w:val="%1.%2."/>
+      <w:lvlJc w:val="left"/>
+      <w:pPr>
+        <w:ind w:left="1146" w:hanging="720"/>
+      </w:pPr>
+      <w:rPr>
+        <w:rFonts w:asciiTheme="majorHAnsi" w:hAnsiTheme="majorHAnsi" w:cs="Arial" w:hint="default"/>
+        <w:b/>
+        <w:sz w:val="28"/>
+        <w:szCs w:val="28"/>
+      </w:rPr>
+    </w:lvl>
+    <w:lvl w:ilvl="2">
+      <w:start w:val="1"/>
+      <w:numFmt w:val="decimal"/>
+      <w:isLgl/>
+      <w:lvlText w:val="%1.%2.%3."/>
+      <w:lvlJc w:val="left"/>
+      <w:pPr>
+        <w:ind w:left="1080" w:hanging="720"/>
+      </w:pPr>
+      <w:rPr>
+        <w:rFonts w:hint="default"/>
+        <w:sz w:val="28"/>
+        <w:szCs w:val="28"/>
+      </w:rPr>
+    </w:lvl>
+    <w:lvl w:ilvl="3">
+      <w:start w:val="1"/>
+      <w:numFmt w:val="decimal"/>
+      <w:isLgl/>
+      <w:lvlText w:val="%1.%2.%3.%4."/>
+      <w:lvlJc w:val="left"/>
+      <w:pPr>
+        <w:ind w:left="1440" w:hanging="1080"/>
+      </w:pPr>
+      <w:rPr>
+        <w:rFonts w:hint="default"/>
+      </w:rPr>
+    </w:lvl>
+    <w:lvl w:ilvl="4">
+      <w:start w:val="1"/>
+      <w:numFmt w:val="decimal"/>
+      <w:isLgl/>
+      <w:lvlText w:val="%1.%2.%3.%4.%5."/>
+      <w:lvlJc w:val="left"/>
+      <w:pPr>
+        <w:ind w:left="1440" w:hanging="1080"/>
+      </w:pPr>
+      <w:rPr>
+        <w:rFonts w:hint="default"/>
+      </w:rPr>
+    </w:lvl>
+    <w:lvl w:ilvl="5">
+      <w:start w:val="1"/>
+      <w:numFmt w:val="decimal"/>
+      <w:isLgl/>
+      <w:lvlText w:val="%1.%2.%3.%4.%5.%6."/>
+      <w:lvlJc w:val="left"/>
+      <w:pPr>
+        <w:ind w:left="1800" w:hanging="1440"/>
+      </w:pPr>
+      <w:rPr>
+        <w:rFonts w:hint="default"/>
+      </w:rPr>
+    </w:lvl>
+    <w:lvl w:ilvl="6">
+      <w:start w:val="1"/>
+      <w:numFmt w:val="decimal"/>
+      <w:isLgl/>
+      <w:lvlText w:val="%1.%2.%3.%4.%5.%6.%7."/>
+      <w:lvlJc w:val="left"/>
+      <w:pPr>
+        <w:ind w:left="1800" w:hanging="1440"/>
+      </w:pPr>
+      <w:rPr>
+        <w:rFonts w:hint="default"/>
+      </w:rPr>
+    </w:lvl>
+    <w:lvl w:ilvl="7">
+      <w:start w:val="1"/>
+      <w:numFmt w:val="decimal"/>
+      <w:isLgl/>
+      <w:lvlText w:val="%1.%2.%3.%4.%5.%6.%7.%8."/>
+      <w:lvlJc w:val="left"/>
+      <w:pPr>
+        <w:ind w:left="2160" w:hanging="1800"/>
+      </w:pPr>
+      <w:rPr>
+        <w:rFonts w:hint="default"/>
+      </w:rPr>
+    </w:lvl>
+    <w:lvl w:ilvl="8">
+      <w:start w:val="1"/>
+      <w:numFmt w:val="decimal"/>
+      <w:isLgl/>
+      <w:lvlText w:val="%1.%2.%3.%4.%5.%6.%7.%8.%9."/>
+      <w:lvlJc w:val="left"/>
+      <w:pPr>
+        <w:ind w:left="2520" w:hanging="2160"/>
+      </w:pPr>
+      <w:rPr>
+        <w:rFonts w:hint="default"/>
+      </w:rPr>
+    </w:lvl>
+  </w:abstractNum>
+  <w:abstractNum w:abstractNumId="11" w15:restartNumberingAfterBreak="0">
+    <w:nsid w:val="52B11CF8"/>
+    <w:multiLevelType w:val="multilevel"/>
+    <w:tmpl w:val="A3160380"/>
+    <w:lvl w:ilvl="0">
+      <w:start w:val="1"/>
+      <w:numFmt w:val="decimal"/>
+      <w:lvlText w:val="%1."/>
+      <w:lvlJc w:val="left"/>
+      <w:pPr>
+        <w:ind w:left="720" w:hanging="360"/>
+      </w:pPr>
+      <w:rPr>
+        <w:rFonts w:hint="default"/>
+        <w:b/>
+      </w:rPr>
+    </w:lvl>
+    <w:lvl w:ilvl="1">
+      <w:start w:val="1"/>
+      <w:numFmt w:val="decimal"/>
+      <w:isLgl/>
+      <w:lvlText w:val="%1.%2."/>
+      <w:lvlJc w:val="left"/>
+      <w:pPr>
+        <w:ind w:left="1440" w:hanging="720"/>
+      </w:pPr>
+      <w:rPr>
+        <w:rFonts w:hint="default"/>
+      </w:rPr>
+    </w:lvl>
+    <w:lvl w:ilvl="2">
+      <w:start w:val="1"/>
+      <w:numFmt w:val="decimal"/>
+      <w:isLgl/>
+      <w:lvlText w:val="%1.%2.%3."/>
+      <w:lvlJc w:val="left"/>
+      <w:pPr>
+        <w:ind w:left="1800" w:hanging="720"/>
+      </w:pPr>
+      <w:rPr>
+        <w:rFonts w:hint="default"/>
+      </w:rPr>
+    </w:lvl>
+    <w:lvl w:ilvl="3">
+      <w:start w:val="1"/>
+      <w:numFmt w:val="decimal"/>
+      <w:isLgl/>
+      <w:lvlText w:val="%1.%2.%3.%4."/>
+      <w:lvlJc w:val="left"/>
+      <w:pPr>
+        <w:ind w:left="2520" w:hanging="1080"/>
+      </w:pPr>
+      <w:rPr>
+        <w:rFonts w:hint="default"/>
+      </w:rPr>
+    </w:lvl>
+    <w:lvl w:ilvl="4">
+      <w:start w:val="1"/>
+      <w:numFmt w:val="decimal"/>
+      <w:isLgl/>
+      <w:lvlText w:val="%1.%2.%3.%4.%5."/>
+      <w:lvlJc w:val="left"/>
+      <w:pPr>
+        <w:ind w:left="2880" w:hanging="1080"/>
+      </w:pPr>
+      <w:rPr>
+        <w:rFonts w:hint="default"/>
+      </w:rPr>
+    </w:lvl>
+    <w:lvl w:ilvl="5">
+      <w:start w:val="1"/>
+      <w:numFmt w:val="decimal"/>
+      <w:isLgl/>
+      <w:lvlText w:val="%1.%2.%3.%4.%5.%6."/>
+      <w:lvlJc w:val="left"/>
+      <w:pPr>
+        <w:ind w:left="3600" w:hanging="1440"/>
+      </w:pPr>
+      <w:rPr>
+        <w:rFonts w:hint="default"/>
+      </w:rPr>
+    </w:lvl>
+    <w:lvl w:ilvl="6">
+      <w:start w:val="1"/>
+      <w:numFmt w:val="decimal"/>
+      <w:isLgl/>
+      <w:lvlText w:val="%1.%2.%3.%4.%5.%6.%7."/>
+      <w:lvlJc w:val="left"/>
+      <w:pPr>
+        <w:ind w:left="4320" w:hanging="1800"/>
+      </w:pPr>
+      <w:rPr>
+        <w:rFonts w:hint="default"/>
+      </w:rPr>
+    </w:lvl>
+    <w:lvl w:ilvl="7">
+      <w:start w:val="1"/>
+      <w:numFmt w:val="decimal"/>
+      <w:isLgl/>
+      <w:lvlText w:val="%1.%2.%3.%4.%5.%6.%7.%8."/>
+      <w:lvlJc w:val="left"/>
+      <w:pPr>
+        <w:ind w:left="4680" w:hanging="1800"/>
+      </w:pPr>
+      <w:rPr>
+        <w:rFonts w:hint="default"/>
+      </w:rPr>
+    </w:lvl>
+    <w:lvl w:ilvl="8">
+      <w:start w:val="1"/>
+      <w:numFmt w:val="decimal"/>
+      <w:isLgl/>
+      <w:lvlText w:val="%1.%2.%3.%4.%5.%6.%7.%8.%9."/>
+      <w:lvlJc w:val="left"/>
+      <w:pPr>
+        <w:ind w:left="5400" w:hanging="2160"/>
+      </w:pPr>
+      <w:rPr>
+        <w:rFonts w:hint="default"/>
+      </w:rPr>
+    </w:lvl>
+  </w:abstractNum>
+  <w:abstractNum w:abstractNumId="12" w15:restartNumberingAfterBreak="0">
+    <w:nsid w:val="58626774"/>
+    <w:multiLevelType w:val="hybridMultilevel"/>
+    <w:tmpl w:val="4850B026"/>
+    <w:lvl w:ilvl="0" w:tplc="280A0001">
+      <w:start w:val="1"/>
+      <w:numFmt w:val="bullet"/>
+      <w:lvlText w:val=""/>
+      <w:lvlJc w:val="left"/>
+      <w:pPr>
+        <w:ind w:left="720" w:hanging="360"/>
+      </w:pPr>
+      <w:rPr>
+        <w:rFonts w:ascii="Symbol" w:hAnsi="Symbol" w:hint="default"/>
+      </w:rPr>
+    </w:lvl>
+    <w:lvl w:ilvl="1" w:tplc="280A0003" w:tentative="1">
+      <w:start w:val="1"/>
+      <w:numFmt w:val="bullet"/>
+      <w:lvlText w:val="o"/>
+      <w:lvlJc w:val="left"/>
+      <w:pPr>
+        <w:ind w:left="1440" w:hanging="360"/>
+      </w:pPr>
+      <w:rPr>
+        <w:rFonts w:ascii="Courier New" w:hAnsi="Courier New" w:cs="Courier New" w:hint="default"/>
+      </w:rPr>
+    </w:lvl>
+    <w:lvl w:ilvl="2" w:tplc="280A0005" w:tentative="1">
+      <w:start w:val="1"/>
+      <w:numFmt w:val="bullet"/>
+      <w:lvlText w:val=""/>
+      <w:lvlJc w:val="left"/>
+      <w:pPr>
+        <w:ind w:left="2160" w:hanging="360"/>
+      </w:pPr>
+      <w:rPr>
+        <w:rFonts w:ascii="Wingdings" w:hAnsi="Wingdings" w:hint="default"/>
+      </w:rPr>
+    </w:lvl>
+    <w:lvl w:ilvl="3" w:tplc="280A0001" w:tentative="1">
+      <w:start w:val="1"/>
+      <w:numFmt w:val="bullet"/>
+      <w:lvlText w:val=""/>
+      <w:lvlJc w:val="left"/>
+      <w:pPr>
+        <w:ind w:left="2880" w:hanging="360"/>
+      </w:pPr>
+      <w:rPr>
+        <w:rFonts w:ascii="Symbol" w:hAnsi="Symbol" w:hint="default"/>
+      </w:rPr>
+    </w:lvl>
+    <w:lvl w:ilvl="4" w:tplc="280A0003" w:tentative="1">
+      <w:start w:val="1"/>
+      <w:numFmt w:val="bullet"/>
+      <w:lvlText w:val="o"/>
+      <w:lvlJc w:val="left"/>
+      <w:pPr>
+        <w:ind w:left="3600" w:hanging="360"/>
+      </w:pPr>
+      <w:rPr>
+        <w:rFonts w:ascii="Courier New" w:hAnsi="Courier New" w:cs="Courier New" w:hint="default"/>
+      </w:rPr>
+    </w:lvl>
+    <w:lvl w:ilvl="5" w:tplc="280A0005" w:tentative="1">
+      <w:start w:val="1"/>
+      <w:numFmt w:val="bullet"/>
+      <w:lvlText w:val=""/>
+      <w:lvlJc w:val="left"/>
+      <w:pPr>
+        <w:ind w:left="4320" w:hanging="360"/>
+      </w:pPr>
+      <w:rPr>
+        <w:rFonts w:ascii="Wingdings" w:hAnsi="Wingdings" w:hint="default"/>
+      </w:rPr>
+    </w:lvl>
+    <w:lvl w:ilvl="6" w:tplc="280A0001" w:tentative="1">
+      <w:start w:val="1"/>
+      <w:numFmt w:val="bullet"/>
+      <w:lvlText w:val=""/>
+      <w:lvlJc w:val="left"/>
+      <w:pPr>
+        <w:ind w:left="5040" w:hanging="360"/>
+      </w:pPr>
+      <w:rPr>
+        <w:rFonts w:ascii="Symbol" w:hAnsi="Symbol" w:hint="default"/>
+      </w:rPr>
+    </w:lvl>
+    <w:lvl w:ilvl="7" w:tplc="280A0003" w:tentative="1">
+      <w:start w:val="1"/>
+      <w:numFmt w:val="bullet"/>
+      <w:lvlText w:val="o"/>
+      <w:lvlJc w:val="left"/>
+      <w:pPr>
+        <w:ind w:left="5760" w:hanging="360"/>
+      </w:pPr>
+      <w:rPr>
+        <w:rFonts w:ascii="Courier New" w:hAnsi="Courier New" w:cs="Courier New" w:hint="default"/>
+      </w:rPr>
+    </w:lvl>
+    <w:lvl w:ilvl="8" w:tplc="280A0005" w:tentative="1">
+      <w:start w:val="1"/>
+      <w:numFmt w:val="bullet"/>
+      <w:lvlText w:val=""/>
+      <w:lvlJc w:val="left"/>
+      <w:pPr>
+        <w:ind w:left="6480" w:hanging="360"/>
+      </w:pPr>
+      <w:rPr>
+        <w:rFonts w:ascii="Wingdings" w:hAnsi="Wingdings" w:hint="default"/>
+      </w:rPr>
+    </w:lvl>
+  </w:abstractNum>
+  <w:abstractNum w:abstractNumId="13" w15:restartNumberingAfterBreak="0">
+    <w:nsid w:val="5C93408A"/>
+    <w:multiLevelType w:val="multilevel"/>
+    <w:tmpl w:val="2E942DCE"/>
+    <w:lvl w:ilvl="0">
+      <w:start w:val="1"/>
+      <w:numFmt w:val="decimal"/>
+      <w:lvlText w:val="%1."/>
+      <w:lvlJc w:val="left"/>
+      <w:pPr>
+        <w:ind w:left="720" w:hanging="360"/>
+      </w:pPr>
+      <w:rPr>
+        <w:rFonts w:hint="default"/>
+        <w:b/>
+      </w:rPr>
+    </w:lvl>
+    <w:lvl w:ilvl="1">
+      <w:start w:val="1"/>
+      <w:numFmt w:val="decimal"/>
+      <w:isLgl/>
+      <w:lvlText w:val="%1.%2."/>
+      <w:lvlJc w:val="left"/>
+      <w:pPr>
+        <w:ind w:left="1440" w:hanging="720"/>
+      </w:pPr>
+      <w:rPr>
+        <w:rFonts w:hint="default"/>
+      </w:rPr>
+    </w:lvl>
+    <w:lvl w:ilvl="2">
+      <w:start w:val="1"/>
+      <w:numFmt w:val="decimal"/>
+      <w:isLgl/>
+      <w:lvlText w:val="%1.%2.%3."/>
+      <w:lvlJc w:val="left"/>
+      <w:pPr>
+        <w:ind w:left="1800" w:hanging="720"/>
+      </w:pPr>
+      <w:rPr>
+        <w:rFonts w:hint="default"/>
+      </w:rPr>
+    </w:lvl>
+    <w:lvl w:ilvl="3">
+      <w:start w:val="1"/>
+      <w:numFmt w:val="decimal"/>
+      <w:isLgl/>
+      <w:lvlText w:val="%1.%2.%3.%4."/>
+      <w:lvlJc w:val="left"/>
+      <w:pPr>
+        <w:ind w:left="2520" w:hanging="1080"/>
+      </w:pPr>
+      <w:rPr>
+        <w:rFonts w:hint="default"/>
+      </w:rPr>
+    </w:lvl>
+    <w:lvl w:ilvl="4">
+      <w:start w:val="1"/>
+      <w:numFmt w:val="decimal"/>
+      <w:isLgl/>
+      <w:lvlText w:val="%1.%2.%3.%4.%5."/>
+      <w:lvlJc w:val="left"/>
+      <w:pPr>
+        <w:ind w:left="2880" w:hanging="1080"/>
+      </w:pPr>
+      <w:rPr>
+        <w:rFonts w:hint="default"/>
+      </w:rPr>
+    </w:lvl>
+    <w:lvl w:ilvl="5">
+      <w:start w:val="1"/>
+      <w:numFmt w:val="decimal"/>
+      <w:isLgl/>
+      <w:lvlText w:val="%1.%2.%3.%4.%5.%6."/>
+      <w:lvlJc w:val="left"/>
+      <w:pPr>
+        <w:ind w:left="3600" w:hanging="1440"/>
+      </w:pPr>
+      <w:rPr>
+        <w:rFonts w:hint="default"/>
+      </w:rPr>
+    </w:lvl>
+    <w:lvl w:ilvl="6">
+      <w:start w:val="1"/>
+      <w:numFmt w:val="decimal"/>
+      <w:isLgl/>
+      <w:lvlText w:val="%1.%2.%3.%4.%5.%6.%7."/>
+      <w:lvlJc w:val="left"/>
+      <w:pPr>
+        <w:ind w:left="4320" w:hanging="1800"/>
+      </w:pPr>
+      <w:rPr>
+        <w:rFonts w:hint="default"/>
+      </w:rPr>
+    </w:lvl>
+    <w:lvl w:ilvl="7">
+      <w:start w:val="1"/>
+      <w:numFmt w:val="decimal"/>
+      <w:isLgl/>
+      <w:lvlText w:val="%1.%2.%3.%4.%5.%6.%7.%8."/>
+      <w:lvlJc w:val="left"/>
+      <w:pPr>
+        <w:ind w:left="4680" w:hanging="1800"/>
+      </w:pPr>
+      <w:rPr>
+        <w:rFonts w:hint="default"/>
+      </w:rPr>
+    </w:lvl>
+    <w:lvl w:ilvl="8">
+      <w:start w:val="1"/>
+      <w:numFmt w:val="decimal"/>
+      <w:isLgl/>
+      <w:lvlText w:val="%1.%2.%3.%4.%5.%6.%7.%8.%9."/>
+      <w:lvlJc w:val="left"/>
+      <w:pPr>
+        <w:ind w:left="5400" w:hanging="2160"/>
+      </w:pPr>
+      <w:rPr>
+        <w:rFonts w:hint="default"/>
+      </w:rPr>
+    </w:lvl>
+  </w:abstractNum>
   <w:abstractNum w:abstractNumId="14" w15:restartNumberingAfterBreak="0">
+    <w:nsid w:val="60F2639D"/>
+    <w:multiLevelType w:val="multilevel"/>
+    <w:tmpl w:val="95EE6018"/>
+    <w:lvl w:ilvl="0">
+      <w:start w:val="1"/>
+      <w:numFmt w:val="decimal"/>
+      <w:lvlText w:val="%1."/>
+      <w:lvlJc w:val="left"/>
+      <w:pPr>
+        <w:ind w:left="720" w:hanging="360"/>
+      </w:pPr>
+      <w:rPr>
+        <w:rFonts w:hint="default"/>
+      </w:rPr>
+    </w:lvl>
+    <w:lvl w:ilvl="1">
+      <w:start w:val="1"/>
+      <w:numFmt w:val="decimal"/>
+      <w:isLgl/>
+      <w:lvlText w:val="%1.%2."/>
+      <w:lvlJc w:val="left"/>
+      <w:pPr>
+        <w:ind w:left="720" w:hanging="360"/>
+      </w:pPr>
+      <w:rPr>
+        <w:rFonts w:asciiTheme="minorHAnsi" w:hAnsiTheme="minorHAnsi" w:cstheme="minorHAnsi" w:hint="default"/>
+        <w:color w:val="auto"/>
+        <w:sz w:val="22"/>
+        <w:szCs w:val="22"/>
+        <w:lang w:val="es-ES_tradnl"/>
+      </w:rPr>
+    </w:lvl>
+    <w:lvl w:ilvl="2">
+      <w:start w:val="1"/>
+      <w:numFmt w:val="decimal"/>
+      <w:isLgl/>
+      <w:lvlText w:val="%1.%2.%3."/>
+      <w:lvlJc w:val="left"/>
+      <w:pPr>
+        <w:ind w:left="1080" w:hanging="720"/>
+      </w:pPr>
+      <w:rPr>
+        <w:rFonts w:hint="default"/>
+      </w:rPr>
+    </w:lvl>
+    <w:lvl w:ilvl="3">
+      <w:start w:val="1"/>
+      <w:numFmt w:val="decimal"/>
+      <w:isLgl/>
+      <w:lvlText w:val="%1.%2.%3.%4."/>
+      <w:lvlJc w:val="left"/>
+      <w:pPr>
+        <w:ind w:left="1080" w:hanging="720"/>
+      </w:pPr>
+      <w:rPr>
+        <w:rFonts w:hint="default"/>
+      </w:rPr>
+    </w:lvl>
+    <w:lvl w:ilvl="4">
+      <w:start w:val="1"/>
+      <w:numFmt w:val="decimal"/>
+      <w:isLgl/>
+      <w:lvlText w:val="%1.%2.%3.%4.%5."/>
+      <w:lvlJc w:val="left"/>
+      <w:pPr>
+        <w:ind w:left="1440" w:hanging="1080"/>
+      </w:pPr>
+      <w:rPr>
+        <w:rFonts w:hint="default"/>
+      </w:rPr>
+    </w:lvl>
+    <w:lvl w:ilvl="5">
+      <w:start w:val="1"/>
+      <w:numFmt w:val="decimal"/>
+      <w:isLgl/>
+      <w:lvlText w:val="%1.%2.%3.%4.%5.%6."/>
+      <w:lvlJc w:val="left"/>
+      <w:pPr>
+        <w:ind w:left="1440" w:hanging="1080"/>
+      </w:pPr>
+      <w:rPr>
+        <w:rFonts w:hint="default"/>
+      </w:rPr>
+    </w:lvl>
+    <w:lvl w:ilvl="6">
+      <w:start w:val="1"/>
+      <w:numFmt w:val="decimal"/>
+      <w:isLgl/>
+      <w:lvlText w:val="%1.%2.%3.%4.%5.%6.%7."/>
+      <w:lvlJc w:val="left"/>
+      <w:pPr>
+        <w:ind w:left="1800" w:hanging="1440"/>
+      </w:pPr>
+      <w:rPr>
+        <w:rFonts w:hint="default"/>
+      </w:rPr>
+    </w:lvl>
+    <w:lvl w:ilvl="7">
+      <w:start w:val="1"/>
+      <w:numFmt w:val="decimal"/>
+      <w:isLgl/>
+      <w:lvlText w:val="%1.%2.%3.%4.%5.%6.%7.%8."/>
+      <w:lvlJc w:val="left"/>
+      <w:pPr>
+        <w:ind w:left="1800" w:hanging="1440"/>
+      </w:pPr>
+      <w:rPr>
+        <w:rFonts w:hint="default"/>
+      </w:rPr>
+    </w:lvl>
+    <w:lvl w:ilvl="8">
+      <w:start w:val="1"/>
+      <w:numFmt w:val="decimal"/>
+      <w:isLgl/>
+      <w:lvlText w:val="%1.%2.%3.%4.%5.%6.%7.%8.%9."/>
+      <w:lvlJc w:val="left"/>
+      <w:pPr>
+        <w:ind w:left="2160" w:hanging="1800"/>
+      </w:pPr>
+      <w:rPr>
+        <w:rFonts w:hint="default"/>
+      </w:rPr>
+    </w:lvl>
+  </w:abstractNum>
+  <w:abstractNum w:abstractNumId="15" w15:restartNumberingAfterBreak="0">
     <w:nsid w:val="64C80E27"/>
     <w:multiLevelType w:val="hybridMultilevel"/>
     <w:tmpl w:val="472A6D68"/>
@@ -13982,7 +14649,7 @@
       </w:rPr>
     </w:lvl>
   </w:abstractNum>
-  <w:abstractNum w:abstractNumId="15" w15:restartNumberingAfterBreak="0">
+  <w:abstractNum w:abstractNumId="16" w15:restartNumberingAfterBreak="0">
     <w:nsid w:val="685F64DF"/>
     <w:multiLevelType w:val="hybridMultilevel"/>
     <w:tmpl w:val="2AD2289C"/>
@@ -14095,7 +14762,7 @@
       </w:rPr>
     </w:lvl>
   </w:abstractNum>
-  <w:abstractNum w:abstractNumId="16" w15:restartNumberingAfterBreak="0">
+  <w:abstractNum w:abstractNumId="17" w15:restartNumberingAfterBreak="0">
     <w:nsid w:val="7B1A5F59"/>
     <w:multiLevelType w:val="hybridMultilevel"/>
     <w:tmpl w:val="4BE4FB42"/>
@@ -14209,55 +14876,58 @@
     </w:lvl>
   </w:abstractNum>
   <w:num w:numId="1">
+    <w:abstractNumId w:val="14"/>
+  </w:num>
+  <w:num w:numId="2">
+    <w:abstractNumId w:val="15"/>
+  </w:num>
+  <w:num w:numId="3">
+    <w:abstractNumId w:val="9"/>
+  </w:num>
+  <w:num w:numId="4">
+    <w:abstractNumId w:val="10"/>
+  </w:num>
+  <w:num w:numId="5">
+    <w:abstractNumId w:val="1"/>
+  </w:num>
+  <w:num w:numId="6">
+    <w:abstractNumId w:val="6"/>
+  </w:num>
+  <w:num w:numId="7">
+    <w:abstractNumId w:val="5"/>
+  </w:num>
+  <w:num w:numId="8">
+    <w:abstractNumId w:val="3"/>
+  </w:num>
+  <w:num w:numId="9">
+    <w:abstractNumId w:val="11"/>
+  </w:num>
+  <w:num w:numId="10">
+    <w:abstractNumId w:val="16"/>
+  </w:num>
+  <w:num w:numId="11">
+    <w:abstractNumId w:val="4"/>
+  </w:num>
+  <w:num w:numId="12">
+    <w:abstractNumId w:val="17"/>
+  </w:num>
+  <w:num w:numId="13">
     <w:abstractNumId w:val="13"/>
   </w:num>
-  <w:num w:numId="2">
-    <w:abstractNumId w:val="14"/>
-  </w:num>
-  <w:num w:numId="3">
+  <w:num w:numId="14">
     <w:abstractNumId w:val="8"/>
   </w:num>
-  <w:num w:numId="4">
-    <w:abstractNumId w:val="9"/>
+  <w:num w:numId="15">
+    <w:abstractNumId w:val="12"/>
   </w:num>
-  <w:num w:numId="5">
-    <w:abstractNumId w:val="0"/>
+  <w:num w:numId="16">
+    <w:abstractNumId w:val="7"/>
   </w:num>
-  <w:num w:numId="6">
-    <w:abstractNumId w:val="5"/>
-  </w:num>
-  <w:num w:numId="7">
-    <w:abstractNumId w:val="4"/>
-  </w:num>
-  <w:num w:numId="8">
+  <w:num w:numId="17">
     <w:abstractNumId w:val="2"/>
   </w:num>
-  <w:num w:numId="9">
-    <w:abstractNumId w:val="10"/>
-  </w:num>
-  <w:num w:numId="10">
-    <w:abstractNumId w:val="15"/>
-  </w:num>
-  <w:num w:numId="11">
-    <w:abstractNumId w:val="3"/>
-  </w:num>
-  <w:num w:numId="12">
-    <w:abstractNumId w:val="16"/>
-  </w:num>
-  <w:num w:numId="13">
-    <w:abstractNumId w:val="12"/>
-  </w:num>
-  <w:num w:numId="14">
-    <w:abstractNumId w:val="7"/>
-  </w:num>
-  <w:num w:numId="15">
-    <w:abstractNumId w:val="11"/>
-  </w:num>
-  <w:num w:numId="16">
-    <w:abstractNumId w:val="6"/>
-  </w:num>
-  <w:num w:numId="17">
-    <w:abstractNumId w:val="1"/>
+  <w:num w:numId="18">
+    <w:abstractNumId w:val="0"/>
   </w:num>
   <w:numIdMacAtCleanup w:val="3"/>
 </w:numbering>
@@ -14386,6 +15056,7 @@
     <w:lsdException w:name="HTML Sample" w:semiHidden="1" w:unhideWhenUsed="1"/>
     <w:lsdException w:name="HTML Typewriter" w:semiHidden="1" w:unhideWhenUsed="1"/>
     <w:lsdException w:name="HTML Variable" w:semiHidden="1" w:unhideWhenUsed="1"/>
+    <w:lsdException w:name="Normal Table" w:semiHidden="1" w:unhideWhenUsed="1"/>
     <w:lsdException w:name="annotation subject" w:semiHidden="1" w:unhideWhenUsed="1"/>
     <w:lsdException w:name="No List" w:semiHidden="1" w:unhideWhenUsed="1"/>
     <w:lsdException w:name="Outline List 1" w:semiHidden="1" w:unhideWhenUsed="1"/>
@@ -14429,8 +15100,10 @@
     <w:lsdException w:name="Table Elegant" w:semiHidden="1" w:unhideWhenUsed="1"/>
     <w:lsdException w:name="Table Professional" w:semiHidden="1" w:unhideWhenUsed="1"/>
     <w:lsdException w:name="Table Subtle 1" w:semiHidden="1" w:unhideWhenUsed="1"/>
+    <w:lsdException w:name="Table Subtle 2" w:semiHidden="1" w:unhideWhenUsed="1"/>
     <w:lsdException w:name="Table Web 1" w:semiHidden="1" w:unhideWhenUsed="1"/>
     <w:lsdException w:name="Table Web 2" w:semiHidden="1" w:unhideWhenUsed="1"/>
+    <w:lsdException w:name="Table Web 3" w:semiHidden="1" w:unhideWhenUsed="1"/>
     <w:lsdException w:name="Balloon Text" w:semiHidden="1" w:unhideWhenUsed="1"/>
     <w:lsdException w:name="Table Grid" w:uiPriority="39"/>
     <w:lsdException w:name="Table Theme" w:semiHidden="1" w:unhideWhenUsed="1"/>
@@ -16027,7 +16700,7 @@
 </file>
 
 <file path=customXml/itemProps2.xml><?xml version="1.0" encoding="utf-8"?>
-<ds:datastoreItem xmlns:ds="http://schemas.openxmlformats.org/officeDocument/2006/customXml" ds:itemID="{142BCFC4-89A0-42DC-8009-8211A2D3DD87}">
+<ds:datastoreItem xmlns:ds="http://schemas.openxmlformats.org/officeDocument/2006/customXml" ds:itemID="{C1834B9E-5DCA-4FD4-9E86-942A804FDEF0}">
   <ds:schemaRefs>
     <ds:schemaRef ds:uri="http://schemas.openxmlformats.org/officeDocument/2006/bibliography"/>
   </ds:schemaRefs>

</xml_diff>